<commit_message>
removed react in resume
</commit_message>
<xml_diff>
--- a/public/prince_sharma_resume.docx
+++ b/public/prince_sharma_resume.docx
@@ -2156,7 +2156,7 @@
           <w:sz w:val="14"/>
           <w:szCs w:val="14"/>
         </w:rPr>
-        <w:t>Next.js, React, Django, Tailwind CSS</w:t>
+        <w:t>Next.js, Django, Tailwind CSS</w:t>
       </w:r>
     </w:p>
     <w:p>
@@ -30274,15 +30274,6 @@
 </file>
 
 <file path=customXml/item1.xml><?xml version="1.0" encoding="utf-8"?>
-<?mso-contentType ?>
-<FormTemplates xmlns="http://schemas.microsoft.com/sharepoint/v3/contenttype/forms">
-  <Display>DocumentLibraryForm</Display>
-  <Edit>DocumentLibraryForm</Edit>
-  <New>DocumentLibraryForm</New>
-</FormTemplates>
-</file>
-
-<file path=customXml/item2.xml><?xml version="1.0" encoding="utf-8"?>
 <ct:contentTypeSchema xmlns:ct="http://schemas.microsoft.com/office/2006/metadata/contentType" xmlns:ma="http://schemas.microsoft.com/office/2006/metadata/properties/metaAttributes" ct:_="" ma:_="" ma:contentTypeName="Document" ma:contentTypeID="0x01010079F111ED35F8CC479449609E8A0923A6" ma:contentTypeVersion="26" ma:contentTypeDescription="Create a new document." ma:contentTypeScope="" ma:versionID="ac37c1753acd5e330d2062ccec26ea66">
   <xsd:schema xmlns:xsd="http://www.w3.org/2001/XMLSchema" xmlns:xs="http://www.w3.org/2001/XMLSchema" xmlns:p="http://schemas.microsoft.com/office/2006/metadata/properties" xmlns:ns1="http://schemas.microsoft.com/sharepoint/v3" xmlns:ns2="71af3243-3dd4-4a8d-8c0d-dd76da1f02a5" xmlns:ns3="16c05727-aa75-4e4a-9b5f-8a80a1165891" xmlns:ns4="230e9df3-be65-4c73-a93b-d1236ebd677e" targetNamespace="http://schemas.microsoft.com/office/2006/metadata/properties" ma:root="true" ma:fieldsID="3b340c7101c92c5120abd06486f94548" ns1:_="" ns2:_="" ns3:_="" ns4:_="">
     <xsd:import namespace="http://schemas.microsoft.com/sharepoint/v3"/>
@@ -30582,7 +30573,20 @@
 </ct:contentTypeSchema>
 </file>
 
+<file path=customXml/item2.xml><?xml version="1.0" encoding="utf-8"?>
+<?mso-contentType ?>
+<FormTemplates xmlns="http://schemas.microsoft.com/sharepoint/v3/contenttype/forms">
+  <Display>DocumentLibraryForm</Display>
+  <Edit>DocumentLibraryForm</Edit>
+  <New>DocumentLibraryForm</New>
+</FormTemplates>
+</file>
+
 <file path=customXml/item3.xml><?xml version="1.0" encoding="utf-8"?>
+<b:Sources xmlns:b="http://schemas.openxmlformats.org/officeDocument/2006/bibliography" xmlns="http://schemas.openxmlformats.org/officeDocument/2006/bibliography" SelectedStyle="/APASixthEditionOfficeOnline.xsl" StyleName="APA" Version="6"/>
+</file>
+
+<file path=customXml/item4.xml><?xml version="1.0" encoding="utf-8"?>
 <p:properties xmlns:p="http://schemas.microsoft.com/office/2006/metadata/properties" xmlns:xsi="http://www.w3.org/2001/XMLSchema-instance" xmlns:pc="http://schemas.microsoft.com/office/infopath/2007/PartnerControls">
   <documentManagement>
     <_ip_UnifiedCompliancePolicyUIAction xmlns="http://schemas.microsoft.com/sharepoint/v3" xsi:nil="true"/>
@@ -30602,19 +30606,7 @@
 </p:properties>
 </file>
 
-<file path=customXml/item4.xml><?xml version="1.0" encoding="utf-8"?>
-<b:Sources xmlns:b="http://schemas.openxmlformats.org/officeDocument/2006/bibliography" xmlns="http://schemas.openxmlformats.org/officeDocument/2006/bibliography" SelectedStyle="/APASixthEditionOfficeOnline.xsl" StyleName="APA" Version="6"/>
-</file>
-
 <file path=customXml/itemProps1.xml><?xml version="1.0" encoding="utf-8"?>
-<ds:datastoreItem xmlns:ds="http://schemas.openxmlformats.org/officeDocument/2006/customXml" ds:itemID="{D3D0AF68-AC2E-4F8B-9602-D8083AE7A50C}">
-  <ds:schemaRefs>
-    <ds:schemaRef ds:uri="http://schemas.microsoft.com/sharepoint/v3/contenttype/forms"/>
-  </ds:schemaRefs>
-</ds:datastoreItem>
-</file>
-
-<file path=customXml/itemProps2.xml><?xml version="1.0" encoding="utf-8"?>
 <ds:datastoreItem xmlns:ds="http://schemas.openxmlformats.org/officeDocument/2006/customXml" ds:itemID="{B0570184-621B-494D-88AC-1C0C84E908FF}">
   <ds:schemaRefs>
     <ds:schemaRef ds:uri="http://schemas.microsoft.com/office/2006/metadata/contentType"/>
@@ -30635,7 +30627,23 @@
 </ds:datastoreItem>
 </file>
 
+<file path=customXml/itemProps2.xml><?xml version="1.0" encoding="utf-8"?>
+<ds:datastoreItem xmlns:ds="http://schemas.openxmlformats.org/officeDocument/2006/customXml" ds:itemID="{D3D0AF68-AC2E-4F8B-9602-D8083AE7A50C}">
+  <ds:schemaRefs>
+    <ds:schemaRef ds:uri="http://schemas.microsoft.com/sharepoint/v3/contenttype/forms"/>
+  </ds:schemaRefs>
+</ds:datastoreItem>
+</file>
+
 <file path=customXml/itemProps3.xml><?xml version="1.0" encoding="utf-8"?>
+<ds:datastoreItem xmlns:ds="http://schemas.openxmlformats.org/officeDocument/2006/customXml" ds:itemID="{5469B176-0A62-1D46-BB38-22C82945D4E0}">
+  <ds:schemaRefs>
+    <ds:schemaRef ds:uri="http://schemas.openxmlformats.org/officeDocument/2006/bibliography"/>
+  </ds:schemaRefs>
+</ds:datastoreItem>
+</file>
+
+<file path=customXml/itemProps4.xml><?xml version="1.0" encoding="utf-8"?>
 <ds:datastoreItem xmlns:ds="http://schemas.openxmlformats.org/officeDocument/2006/customXml" ds:itemID="{80D0490C-BDB1-4A9A-A49C-25CBFE2C5597}">
   <ds:schemaRefs>
     <ds:schemaRef ds:uri="http://schemas.microsoft.com/office/2006/metadata/properties"/>
@@ -30647,14 +30655,6 @@
 </ds:datastoreItem>
 </file>
 
-<file path=customXml/itemProps4.xml><?xml version="1.0" encoding="utf-8"?>
-<ds:datastoreItem xmlns:ds="http://schemas.openxmlformats.org/officeDocument/2006/customXml" ds:itemID="{5469B176-0A62-1D46-BB38-22C82945D4E0}">
-  <ds:schemaRefs>
-    <ds:schemaRef ds:uri="http://schemas.openxmlformats.org/officeDocument/2006/bibliography"/>
-  </ds:schemaRefs>
-</ds:datastoreItem>
-</file>
-
 <file path=docMetadata/LabelInfo.xml><?xml version="1.0" encoding="utf-8"?>
 <clbl:labelList xmlns:clbl="http://schemas.microsoft.com/office/2020/mipLabelMetadata"/>
 </file>
</xml_diff>

<commit_message>
Removed third project & font size increased and all black - updated resume 21th July
</commit_message>
<xml_diff>
--- a/public/prince_sharma_resume.docx
+++ b/public/prince_sharma_resume.docx
@@ -9,15 +9,15 @@
         <w:jc w:val="center"/>
         <w:rPr>
           <w:rFonts w:ascii="Merriweather" w:hAnsi="Merriweather"/>
-          <w:sz w:val="28"/>
-          <w:szCs w:val="26"/>
+          <w:sz w:val="32"/>
+          <w:szCs w:val="28"/>
         </w:rPr>
       </w:pPr>
       <w:r>
         <w:rPr>
           <w:rFonts w:ascii="Merriweather" w:hAnsi="Merriweather"/>
-          <w:sz w:val="28"/>
-          <w:szCs w:val="26"/>
+          <w:sz w:val="32"/>
+          <w:szCs w:val="28"/>
         </w:rPr>
         <w:t>Prince Sharma</w:t>
       </w:r>
@@ -29,7 +29,6 @@
         <w:jc w:val="center"/>
         <w:rPr>
           <w:rFonts w:ascii="Merriweather" w:hAnsi="Merriweather"/>
-          <w:color w:val="404040" w:themeColor="text1" w:themeTint="BF"/>
           <w:sz w:val="15"/>
           <w:szCs w:val="16"/>
         </w:rPr>
@@ -38,7 +37,6 @@
         <w:r>
           <w:rPr>
             <w:rFonts w:ascii="Merriweather" w:hAnsi="Merriweather"/>
-            <w:color w:val="404040" w:themeColor="text1" w:themeTint="BF"/>
             <w:spacing w:val="0"/>
             <w:position w:val="-2"/>
             <w:sz w:val="15"/>
@@ -50,7 +48,6 @@
         <w:r>
           <w:rPr>
             <w:rFonts w:ascii="Merriweather" w:hAnsi="Merriweather"/>
-            <w:color w:val="404040" w:themeColor="text1" w:themeTint="BF"/>
             <w:spacing w:val="0"/>
             <w:position w:val="-2"/>
             <w:sz w:val="15"/>
@@ -62,7 +59,6 @@
         <w:r>
           <w:rPr>
             <w:rFonts w:ascii="Merriweather" w:hAnsi="Merriweather"/>
-            <w:color w:val="404040" w:themeColor="text1" w:themeTint="BF"/>
             <w:spacing w:val="0"/>
             <w:position w:val="-2"/>
             <w:sz w:val="15"/>
@@ -75,7 +71,6 @@
           <w:rPr>
             <w:rFonts w:ascii="Merriweather" w:hAnsi="Merriweather"/>
             <w:noProof/>
-            <w:color w:val="404040" w:themeColor="text1" w:themeTint="BF"/>
             <w:spacing w:val="0"/>
             <w:position w:val="-2"/>
             <w:sz w:val="15"/>
@@ -134,7 +129,6 @@
         <w:r>
           <w:rPr>
             <w:rFonts w:ascii="Merriweather" w:hAnsi="Merriweather"/>
-            <w:color w:val="404040" w:themeColor="text1" w:themeTint="BF"/>
             <w:spacing w:val="0"/>
             <w:position w:val="-2"/>
             <w:sz w:val="15"/>
@@ -147,41 +141,19 @@
           <w:rPr>
             <w:rStyle w:val="Hyperlink"/>
             <w:rFonts w:ascii="Merriweather" w:hAnsi="Merriweather"/>
-            <w:color w:val="404040" w:themeColor="text1" w:themeTint="BF"/>
+            <w:color w:val="000000" w:themeColor="text1"/>
             <w:sz w:val="15"/>
             <w:szCs w:val="16"/>
             <w:u w:val="none"/>
           </w:rPr>
-          <w:t xml:space="preserve"> prin</w:t>
-        </w:r>
-        <w:r>
-          <w:rPr>
-            <w:rStyle w:val="Hyperlink"/>
-            <w:rFonts w:ascii="Merriweather" w:hAnsi="Merriweather"/>
-            <w:color w:val="404040" w:themeColor="text1" w:themeTint="BF"/>
-            <w:sz w:val="15"/>
-            <w:szCs w:val="16"/>
-            <w:u w:val="none"/>
-          </w:rPr>
-          <w:t>c</w:t>
-        </w:r>
-        <w:r>
-          <w:rPr>
-            <w:rStyle w:val="Hyperlink"/>
-            <w:rFonts w:ascii="Merriweather" w:hAnsi="Merriweather"/>
-            <w:color w:val="404040" w:themeColor="text1" w:themeTint="BF"/>
-            <w:sz w:val="15"/>
-            <w:szCs w:val="16"/>
-            <w:u w:val="none"/>
-          </w:rPr>
-          <w:t>esharma2899@gmail.com</w:t>
+          <w:t xml:space="preserve"> princesharma2899@gmail.com</w:t>
         </w:r>
       </w:hyperlink>
       <w:r>
         <w:rPr>
           <w:rStyle w:val="Hyperlink"/>
           <w:rFonts w:ascii="Merriweather" w:hAnsi="Merriweather"/>
-          <w:color w:val="404040" w:themeColor="text1" w:themeTint="BF"/>
+          <w:color w:val="000000" w:themeColor="text1"/>
           <w:sz w:val="15"/>
           <w:szCs w:val="16"/>
           <w:u w:val="none"/>
@@ -190,7 +162,6 @@
       </w:r>
       <w:r>
         <w:rPr>
-          <w:color w:val="404040" w:themeColor="text1" w:themeTint="BF"/>
           <w:sz w:val="32"/>
           <w:szCs w:val="36"/>
         </w:rPr>
@@ -199,7 +170,6 @@
       <w:r>
         <w:rPr>
           <w:rFonts w:ascii="Merriweather" w:hAnsi="Merriweather"/>
-          <w:color w:val="404040" w:themeColor="text1" w:themeTint="BF"/>
           <w:spacing w:val="0"/>
           <w:position w:val="-4"/>
           <w:sz w:val="15"/>
@@ -211,7 +181,6 @@
       <w:r>
         <w:rPr>
           <w:rFonts w:ascii="Merriweather" w:hAnsi="Merriweather"/>
-          <w:color w:val="404040" w:themeColor="text1" w:themeTint="BF"/>
           <w:spacing w:val="0"/>
           <w:position w:val="-4"/>
           <w:sz w:val="15"/>
@@ -223,7 +192,6 @@
       <w:r>
         <w:rPr>
           <w:rFonts w:ascii="Merriweather" w:hAnsi="Merriweather"/>
-          <w:color w:val="404040" w:themeColor="text1" w:themeTint="BF"/>
           <w:spacing w:val="0"/>
           <w:position w:val="-4"/>
           <w:sz w:val="15"/>
@@ -236,7 +204,6 @@
         <w:rPr>
           <w:rFonts w:ascii="Merriweather" w:hAnsi="Merriweather"/>
           <w:noProof/>
-          <w:color w:val="404040" w:themeColor="text1" w:themeTint="BF"/>
           <w:spacing w:val="0"/>
           <w:position w:val="-4"/>
           <w:sz w:val="15"/>
@@ -295,7 +262,6 @@
       <w:r>
         <w:rPr>
           <w:rFonts w:ascii="Merriweather" w:hAnsi="Merriweather"/>
-          <w:color w:val="404040" w:themeColor="text1" w:themeTint="BF"/>
           <w:spacing w:val="0"/>
           <w:position w:val="-4"/>
           <w:sz w:val="15"/>
@@ -307,7 +273,6 @@
       <w:r>
         <w:rPr>
           <w:rFonts w:ascii="Merriweather" w:hAnsi="Merriweather"/>
-          <w:color w:val="404040" w:themeColor="text1" w:themeTint="BF"/>
           <w:sz w:val="15"/>
           <w:szCs w:val="16"/>
         </w:rPr>
@@ -318,7 +283,7 @@
           <w:rPr>
             <w:rStyle w:val="Hyperlink"/>
             <w:rFonts w:ascii="Merriweather" w:hAnsi="Merriweather"/>
-            <w:color w:val="404040" w:themeColor="text1" w:themeTint="BF"/>
+            <w:color w:val="000000" w:themeColor="text1"/>
             <w:sz w:val="15"/>
             <w:szCs w:val="16"/>
             <w:u w:val="none"/>
@@ -330,7 +295,7 @@
         <w:rPr>
           <w:rStyle w:val="Hyperlink"/>
           <w:rFonts w:ascii="Merriweather" w:hAnsi="Merriweather"/>
-          <w:color w:val="404040" w:themeColor="text1" w:themeTint="BF"/>
+          <w:color w:val="000000" w:themeColor="text1"/>
           <w:sz w:val="15"/>
           <w:szCs w:val="16"/>
           <w:u w:val="none"/>
@@ -339,7 +304,6 @@
       </w:r>
       <w:r>
         <w:rPr>
-          <w:color w:val="404040" w:themeColor="text1" w:themeTint="BF"/>
           <w:sz w:val="32"/>
           <w:szCs w:val="36"/>
         </w:rPr>
@@ -349,7 +313,6 @@
         <w:r>
           <w:rPr>
             <w:rFonts w:ascii="Merriweather" w:hAnsi="Merriweather"/>
-            <w:color w:val="404040" w:themeColor="text1" w:themeTint="BF"/>
             <w:spacing w:val="0"/>
             <w:position w:val="-2"/>
             <w:sz w:val="15"/>
@@ -361,7 +324,6 @@
         <w:r>
           <w:rPr>
             <w:rFonts w:ascii="Merriweather" w:hAnsi="Merriweather"/>
-            <w:color w:val="404040" w:themeColor="text1" w:themeTint="BF"/>
             <w:spacing w:val="0"/>
             <w:position w:val="-2"/>
             <w:sz w:val="15"/>
@@ -373,7 +335,6 @@
         <w:r>
           <w:rPr>
             <w:rFonts w:ascii="Merriweather" w:hAnsi="Merriweather"/>
-            <w:color w:val="404040" w:themeColor="text1" w:themeTint="BF"/>
             <w:spacing w:val="0"/>
             <w:position w:val="-2"/>
             <w:sz w:val="15"/>
@@ -386,7 +347,6 @@
           <w:rPr>
             <w:rFonts w:ascii="Merriweather" w:hAnsi="Merriweather"/>
             <w:noProof/>
-            <w:color w:val="404040" w:themeColor="text1" w:themeTint="BF"/>
             <w:spacing w:val="0"/>
             <w:position w:val="-2"/>
             <w:sz w:val="15"/>
@@ -445,7 +405,6 @@
         <w:r>
           <w:rPr>
             <w:rFonts w:ascii="Merriweather" w:hAnsi="Merriweather"/>
-            <w:color w:val="404040" w:themeColor="text1" w:themeTint="BF"/>
             <w:spacing w:val="0"/>
             <w:position w:val="-2"/>
             <w:sz w:val="15"/>
@@ -458,7 +417,7 @@
           <w:rPr>
             <w:rStyle w:val="Hyperlink"/>
             <w:rFonts w:ascii="Merriweather" w:hAnsi="Merriweather"/>
-            <w:color w:val="404040" w:themeColor="text1" w:themeTint="BF"/>
+            <w:color w:val="000000" w:themeColor="text1"/>
             <w:sz w:val="15"/>
             <w:szCs w:val="16"/>
             <w:u w:val="none"/>
@@ -470,7 +429,7 @@
         <w:rPr>
           <w:rStyle w:val="Hyperlink"/>
           <w:rFonts w:ascii="Merriweather" w:hAnsi="Merriweather"/>
-          <w:color w:val="404040" w:themeColor="text1" w:themeTint="BF"/>
+          <w:color w:val="000000" w:themeColor="text1"/>
           <w:sz w:val="15"/>
           <w:szCs w:val="16"/>
           <w:u w:val="none"/>
@@ -479,7 +438,6 @@
       </w:r>
       <w:r>
         <w:rPr>
-          <w:color w:val="404040" w:themeColor="text1" w:themeTint="BF"/>
           <w:sz w:val="32"/>
           <w:szCs w:val="36"/>
         </w:rPr>
@@ -489,7 +447,6 @@
         <w:r>
           <w:rPr>
             <w:rFonts w:ascii="Merriweather" w:hAnsi="Merriweather"/>
-            <w:color w:val="404040" w:themeColor="text1" w:themeTint="BF"/>
             <w:spacing w:val="0"/>
             <w:position w:val="-2"/>
             <w:sz w:val="15"/>
@@ -501,7 +458,6 @@
         <w:r>
           <w:rPr>
             <w:rFonts w:ascii="Merriweather" w:hAnsi="Merriweather"/>
-            <w:color w:val="404040" w:themeColor="text1" w:themeTint="BF"/>
             <w:spacing w:val="0"/>
             <w:position w:val="-2"/>
             <w:sz w:val="15"/>
@@ -513,7 +469,6 @@
         <w:r>
           <w:rPr>
             <w:rFonts w:ascii="Merriweather" w:hAnsi="Merriweather"/>
-            <w:color w:val="404040" w:themeColor="text1" w:themeTint="BF"/>
             <w:spacing w:val="0"/>
             <w:position w:val="-2"/>
             <w:sz w:val="15"/>
@@ -526,7 +481,6 @@
           <w:rPr>
             <w:rFonts w:ascii="Merriweather" w:hAnsi="Merriweather"/>
             <w:noProof/>
-            <w:color w:val="404040" w:themeColor="text1" w:themeTint="BF"/>
             <w:spacing w:val="0"/>
             <w:position w:val="-2"/>
             <w:sz w:val="15"/>
@@ -585,7 +539,6 @@
         <w:r>
           <w:rPr>
             <w:rFonts w:ascii="Merriweather" w:hAnsi="Merriweather"/>
-            <w:color w:val="404040" w:themeColor="text1" w:themeTint="BF"/>
             <w:spacing w:val="0"/>
             <w:position w:val="-2"/>
             <w:sz w:val="15"/>
@@ -598,7 +551,7 @@
           <w:rPr>
             <w:rStyle w:val="Hyperlink"/>
             <w:rFonts w:ascii="Merriweather" w:hAnsi="Merriweather"/>
-            <w:color w:val="404040" w:themeColor="text1" w:themeTint="BF"/>
+            <w:color w:val="000000" w:themeColor="text1"/>
             <w:sz w:val="15"/>
             <w:szCs w:val="16"/>
             <w:u w:val="none"/>
@@ -610,7 +563,7 @@
         <w:rPr>
           <w:rStyle w:val="Hyperlink"/>
           <w:rFonts w:ascii="Merriweather" w:hAnsi="Merriweather"/>
-          <w:color w:val="404040" w:themeColor="text1" w:themeTint="BF"/>
+          <w:color w:val="000000" w:themeColor="text1"/>
           <w:sz w:val="15"/>
           <w:szCs w:val="16"/>
           <w:u w:val="none"/>
@@ -619,7 +572,6 @@
       </w:r>
       <w:r>
         <w:rPr>
-          <w:color w:val="404040" w:themeColor="text1" w:themeTint="BF"/>
           <w:sz w:val="32"/>
           <w:szCs w:val="36"/>
         </w:rPr>
@@ -628,7 +580,6 @@
       <w:r>
         <w:rPr>
           <w:rFonts w:ascii="Merriweather" w:hAnsi="Merriweather"/>
-          <w:color w:val="404040" w:themeColor="text1" w:themeTint="BF"/>
           <w:sz w:val="15"/>
           <w:szCs w:val="16"/>
         </w:rPr>
@@ -638,7 +589,6 @@
         <w:r>
           <w:rPr>
             <w:rFonts w:ascii="Merriweather" w:hAnsi="Merriweather"/>
-            <w:color w:val="404040" w:themeColor="text1" w:themeTint="BF"/>
             <w:spacing w:val="0"/>
             <w:position w:val="-2"/>
             <w:sz w:val="15"/>
@@ -650,7 +600,6 @@
         <w:r>
           <w:rPr>
             <w:rFonts w:ascii="Merriweather" w:hAnsi="Merriweather"/>
-            <w:color w:val="404040" w:themeColor="text1" w:themeTint="BF"/>
             <w:spacing w:val="0"/>
             <w:position w:val="-2"/>
             <w:sz w:val="15"/>
@@ -662,7 +611,6 @@
         <w:r>
           <w:rPr>
             <w:rFonts w:ascii="Merriweather" w:hAnsi="Merriweather"/>
-            <w:color w:val="404040" w:themeColor="text1" w:themeTint="BF"/>
             <w:spacing w:val="0"/>
             <w:position w:val="-2"/>
             <w:sz w:val="15"/>
@@ -675,7 +623,6 @@
           <w:rPr>
             <w:rFonts w:ascii="Merriweather" w:hAnsi="Merriweather"/>
             <w:noProof/>
-            <w:color w:val="404040" w:themeColor="text1" w:themeTint="BF"/>
             <w:spacing w:val="0"/>
             <w:position w:val="-2"/>
             <w:sz w:val="15"/>
@@ -734,7 +681,6 @@
         <w:r>
           <w:rPr>
             <w:rFonts w:ascii="Merriweather" w:hAnsi="Merriweather"/>
-            <w:color w:val="404040" w:themeColor="text1" w:themeTint="BF"/>
             <w:spacing w:val="0"/>
             <w:position w:val="-2"/>
             <w:sz w:val="15"/>
@@ -747,7 +693,7 @@
           <w:rPr>
             <w:rStyle w:val="Hyperlink"/>
             <w:rFonts w:ascii="Merriweather" w:hAnsi="Merriweather"/>
-            <w:color w:val="404040" w:themeColor="text1" w:themeTint="BF"/>
+            <w:color w:val="000000" w:themeColor="text1"/>
             <w:sz w:val="15"/>
             <w:szCs w:val="16"/>
             <w:u w:val="none"/>
@@ -768,16 +714,16 @@
         <w:spacing w:after="0"/>
         <w:rPr>
           <w:rFonts w:ascii="Merriweather" w:hAnsi="Merriweather"/>
-          <w:sz w:val="20"/>
-          <w:szCs w:val="20"/>
+          <w:sz w:val="21"/>
+          <w:szCs w:val="22"/>
         </w:rPr>
       </w:pPr>
       <w:bookmarkStart w:id="0" w:name="_Hlk170471452"/>
       <w:r>
         <w:rPr>
           <w:rFonts w:ascii="Merriweather" w:hAnsi="Merriweather"/>
-          <w:sz w:val="20"/>
-          <w:szCs w:val="20"/>
+          <w:sz w:val="21"/>
+          <w:szCs w:val="22"/>
         </w:rPr>
         <w:t>EDUCATION</w:t>
       </w:r>
@@ -792,16 +738,18 @@
         <w:spacing w:before="60" w:after="20"/>
         <w:rPr>
           <w:rFonts w:ascii="Merriweather" w:hAnsi="Merriweather"/>
-          <w:sz w:val="16"/>
-          <w:szCs w:val="16"/>
+          <w:color w:val="000000" w:themeColor="text1"/>
+          <w:sz w:val="18"/>
+          <w:szCs w:val="18"/>
         </w:rPr>
       </w:pPr>
       <w:bookmarkStart w:id="1" w:name="_Hlk170471216"/>
       <w:r>
         <w:rPr>
           <w:rFonts w:ascii="Merriweather" w:hAnsi="Merriweather"/>
-          <w:sz w:val="16"/>
-          <w:szCs w:val="16"/>
+          <w:color w:val="000000" w:themeColor="text1"/>
+          <w:sz w:val="18"/>
+          <w:szCs w:val="18"/>
         </w:rPr>
         <w:t>Master of Computer Applications</w:t>
       </w:r>
@@ -810,35 +758,31 @@
       <w:pPr>
         <w:rPr>
           <w:rFonts w:ascii="Merriweather" w:hAnsi="Merriweather"/>
-          <w:color w:val="262626" w:themeColor="text1" w:themeTint="D9"/>
-          <w:sz w:val="14"/>
-          <w:szCs w:val="14"/>
+          <w:sz w:val="15"/>
+          <w:szCs w:val="15"/>
         </w:rPr>
       </w:pPr>
       <w:r>
         <w:rPr>
           <w:rFonts w:ascii="Merriweather" w:hAnsi="Merriweather"/>
-          <w:color w:val="262626" w:themeColor="text1" w:themeTint="D9"/>
-          <w:sz w:val="14"/>
-          <w:szCs w:val="14"/>
+          <w:sz w:val="15"/>
+          <w:szCs w:val="15"/>
         </w:rPr>
         <w:t xml:space="preserve">National Institute of Technology, Bhopal </w:t>
       </w:r>
       <w:r>
         <w:rPr>
           <w:rFonts w:ascii="Cambria Math" w:hAnsi="Cambria Math" w:cs="Cambria Math"/>
-          <w:color w:val="262626" w:themeColor="text1" w:themeTint="D9"/>
-          <w:sz w:val="14"/>
-          <w:szCs w:val="14"/>
+          <w:sz w:val="15"/>
+          <w:szCs w:val="15"/>
         </w:rPr>
         <w:t>⋅</w:t>
       </w:r>
       <w:r>
         <w:rPr>
           <w:rFonts w:ascii="Merriweather" w:hAnsi="Merriweather"/>
-          <w:color w:val="262626" w:themeColor="text1" w:themeTint="D9"/>
-          <w:sz w:val="14"/>
-          <w:szCs w:val="14"/>
+          <w:sz w:val="15"/>
+          <w:szCs w:val="15"/>
         </w:rPr>
         <w:t xml:space="preserve"> Bhopal, </w:t>
       </w:r>
@@ -846,27 +790,24 @@
       <w:r>
         <w:rPr>
           <w:rFonts w:ascii="Merriweather" w:hAnsi="Merriweather"/>
-          <w:color w:val="262626" w:themeColor="text1" w:themeTint="D9"/>
-          <w:sz w:val="14"/>
-          <w:szCs w:val="14"/>
+          <w:sz w:val="15"/>
+          <w:szCs w:val="15"/>
         </w:rPr>
         <w:t xml:space="preserve">IN </w:t>
       </w:r>
       <w:r>
         <w:rPr>
           <w:rFonts w:ascii="Cambria Math" w:hAnsi="Cambria Math" w:cs="Cambria Math"/>
-          <w:color w:val="262626" w:themeColor="text1" w:themeTint="D9"/>
-          <w:sz w:val="14"/>
-          <w:szCs w:val="14"/>
+          <w:sz w:val="15"/>
+          <w:szCs w:val="15"/>
         </w:rPr>
         <w:t>⋅</w:t>
       </w:r>
       <w:r>
         <w:rPr>
           <w:rFonts w:ascii="Merriweather" w:hAnsi="Merriweather"/>
-          <w:color w:val="262626" w:themeColor="text1" w:themeTint="D9"/>
-          <w:sz w:val="14"/>
-          <w:szCs w:val="14"/>
+          <w:sz w:val="15"/>
+          <w:szCs w:val="15"/>
         </w:rPr>
         <w:t xml:space="preserve"> 2025</w:t>
       </w:r>
@@ -883,23 +824,26 @@
         <w:spacing w:before="60" w:after="20"/>
         <w:rPr>
           <w:rFonts w:ascii="Merriweather" w:hAnsi="Merriweather"/>
-          <w:sz w:val="16"/>
-          <w:szCs w:val="16"/>
+          <w:color w:val="000000" w:themeColor="text1"/>
+          <w:sz w:val="18"/>
+          <w:szCs w:val="18"/>
         </w:rPr>
       </w:pPr>
       <w:r>
         <w:rPr>
           <w:rFonts w:ascii="Merriweather" w:hAnsi="Merriweather"/>
-          <w:sz w:val="16"/>
-          <w:szCs w:val="16"/>
+          <w:color w:val="000000" w:themeColor="text1"/>
+          <w:sz w:val="18"/>
+          <w:szCs w:val="18"/>
         </w:rPr>
         <w:t>Bachelor of Science, Electronics (Hons.)</w:t>
       </w:r>
       <w:r>
         <w:rPr>
           <w:rFonts w:ascii="Merriweather" w:hAnsi="Merriweather"/>
-          <w:sz w:val="16"/>
-          <w:szCs w:val="16"/>
+          <w:color w:val="000000" w:themeColor="text1"/>
+          <w:sz w:val="18"/>
+          <w:szCs w:val="18"/>
         </w:rPr>
         <w:tab/>
       </w:r>
@@ -911,18 +855,16 @@
         </w:pBdr>
         <w:rPr>
           <w:rFonts w:ascii="Merriweather" w:hAnsi="Merriweather"/>
-          <w:color w:val="262626" w:themeColor="text1" w:themeTint="D9"/>
-          <w:sz w:val="14"/>
-          <w:szCs w:val="14"/>
+          <w:sz w:val="15"/>
+          <w:szCs w:val="15"/>
         </w:rPr>
       </w:pPr>
       <w:bookmarkStart w:id="3" w:name="_Hlk170472636"/>
       <w:r>
         <w:rPr>
           <w:rFonts w:ascii="Merriweather" w:hAnsi="Merriweather"/>
-          <w:color w:val="262626" w:themeColor="text1" w:themeTint="D9"/>
-          <w:sz w:val="14"/>
-          <w:szCs w:val="14"/>
+          <w:sz w:val="15"/>
+          <w:szCs w:val="15"/>
         </w:rPr>
         <w:t>University of Delhi ∙ Delhi, IN ∙ 2020</w:t>
       </w:r>
@@ -939,8 +881,8 @@
         <w:spacing w:after="0"/>
         <w:rPr>
           <w:rFonts w:ascii="Merriweather" w:hAnsi="Merriweather"/>
-          <w:sz w:val="20"/>
-          <w:szCs w:val="20"/>
+          <w:sz w:val="21"/>
+          <w:szCs w:val="22"/>
         </w:rPr>
       </w:pPr>
       <w:bookmarkStart w:id="4" w:name="_Hlk170475320"/>
@@ -948,8 +890,8 @@
       <w:r>
         <w:rPr>
           <w:rFonts w:ascii="Merriweather" w:hAnsi="Merriweather"/>
-          <w:sz w:val="20"/>
-          <w:szCs w:val="20"/>
+          <w:sz w:val="21"/>
+          <w:szCs w:val="22"/>
         </w:rPr>
         <w:t>EXPERIENCE</w:t>
       </w:r>
@@ -964,42 +906,44 @@
         <w:spacing w:before="60" w:after="40"/>
         <w:rPr>
           <w:rFonts w:ascii="Merriweather" w:hAnsi="Merriweather"/>
-          <w:sz w:val="16"/>
-          <w:szCs w:val="16"/>
+          <w:color w:val="000000" w:themeColor="text1"/>
+          <w:sz w:val="18"/>
+          <w:szCs w:val="18"/>
         </w:rPr>
       </w:pPr>
       <w:r>
         <w:rPr>
           <w:rFonts w:ascii="Merriweather" w:hAnsi="Merriweather"/>
-          <w:color w:val="0D0D0D" w:themeColor="text1" w:themeTint="F2"/>
-          <w:sz w:val="16"/>
-          <w:szCs w:val="16"/>
+          <w:color w:val="000000" w:themeColor="text1"/>
+          <w:sz w:val="18"/>
+          <w:szCs w:val="18"/>
         </w:rPr>
         <w:t xml:space="preserve">Low Code </w:t>
       </w:r>
       <w:r>
         <w:rPr>
           <w:rFonts w:ascii="Merriweather" w:hAnsi="Merriweather"/>
-          <w:color w:val="0D0D0D" w:themeColor="text1" w:themeTint="F2"/>
-          <w:sz w:val="16"/>
-          <w:szCs w:val="16"/>
+          <w:color w:val="000000" w:themeColor="text1"/>
+          <w:sz w:val="18"/>
+          <w:szCs w:val="18"/>
         </w:rPr>
         <w:t>Engineer</w:t>
       </w:r>
       <w:r>
         <w:rPr>
           <w:rFonts w:ascii="Merriweather" w:hAnsi="Merriweather"/>
-          <w:color w:val="0D0D0D" w:themeColor="text1" w:themeTint="F2"/>
-          <w:sz w:val="16"/>
-          <w:szCs w:val="16"/>
+          <w:color w:val="000000" w:themeColor="text1"/>
+          <w:sz w:val="18"/>
+          <w:szCs w:val="18"/>
         </w:rPr>
         <w:t xml:space="preserve"> (Contract)</w:t>
       </w:r>
       <w:r>
         <w:rPr>
           <w:rFonts w:ascii="Merriweather" w:hAnsi="Merriweather"/>
-          <w:sz w:val="16"/>
-          <w:szCs w:val="16"/>
+          <w:color w:val="000000" w:themeColor="text1"/>
+          <w:sz w:val="18"/>
+          <w:szCs w:val="18"/>
         </w:rPr>
         <w:tab/>
       </w:r>
@@ -1008,8 +952,9 @@
           <w:rFonts w:ascii="Merriweather" w:hAnsi="Merriweather"/>
           <w:b w:val="0"/>
           <w:bCs/>
-          <w:sz w:val="14"/>
-          <w:szCs w:val="14"/>
+          <w:color w:val="000000" w:themeColor="text1"/>
+          <w:sz w:val="15"/>
+          <w:szCs w:val="16"/>
         </w:rPr>
         <w:t>December</w:t>
       </w:r>
@@ -1018,8 +963,9 @@
           <w:rFonts w:ascii="Merriweather" w:hAnsi="Merriweather"/>
           <w:b w:val="0"/>
           <w:bCs/>
-          <w:sz w:val="14"/>
-          <w:szCs w:val="14"/>
+          <w:color w:val="000000" w:themeColor="text1"/>
+          <w:sz w:val="15"/>
+          <w:szCs w:val="16"/>
         </w:rPr>
         <w:t xml:space="preserve"> 2023 - February 2024</w:t>
       </w:r>
@@ -1029,23 +975,23 @@
         <w:spacing w:after="20"/>
         <w:rPr>
           <w:rFonts w:ascii="Merriweather" w:hAnsi="Merriweather"/>
-          <w:sz w:val="14"/>
-          <w:szCs w:val="14"/>
+          <w:sz w:val="15"/>
+          <w:szCs w:val="15"/>
         </w:rPr>
       </w:pPr>
       <w:r>
         <w:rPr>
           <w:rFonts w:ascii="Merriweather" w:hAnsi="Merriweather"/>
-          <w:sz w:val="14"/>
-          <w:szCs w:val="14"/>
+          <w:sz w:val="15"/>
+          <w:szCs w:val="15"/>
         </w:rPr>
         <w:t>ExitHero Inc. San Francisco, CA</w:t>
       </w:r>
       <w:r>
         <w:rPr>
           <w:rFonts w:ascii="Merriweather" w:hAnsi="Merriweather"/>
-          <w:sz w:val="14"/>
-          <w:szCs w:val="14"/>
+          <w:sz w:val="15"/>
+          <w:szCs w:val="15"/>
         </w:rPr>
         <w:t xml:space="preserve"> (Remote)</w:t>
       </w:r>
@@ -1061,17 +1007,15 @@
         <w:ind w:left="142" w:hanging="142"/>
         <w:rPr>
           <w:rFonts w:ascii="Merriweather" w:hAnsi="Merriweather"/>
-          <w:color w:val="404040" w:themeColor="text1" w:themeTint="BF"/>
-          <w:sz w:val="14"/>
-          <w:szCs w:val="14"/>
+          <w:sz w:val="15"/>
+          <w:szCs w:val="15"/>
         </w:rPr>
       </w:pPr>
       <w:r>
         <w:rPr>
           <w:rFonts w:ascii="Merriweather" w:hAnsi="Merriweather"/>
-          <w:color w:val="404040" w:themeColor="text1" w:themeTint="BF"/>
-          <w:sz w:val="14"/>
-          <w:szCs w:val="14"/>
+          <w:sz w:val="15"/>
+          <w:szCs w:val="15"/>
         </w:rPr>
         <w:t>Collaborated with the founder and CTO to design a low code solution for client dashboard management, reducing client onboarding time by 30%.</w:t>
       </w:r>
@@ -1087,26 +1031,23 @@
         <w:ind w:left="142" w:hanging="142"/>
         <w:rPr>
           <w:rFonts w:ascii="Merriweather" w:hAnsi="Merriweather"/>
-          <w:color w:val="404040" w:themeColor="text1" w:themeTint="BF"/>
-          <w:sz w:val="14"/>
-          <w:szCs w:val="14"/>
+          <w:sz w:val="15"/>
+          <w:szCs w:val="15"/>
         </w:rPr>
       </w:pPr>
       <w:r>
         <w:rPr>
           <w:rFonts w:ascii="Merriweather" w:hAnsi="Merriweather"/>
-          <w:color w:val="404040" w:themeColor="text1" w:themeTint="BF"/>
-          <w:sz w:val="14"/>
-          <w:szCs w:val="14"/>
+          <w:sz w:val="15"/>
+          <w:szCs w:val="15"/>
         </w:rPr>
         <w:t>Engineered and optimized a client dashboard using Notion, Node.js, and Google Calendar integration, increasing team productivity by 25%</w:t>
       </w:r>
       <w:r>
         <w:rPr>
           <w:rFonts w:ascii="Merriweather" w:hAnsi="Merriweather"/>
-          <w:color w:val="404040" w:themeColor="text1" w:themeTint="BF"/>
-          <w:sz w:val="14"/>
-          <w:szCs w:val="14"/>
+          <w:sz w:val="15"/>
+          <w:szCs w:val="15"/>
         </w:rPr>
         <w:t>.</w:t>
       </w:r>
@@ -1125,17 +1066,15 @@
         <w:ind w:left="142" w:hanging="142"/>
         <w:rPr>
           <w:rFonts w:ascii="Merriweather" w:hAnsi="Merriweather"/>
-          <w:color w:val="404040" w:themeColor="text1" w:themeTint="BF"/>
-          <w:sz w:val="14"/>
-          <w:szCs w:val="14"/>
+          <w:sz w:val="15"/>
+          <w:szCs w:val="15"/>
         </w:rPr>
       </w:pPr>
       <w:r>
         <w:rPr>
           <w:rFonts w:ascii="Merriweather" w:hAnsi="Merriweather"/>
-          <w:color w:val="404040" w:themeColor="text1" w:themeTint="BF"/>
-          <w:sz w:val="14"/>
-          <w:szCs w:val="14"/>
+          <w:sz w:val="15"/>
+          <w:szCs w:val="15"/>
         </w:rPr>
         <w:t>Successfully delivered a fully functional dashboard, improving client task assignment efficiency by 25%. Enhanced client progress tracking capabilities, resulting in a 15% increase in overall client satisfaction.</w:t>
       </w:r>
@@ -1153,8 +1092,8 @@
         <w:spacing w:after="0"/>
         <w:rPr>
           <w:rFonts w:ascii="Merriweather" w:hAnsi="Merriweather"/>
-          <w:sz w:val="20"/>
-          <w:szCs w:val="20"/>
+          <w:sz w:val="21"/>
+          <w:szCs w:val="22"/>
         </w:rPr>
       </w:pPr>
       <w:bookmarkStart w:id="5" w:name="_Hlk170478262"/>
@@ -1163,8 +1102,8 @@
       <w:r>
         <w:rPr>
           <w:rFonts w:ascii="Merriweather" w:hAnsi="Merriweather"/>
-          <w:sz w:val="20"/>
-          <w:szCs w:val="20"/>
+          <w:sz w:val="21"/>
+          <w:szCs w:val="22"/>
         </w:rPr>
         <w:t>PROJECTS</w:t>
       </w:r>
@@ -1180,16 +1119,17 @@
         <w:spacing w:before="60" w:after="40"/>
         <w:rPr>
           <w:rFonts w:ascii="Merriweather" w:hAnsi="Merriweather"/>
-          <w:sz w:val="16"/>
-          <w:szCs w:val="16"/>
+          <w:color w:val="000000" w:themeColor="text1"/>
+          <w:sz w:val="18"/>
+          <w:szCs w:val="18"/>
         </w:rPr>
       </w:pPr>
       <w:r>
         <w:rPr>
           <w:rFonts w:ascii="Merriweather" w:hAnsi="Merriweather"/>
           <w:color w:val="000000" w:themeColor="text1"/>
-          <w:sz w:val="16"/>
-          <w:szCs w:val="16"/>
+          <w:sz w:val="18"/>
+          <w:szCs w:val="18"/>
         </w:rPr>
         <w:fldChar w:fldCharType="begin"/>
       </w:r>
@@ -1197,8 +1137,8 @@
         <w:rPr>
           <w:rFonts w:ascii="Merriweather" w:hAnsi="Merriweather"/>
           <w:color w:val="000000" w:themeColor="text1"/>
-          <w:sz w:val="16"/>
-          <w:szCs w:val="16"/>
+          <w:sz w:val="18"/>
+          <w:szCs w:val="18"/>
         </w:rPr>
         <w:instrText>HYPERLINK "https://github.com/princesharma74/giggle-nextjs-clc3"</w:instrText>
       </w:r>
@@ -1206,16 +1146,16 @@
         <w:rPr>
           <w:rFonts w:ascii="Merriweather" w:hAnsi="Merriweather"/>
           <w:color w:val="000000" w:themeColor="text1"/>
-          <w:sz w:val="16"/>
-          <w:szCs w:val="16"/>
+          <w:sz w:val="18"/>
+          <w:szCs w:val="18"/>
         </w:rPr>
       </w:r>
       <w:r>
         <w:rPr>
           <w:rFonts w:ascii="Merriweather" w:hAnsi="Merriweather"/>
           <w:color w:val="000000" w:themeColor="text1"/>
-          <w:sz w:val="16"/>
-          <w:szCs w:val="16"/>
+          <w:sz w:val="18"/>
+          <w:szCs w:val="18"/>
         </w:rPr>
         <w:fldChar w:fldCharType="separate"/>
       </w:r>
@@ -1224,8 +1164,8 @@
           <w:rStyle w:val="Hyperlink"/>
           <w:rFonts w:ascii="Merriweather" w:hAnsi="Merriweather"/>
           <w:color w:val="000000" w:themeColor="text1"/>
-          <w:sz w:val="16"/>
-          <w:szCs w:val="16"/>
+          <w:sz w:val="18"/>
+          <w:szCs w:val="18"/>
           <w:u w:val="none"/>
         </w:rPr>
         <w:t>CLC3.tech - Combining Codeforces, Leetcode &amp; Codechef </w:t>
@@ -1237,8 +1177,8 @@
           <w:rFonts w:ascii="Merriweather" w:hAnsi="Merriweather"/>
           <w:color w:val="000000" w:themeColor="text1"/>
           <w:position w:val="-2"/>
-          <w:sz w:val="16"/>
-          <w:szCs w:val="16"/>
+          <w:sz w:val="18"/>
+          <w:szCs w:val="18"/>
           <w:u w:val="none"/>
           <w:bdr w:val="none" w:sz="0" w:space="0" w:color="auto" w:frame="1"/>
         </w:rPr>
@@ -1250,8 +1190,8 @@
           <w:rFonts w:ascii="Merriweather" w:hAnsi="Merriweather"/>
           <w:color w:val="000000" w:themeColor="text1"/>
           <w:position w:val="-2"/>
-          <w:sz w:val="16"/>
-          <w:szCs w:val="16"/>
+          <w:sz w:val="18"/>
+          <w:szCs w:val="18"/>
           <w:u w:val="none"/>
           <w:bdr w:val="none" w:sz="0" w:space="0" w:color="auto" w:frame="1"/>
         </w:rPr>
@@ -1263,8 +1203,8 @@
           <w:rFonts w:ascii="Merriweather" w:hAnsi="Merriweather"/>
           <w:color w:val="000000" w:themeColor="text1"/>
           <w:position w:val="-2"/>
-          <w:sz w:val="16"/>
-          <w:szCs w:val="16"/>
+          <w:sz w:val="18"/>
+          <w:szCs w:val="18"/>
           <w:u w:val="none"/>
           <w:bdr w:val="none" w:sz="0" w:space="0" w:color="auto" w:frame="1"/>
         </w:rPr>
@@ -1277,8 +1217,8 @@
           <w:noProof/>
           <w:color w:val="000000" w:themeColor="text1"/>
           <w:position w:val="-2"/>
-          <w:sz w:val="16"/>
-          <w:szCs w:val="16"/>
+          <w:sz w:val="18"/>
+          <w:szCs w:val="18"/>
           <w:u w:val="none"/>
           <w:bdr w:val="none" w:sz="0" w:space="0" w:color="auto" w:frame="1"/>
         </w:rPr>
@@ -1337,8 +1277,8 @@
           <w:rFonts w:ascii="Merriweather" w:hAnsi="Merriweather"/>
           <w:color w:val="000000" w:themeColor="text1"/>
           <w:position w:val="-2"/>
-          <w:sz w:val="16"/>
-          <w:szCs w:val="16"/>
+          <w:sz w:val="18"/>
+          <w:szCs w:val="18"/>
           <w:u w:val="none"/>
           <w:bdr w:val="none" w:sz="0" w:space="0" w:color="auto" w:frame="1"/>
         </w:rPr>
@@ -1349,16 +1289,17 @@
         <w:rPr>
           <w:rFonts w:ascii="Merriweather" w:hAnsi="Merriweather"/>
           <w:color w:val="000000" w:themeColor="text1"/>
-          <w:sz w:val="16"/>
-          <w:szCs w:val="16"/>
+          <w:sz w:val="18"/>
+          <w:szCs w:val="18"/>
         </w:rPr>
         <w:fldChar w:fldCharType="end"/>
       </w:r>
       <w:r>
         <w:rPr>
           <w:rFonts w:ascii="Merriweather" w:hAnsi="Merriweather"/>
-          <w:sz w:val="16"/>
-          <w:szCs w:val="16"/>
+          <w:color w:val="000000" w:themeColor="text1"/>
+          <w:sz w:val="18"/>
+          <w:szCs w:val="18"/>
         </w:rPr>
         <w:tab/>
       </w:r>
@@ -1367,8 +1308,9 @@
           <w:rFonts w:ascii="Merriweather" w:hAnsi="Merriweather"/>
           <w:b w:val="0"/>
           <w:bCs/>
-          <w:sz w:val="14"/>
-          <w:szCs w:val="14"/>
+          <w:color w:val="000000" w:themeColor="text1"/>
+          <w:sz w:val="15"/>
+          <w:szCs w:val="16"/>
         </w:rPr>
         <w:t>January 2024 - June 2024</w:t>
       </w:r>
@@ -1378,17 +1320,33 @@
         <w:spacing w:after="20"/>
         <w:rPr>
           <w:rFonts w:ascii="Merriweather" w:hAnsi="Merriweather"/>
-          <w:sz w:val="14"/>
-          <w:szCs w:val="14"/>
+          <w:sz w:val="15"/>
+          <w:szCs w:val="15"/>
         </w:rPr>
       </w:pPr>
       <w:r>
         <w:rPr>
           <w:rFonts w:ascii="Merriweather" w:hAnsi="Merriweather"/>
-          <w:sz w:val="14"/>
-          <w:szCs w:val="14"/>
+          <w:sz w:val="15"/>
+          <w:szCs w:val="15"/>
         </w:rPr>
-        <w:t>Next.js, Typescript, Python, Docker, EC2, MySQL, Postman, Github Actions</w:t>
+        <w:t xml:space="preserve">Next.js, Typescript, Python, Docker, EC2, MySQL, Postman, </w:t>
+      </w:r>
+      <w:r>
+        <w:rPr>
+          <w:rFonts w:ascii="Merriweather" w:hAnsi="Merriweather"/>
+          <w:sz w:val="15"/>
+          <w:szCs w:val="15"/>
+        </w:rPr>
+        <w:t xml:space="preserve">RDS, </w:t>
+      </w:r>
+      <w:r>
+        <w:rPr>
+          <w:rFonts w:ascii="Merriweather" w:hAnsi="Merriweather"/>
+          <w:sz w:val="15"/>
+          <w:szCs w:val="15"/>
+        </w:rPr>
+        <w:t>Github Actions</w:t>
       </w:r>
     </w:p>
     <w:p>
@@ -1402,18 +1360,16 @@
         <w:ind w:left="142" w:hanging="142"/>
         <w:rPr>
           <w:rFonts w:ascii="Merriweather" w:hAnsi="Merriweather"/>
-          <w:color w:val="404040" w:themeColor="text1" w:themeTint="BF"/>
-          <w:sz w:val="14"/>
-          <w:szCs w:val="14"/>
+          <w:sz w:val="15"/>
+          <w:szCs w:val="15"/>
         </w:rPr>
       </w:pPr>
       <w:bookmarkStart w:id="9" w:name="_Hlk170510466"/>
       <w:r>
         <w:rPr>
           <w:rFonts w:ascii="Merriweather" w:hAnsi="Merriweather"/>
-          <w:color w:val="404040" w:themeColor="text1" w:themeTint="BF"/>
-          <w:sz w:val="14"/>
-          <w:szCs w:val="14"/>
+          <w:sz w:val="15"/>
+          <w:szCs w:val="15"/>
         </w:rPr>
         <w:t>More than 70 students use the live website (clc3.tech), with numbers continually increasing.</w:t>
       </w:r>
@@ -1421,20 +1377,10 @@
       <w:r>
         <w:rPr>
           <w:rFonts w:ascii="Merriweather" w:hAnsi="Merriweather"/>
-          <w:color w:val="404040" w:themeColor="text1" w:themeTint="BF"/>
-          <w:sz w:val="14"/>
-          <w:szCs w:val="14"/>
+          <w:sz w:val="15"/>
+          <w:szCs w:val="15"/>
         </w:rPr>
-        <w:t xml:space="preserve"> It constantly grabs and updates information like ratings, submissions, and rating changes, etc., from Codechef, Codeforces, and Leetcode to one platform using API and web scraping technique</w:t>
-      </w:r>
-      <w:r>
-        <w:rPr>
-          <w:rFonts w:ascii="Merriweather" w:hAnsi="Merriweather"/>
-          <w:color w:val="404040" w:themeColor="text1" w:themeTint="BF"/>
-          <w:sz w:val="14"/>
-          <w:szCs w:val="14"/>
-        </w:rPr>
-        <w:t>s.</w:t>
+        <w:t xml:space="preserve"> It constantly grabs and updates information like ratings, submissions, and rating changes, etc., from Codechef, Codeforces, and Leetcode to one platform using API and web scraping techniques.</w:t>
       </w:r>
     </w:p>
     <w:p>
@@ -1448,45 +1394,24 @@
         <w:ind w:left="142" w:hanging="142"/>
         <w:rPr>
           <w:rFonts w:ascii="Merriweather" w:hAnsi="Merriweather"/>
-          <w:color w:val="404040" w:themeColor="text1" w:themeTint="BF"/>
-          <w:sz w:val="14"/>
-          <w:szCs w:val="14"/>
+          <w:sz w:val="15"/>
+          <w:szCs w:val="15"/>
         </w:rPr>
       </w:pPr>
       <w:bookmarkStart w:id="10" w:name="_Hlk170531402"/>
       <w:r>
         <w:rPr>
           <w:rFonts w:ascii="Merriweather" w:hAnsi="Merriweather"/>
-          <w:color w:val="404040" w:themeColor="text1" w:themeTint="BF"/>
-          <w:sz w:val="14"/>
-          <w:szCs w:val="14"/>
+          <w:sz w:val="15"/>
+          <w:szCs w:val="15"/>
         </w:rPr>
-        <w:t xml:space="preserve">Implemented a token-based verification system to verify coding profile IDs for </w:t>
+        <w:t>Implemented a token-based verification system to verify coding profile IDs for 10+ users. Utilized Beautiful Soup for web scraping and the API to populate data in a MySQL database, featuring leaderboards and the ability to follow friends</w:t>
       </w:r>
       <w:r>
         <w:rPr>
           <w:rFonts w:ascii="Merriweather" w:hAnsi="Merriweather"/>
-          <w:color w:val="404040" w:themeColor="text1" w:themeTint="BF"/>
-          <w:sz w:val="14"/>
-          <w:szCs w:val="14"/>
-        </w:rPr>
-        <w:t>1</w:t>
-      </w:r>
-      <w:r>
-        <w:rPr>
-          <w:rFonts w:ascii="Merriweather" w:hAnsi="Merriweather"/>
-          <w:color w:val="404040" w:themeColor="text1" w:themeTint="BF"/>
-          <w:sz w:val="14"/>
-          <w:szCs w:val="14"/>
-        </w:rPr>
-        <w:t>0+ users. Utilized Beautiful Soup for web scraping and the API to populate data in a MySQL database, featuring leaderboards and the ability to follow friends</w:t>
-      </w:r>
-      <w:r>
-        <w:rPr>
-          <w:rFonts w:ascii="Merriweather" w:hAnsi="Merriweather"/>
-          <w:color w:val="404040" w:themeColor="text1" w:themeTint="BF"/>
-          <w:sz w:val="14"/>
-          <w:szCs w:val="14"/>
+          <w:sz w:val="15"/>
+          <w:szCs w:val="15"/>
         </w:rPr>
         <w:t>.</w:t>
       </w:r>
@@ -1502,8 +1427,9 @@
         <w:spacing w:before="60" w:after="40"/>
         <w:rPr>
           <w:rFonts w:ascii="Merriweather" w:hAnsi="Merriweather"/>
-          <w:sz w:val="16"/>
-          <w:szCs w:val="16"/>
+          <w:color w:val="000000" w:themeColor="text1"/>
+          <w:sz w:val="18"/>
+          <w:szCs w:val="18"/>
         </w:rPr>
       </w:pPr>
       <w:hyperlink r:id="rId22" w:history="1">
@@ -1512,8 +1438,8 @@
             <w:rStyle w:val="Hyperlink"/>
             <w:rFonts w:ascii="Merriweather" w:hAnsi="Merriweather"/>
             <w:color w:val="000000" w:themeColor="text1"/>
-            <w:sz w:val="16"/>
-            <w:szCs w:val="16"/>
+            <w:sz w:val="18"/>
+            <w:szCs w:val="18"/>
             <w:u w:val="none"/>
           </w:rPr>
           <w:t xml:space="preserve">CodeBuddy - Connect with Fellow Coders </w:t>
@@ -1524,8 +1450,8 @@
             <w:rFonts w:ascii="Merriweather" w:hAnsi="Merriweather"/>
             <w:color w:val="000000" w:themeColor="text1"/>
             <w:position w:val="-2"/>
-            <w:sz w:val="16"/>
-            <w:szCs w:val="16"/>
+            <w:sz w:val="18"/>
+            <w:szCs w:val="18"/>
             <w:u w:val="none"/>
             <w:bdr w:val="none" w:sz="0" w:space="0" w:color="auto" w:frame="1"/>
           </w:rPr>
@@ -1537,8 +1463,8 @@
             <w:rFonts w:ascii="Merriweather" w:hAnsi="Merriweather"/>
             <w:color w:val="000000" w:themeColor="text1"/>
             <w:position w:val="-2"/>
-            <w:sz w:val="16"/>
-            <w:szCs w:val="16"/>
+            <w:sz w:val="18"/>
+            <w:szCs w:val="18"/>
             <w:u w:val="none"/>
             <w:bdr w:val="none" w:sz="0" w:space="0" w:color="auto" w:frame="1"/>
           </w:rPr>
@@ -1550,8 +1476,8 @@
             <w:rFonts w:ascii="Merriweather" w:hAnsi="Merriweather"/>
             <w:color w:val="000000" w:themeColor="text1"/>
             <w:position w:val="-2"/>
-            <w:sz w:val="16"/>
-            <w:szCs w:val="16"/>
+            <w:sz w:val="18"/>
+            <w:szCs w:val="18"/>
             <w:u w:val="none"/>
             <w:bdr w:val="none" w:sz="0" w:space="0" w:color="auto" w:frame="1"/>
           </w:rPr>
@@ -1564,8 +1490,8 @@
             <w:noProof/>
             <w:color w:val="000000" w:themeColor="text1"/>
             <w:position w:val="-2"/>
-            <w:sz w:val="16"/>
-            <w:szCs w:val="16"/>
+            <w:sz w:val="18"/>
+            <w:szCs w:val="18"/>
             <w:u w:val="none"/>
             <w:bdr w:val="none" w:sz="0" w:space="0" w:color="auto" w:frame="1"/>
           </w:rPr>
@@ -1624,8 +1550,8 @@
             <w:rFonts w:ascii="Merriweather" w:hAnsi="Merriweather"/>
             <w:color w:val="000000" w:themeColor="text1"/>
             <w:position w:val="-2"/>
-            <w:sz w:val="16"/>
-            <w:szCs w:val="16"/>
+            <w:sz w:val="18"/>
+            <w:szCs w:val="18"/>
             <w:u w:val="none"/>
             <w:bdr w:val="none" w:sz="0" w:space="0" w:color="auto" w:frame="1"/>
           </w:rPr>
@@ -1635,8 +1561,9 @@
       <w:r>
         <w:rPr>
           <w:rFonts w:ascii="Merriweather" w:hAnsi="Merriweather"/>
-          <w:sz w:val="16"/>
-          <w:szCs w:val="16"/>
+          <w:color w:val="000000" w:themeColor="text1"/>
+          <w:sz w:val="18"/>
+          <w:szCs w:val="18"/>
         </w:rPr>
         <w:tab/>
       </w:r>
@@ -1645,8 +1572,9 @@
           <w:rFonts w:ascii="Merriweather" w:hAnsi="Merriweather"/>
           <w:b w:val="0"/>
           <w:bCs/>
-          <w:sz w:val="14"/>
-          <w:szCs w:val="14"/>
+          <w:color w:val="000000" w:themeColor="text1"/>
+          <w:sz w:val="15"/>
+          <w:szCs w:val="16"/>
         </w:rPr>
         <w:t>June 2023 - September 2023</w:t>
       </w:r>
@@ -1656,17 +1584,25 @@
         <w:spacing w:after="20"/>
         <w:rPr>
           <w:rFonts w:ascii="Merriweather" w:hAnsi="Merriweather"/>
-          <w:sz w:val="14"/>
-          <w:szCs w:val="14"/>
+          <w:sz w:val="15"/>
+          <w:szCs w:val="15"/>
         </w:rPr>
       </w:pPr>
       <w:r>
         <w:rPr>
           <w:rFonts w:ascii="Merriweather" w:hAnsi="Merriweather"/>
-          <w:sz w:val="14"/>
-          <w:szCs w:val="14"/>
+          <w:sz w:val="15"/>
+          <w:szCs w:val="15"/>
         </w:rPr>
         <w:t>Django, Python, AWS Lambda, MySQL, Postman</w:t>
+      </w:r>
+      <w:r>
+        <w:rPr>
+          <w:rFonts w:ascii="Merriweather" w:hAnsi="Merriweather"/>
+          <w:sz w:val="15"/>
+          <w:szCs w:val="15"/>
+        </w:rPr>
+        <w:t>, S3 Bucket, RDS</w:t>
       </w:r>
     </w:p>
     <w:p>
@@ -1680,35 +1616,31 @@
         <w:ind w:left="142" w:hanging="142"/>
         <w:rPr>
           <w:rFonts w:ascii="Merriweather" w:hAnsi="Merriweather"/>
-          <w:color w:val="404040" w:themeColor="text1" w:themeTint="BF"/>
-          <w:sz w:val="14"/>
-          <w:szCs w:val="14"/>
+          <w:sz w:val="15"/>
+          <w:szCs w:val="15"/>
         </w:rPr>
       </w:pPr>
       <w:r>
         <w:rPr>
           <w:rFonts w:ascii="Merriweather" w:hAnsi="Merriweather"/>
-          <w:color w:val="404040" w:themeColor="text1" w:themeTint="BF"/>
-          <w:sz w:val="14"/>
-          <w:szCs w:val="14"/>
+          <w:sz w:val="15"/>
+          <w:szCs w:val="15"/>
         </w:rPr>
-        <w:t>A platform for coding learners looking for code buddies with similar goals</w:t>
+        <w:t xml:space="preserve">A platform for coding learners looking for code buddies with similar goals </w:t>
       </w:r>
       <w:r>
         <w:rPr>
           <w:rFonts w:ascii="Merriweather" w:hAnsi="Merriweather"/>
-          <w:color w:val="404040" w:themeColor="text1" w:themeTint="BF"/>
-          <w:sz w:val="14"/>
-          <w:szCs w:val="14"/>
+          <w:sz w:val="15"/>
+          <w:szCs w:val="15"/>
         </w:rPr>
-        <w:t xml:space="preserve"> where 10+ users signed up</w:t>
+        <w:t>to connect and discuss</w:t>
       </w:r>
       <w:r>
         <w:rPr>
           <w:rFonts w:ascii="Merriweather" w:hAnsi="Merriweather"/>
-          <w:color w:val="404040" w:themeColor="text1" w:themeTint="BF"/>
-          <w:sz w:val="14"/>
-          <w:szCs w:val="14"/>
+          <w:sz w:val="15"/>
+          <w:szCs w:val="15"/>
         </w:rPr>
         <w:t>.</w:t>
       </w:r>
@@ -1724,17 +1656,15 @@
         <w:ind w:left="142" w:hanging="142"/>
         <w:rPr>
           <w:rFonts w:ascii="Merriweather" w:hAnsi="Merriweather"/>
-          <w:color w:val="404040" w:themeColor="text1" w:themeTint="BF"/>
-          <w:sz w:val="14"/>
-          <w:szCs w:val="14"/>
+          <w:sz w:val="15"/>
+          <w:szCs w:val="15"/>
         </w:rPr>
       </w:pPr>
       <w:r>
         <w:rPr>
           <w:rFonts w:ascii="Merriweather" w:hAnsi="Merriweather"/>
-          <w:color w:val="404040" w:themeColor="text1" w:themeTint="BF"/>
-          <w:sz w:val="14"/>
-          <w:szCs w:val="14"/>
+          <w:sz w:val="15"/>
+          <w:szCs w:val="15"/>
         </w:rPr>
         <w:t>Users can chat and message, create rooms, register, sign in, create, manage their profiles and search rooms.</w:t>
       </w:r>
@@ -1750,375 +1680,17 @@
         <w:ind w:left="142" w:hanging="142"/>
         <w:rPr>
           <w:rFonts w:ascii="Merriweather" w:hAnsi="Merriweather"/>
-          <w:color w:val="404040" w:themeColor="text1" w:themeTint="BF"/>
-          <w:sz w:val="14"/>
-          <w:szCs w:val="14"/>
+          <w:sz w:val="15"/>
+          <w:szCs w:val="15"/>
         </w:rPr>
       </w:pPr>
       <w:r>
         <w:rPr>
           <w:rFonts w:ascii="Merriweather" w:hAnsi="Merriweather"/>
-          <w:color w:val="404040" w:themeColor="text1" w:themeTint="BF"/>
-          <w:sz w:val="14"/>
-          <w:szCs w:val="14"/>
+          <w:sz w:val="15"/>
+          <w:szCs w:val="15"/>
         </w:rPr>
         <w:t>Developed and deployed Web API using Django REST Framework for third party flutter app to access and update the database.</w:t>
-      </w:r>
-    </w:p>
-    <w:bookmarkEnd w:id="9"/>
-    <w:bookmarkEnd w:id="10"/>
-    <w:p>
-      <w:pPr>
-        <w:pStyle w:val="Heading2"/>
-        <w:tabs>
-          <w:tab w:val="clear" w:pos="9360"/>
-          <w:tab w:val="right" w:pos="10773"/>
-        </w:tabs>
-        <w:spacing w:before="60" w:after="40"/>
-        <w:rPr>
-          <w:rFonts w:ascii="Merriweather" w:hAnsi="Merriweather"/>
-          <w:sz w:val="16"/>
-          <w:szCs w:val="16"/>
-        </w:rPr>
-      </w:pPr>
-      <w:r>
-        <w:fldChar w:fldCharType="begin"/>
-      </w:r>
-      <w:r>
-        <w:rPr>
-          <w:color w:val="000000" w:themeColor="text1"/>
-        </w:rPr>
-        <w:instrText>HYPERLINK "https://colab.research.google.com/drive/1okOhBSF4JTXhinUytmiK2MC0avQTfsC0?usp=sharing"</w:instrText>
-      </w:r>
-      <w:r>
-        <w:fldChar w:fldCharType="separate"/>
-      </w:r>
-      <w:r>
-        <w:rPr>
-          <w:rStyle w:val="Hyperlink"/>
-          <w:rFonts w:ascii="Merriweather" w:hAnsi="Merriweather"/>
-          <w:color w:val="000000" w:themeColor="text1"/>
-          <w:sz w:val="16"/>
-          <w:szCs w:val="16"/>
-          <w:u w:val="none"/>
-        </w:rPr>
-        <w:t>Sky Segmentation to identify the sky horizon</w:t>
-      </w:r>
-      <w:r>
-        <w:rPr>
-          <w:rStyle w:val="Hyperlink"/>
-          <w:rFonts w:ascii="Merriweather" w:hAnsi="Merriweather"/>
-          <w:color w:val="000000" w:themeColor="text1"/>
-          <w:sz w:val="16"/>
-          <w:szCs w:val="16"/>
-          <w:u w:val="none"/>
-        </w:rPr>
-        <w:t xml:space="preserve"> </w:t>
-      </w:r>
-      <w:r>
-        <w:rPr>
-          <w:rStyle w:val="Hyperlink"/>
-          <w:rFonts w:ascii="Merriweather" w:hAnsi="Merriweather"/>
-          <w:color w:val="000000" w:themeColor="text1"/>
-          <w:position w:val="-2"/>
-          <w:sz w:val="16"/>
-          <w:szCs w:val="16"/>
-          <w:u w:val="none"/>
-          <w:bdr w:val="none" w:sz="0" w:space="0" w:color="auto" w:frame="1"/>
-        </w:rPr>
-        <w:fldChar w:fldCharType="begin"/>
-      </w:r>
-      <w:r>
-        <w:rPr>
-          <w:rStyle w:val="Hyperlink"/>
-          <w:rFonts w:ascii="Merriweather" w:hAnsi="Merriweather"/>
-          <w:color w:val="000000" w:themeColor="text1"/>
-          <w:position w:val="-2"/>
-          <w:sz w:val="16"/>
-          <w:szCs w:val="16"/>
-          <w:u w:val="none"/>
-          <w:bdr w:val="none" w:sz="0" w:space="0" w:color="auto" w:frame="1"/>
-        </w:rPr>
-        <w:instrText xml:space="preserve"> INCLUDEPICTURE "https://lh7-us.googleusercontent.com/docsz/AD_4nXf5CbeT_PjmTPDWCBKdWIpp0LzVd-Wr0nDDu8N1Mlq3hN_LjWSFgFoCVFzcEWCP7_C2Xs6c9nYfdgCxnqblunWI2UU5I86ulG5dixWOKgmI0UPNBmdfkgVQ0OpKMSTesXMOebqkmr_SFxG8gZhx3dTBO3g?key=KkeisQUXDTuUvhCVvuq7ow" \* MERGEFORMATINET </w:instrText>
-      </w:r>
-      <w:r>
-        <w:rPr>
-          <w:rStyle w:val="Hyperlink"/>
-          <w:rFonts w:ascii="Merriweather" w:hAnsi="Merriweather"/>
-          <w:color w:val="000000" w:themeColor="text1"/>
-          <w:position w:val="-2"/>
-          <w:sz w:val="16"/>
-          <w:szCs w:val="16"/>
-          <w:u w:val="none"/>
-          <w:bdr w:val="none" w:sz="0" w:space="0" w:color="auto" w:frame="1"/>
-        </w:rPr>
-        <w:fldChar w:fldCharType="separate"/>
-      </w:r>
-      <w:r>
-        <w:rPr>
-          <w:rStyle w:val="Hyperlink"/>
-          <w:rFonts w:ascii="Merriweather" w:hAnsi="Merriweather"/>
-          <w:noProof/>
-          <w:color w:val="000000" w:themeColor="text1"/>
-          <w:position w:val="-2"/>
-          <w:sz w:val="16"/>
-          <w:szCs w:val="16"/>
-          <w:u w:val="none"/>
-          <w:bdr w:val="none" w:sz="0" w:space="0" w:color="auto" w:frame="1"/>
-        </w:rPr>
-        <w:drawing>
-          <wp:inline distT="0" distB="0" distL="0" distR="0" wp14:anchorId="7DA16411" wp14:editId="3388DE95">
-            <wp:extent cx="100330" cy="100330"/>
-            <wp:effectExtent l="0" t="0" r="1270" b="1270"/>
-            <wp:docPr id="466916248" name="Picture 11"/>
-            <wp:cNvGraphicFramePr>
-              <a:graphicFrameLocks xmlns:a="http://schemas.openxmlformats.org/drawingml/2006/main" noChangeAspect="1"/>
-            </wp:cNvGraphicFramePr>
-            <a:graphic xmlns:a="http://schemas.openxmlformats.org/drawingml/2006/main">
-              <a:graphicData uri="http://schemas.openxmlformats.org/drawingml/2006/picture">
-                <pic:pic xmlns:pic="http://schemas.openxmlformats.org/drawingml/2006/picture">
-                  <pic:nvPicPr>
-                    <pic:cNvPr id="0" name="Picture 43"/>
-                    <pic:cNvPicPr>
-                      <a:picLocks noChangeAspect="1" noChangeArrowheads="1"/>
-                    </pic:cNvPicPr>
-                  </pic:nvPicPr>
-                  <pic:blipFill>
-                    <a:blip r:embed="rId21" cstate="print">
-                      <a:extLst>
-                        <a:ext uri="{28A0092B-C50C-407E-A947-70E740481C1C}">
-                          <a14:useLocalDpi xmlns:a14="http://schemas.microsoft.com/office/drawing/2010/main" val="0"/>
-                        </a:ext>
-                      </a:extLst>
-                    </a:blip>
-                    <a:srcRect/>
-                    <a:stretch>
-                      <a:fillRect/>
-                    </a:stretch>
-                  </pic:blipFill>
-                  <pic:spPr bwMode="auto">
-                    <a:xfrm>
-                      <a:off x="0" y="0"/>
-                      <a:ext cx="100330" cy="100330"/>
-                    </a:xfrm>
-                    <a:prstGeom prst="rect">
-                      <a:avLst/>
-                    </a:prstGeom>
-                    <a:noFill/>
-                    <a:ln>
-                      <a:noFill/>
-                    </a:ln>
-                  </pic:spPr>
-                </pic:pic>
-              </a:graphicData>
-            </a:graphic>
-          </wp:inline>
-        </w:drawing>
-      </w:r>
-      <w:r>
-        <w:rPr>
-          <w:rStyle w:val="Hyperlink"/>
-          <w:rFonts w:ascii="Merriweather" w:hAnsi="Merriweather"/>
-          <w:color w:val="000000" w:themeColor="text1"/>
-          <w:position w:val="-2"/>
-          <w:sz w:val="16"/>
-          <w:szCs w:val="16"/>
-          <w:u w:val="none"/>
-          <w:bdr w:val="none" w:sz="0" w:space="0" w:color="auto" w:frame="1"/>
-        </w:rPr>
-        <w:fldChar w:fldCharType="end"/>
-      </w:r>
-      <w:r>
-        <w:rPr>
-          <w:rStyle w:val="Hyperlink"/>
-          <w:rFonts w:ascii="Merriweather" w:hAnsi="Merriweather"/>
-          <w:color w:val="000000" w:themeColor="text1"/>
-          <w:position w:val="-2"/>
-          <w:sz w:val="16"/>
-          <w:szCs w:val="16"/>
-          <w:u w:val="none"/>
-          <w:bdr w:val="none" w:sz="0" w:space="0" w:color="auto" w:frame="1"/>
-        </w:rPr>
-        <w:fldChar w:fldCharType="end"/>
-      </w:r>
-      <w:r>
-        <w:rPr>
-          <w:rFonts w:ascii="Merriweather" w:hAnsi="Merriweather"/>
-          <w:sz w:val="16"/>
-          <w:szCs w:val="16"/>
-        </w:rPr>
-        <w:tab/>
-      </w:r>
-      <w:r>
-        <w:rPr>
-          <w:rFonts w:ascii="Merriweather" w:hAnsi="Merriweather"/>
-          <w:b w:val="0"/>
-          <w:bCs/>
-          <w:sz w:val="14"/>
-          <w:szCs w:val="14"/>
-        </w:rPr>
-        <w:t>May</w:t>
-      </w:r>
-      <w:r>
-        <w:rPr>
-          <w:rFonts w:ascii="Merriweather" w:hAnsi="Merriweather"/>
-          <w:b w:val="0"/>
-          <w:bCs/>
-          <w:sz w:val="14"/>
-          <w:szCs w:val="14"/>
-        </w:rPr>
-        <w:t xml:space="preserve"> 2024 - June 2024</w:t>
-      </w:r>
-    </w:p>
-    <w:p>
-      <w:pPr>
-        <w:spacing w:after="20"/>
-        <w:rPr>
-          <w:rFonts w:ascii="Merriweather" w:hAnsi="Merriweather"/>
-          <w:sz w:val="14"/>
-          <w:szCs w:val="14"/>
-        </w:rPr>
-      </w:pPr>
-      <w:r>
-        <w:rPr>
-          <w:rFonts w:ascii="Merriweather" w:hAnsi="Merriweather"/>
-          <w:sz w:val="14"/>
-          <w:szCs w:val="14"/>
-        </w:rPr>
-        <w:t>Python, OpenCV, Pytorch, fastai, Image Segmentation</w:t>
-      </w:r>
-    </w:p>
-    <w:p>
-      <w:pPr>
-        <w:pStyle w:val="ListBullet"/>
-        <w:numPr>
-          <w:ilvl w:val="0"/>
-          <w:numId w:val="14"/>
-        </w:numPr>
-        <w:spacing w:after="0" w:line="259" w:lineRule="auto"/>
-        <w:ind w:left="142" w:hanging="110"/>
-        <w:rPr>
-          <w:rFonts w:ascii="Merriweather" w:hAnsi="Merriweather"/>
-          <w:color w:val="404040" w:themeColor="text1" w:themeTint="BF"/>
-          <w:sz w:val="14"/>
-          <w:szCs w:val="14"/>
-        </w:rPr>
-      </w:pPr>
-      <w:r>
-        <w:rPr>
-          <w:rFonts w:ascii="Merriweather" w:hAnsi="Merriweather"/>
-          <w:color w:val="404040" w:themeColor="text1" w:themeTint="BF"/>
-          <w:sz w:val="14"/>
-          <w:szCs w:val="14"/>
-        </w:rPr>
-        <w:t>Developed a sky segmentation model using a U-Net architecture with a ResNet34 encoder, pre-trained on ImageNet</w:t>
-      </w:r>
-      <w:r>
-        <w:rPr>
-          <w:rFonts w:ascii="Merriweather" w:hAnsi="Merriweather"/>
-          <w:color w:val="404040" w:themeColor="text1" w:themeTint="BF"/>
-          <w:sz w:val="14"/>
-          <w:szCs w:val="14"/>
-        </w:rPr>
-        <w:t>.</w:t>
-      </w:r>
-    </w:p>
-    <w:p>
-      <w:pPr>
-        <w:pStyle w:val="ListBullet"/>
-        <w:numPr>
-          <w:ilvl w:val="0"/>
-          <w:numId w:val="14"/>
-        </w:numPr>
-        <w:spacing w:after="0" w:line="259" w:lineRule="auto"/>
-        <w:ind w:left="142" w:hanging="110"/>
-        <w:rPr>
-          <w:rFonts w:ascii="Merriweather" w:hAnsi="Merriweather"/>
-          <w:color w:val="404040" w:themeColor="text1" w:themeTint="BF"/>
-          <w:sz w:val="14"/>
-          <w:szCs w:val="14"/>
-        </w:rPr>
-      </w:pPr>
-      <w:r>
-        <w:rPr>
-          <w:rFonts w:ascii="Merriweather" w:hAnsi="Merriweather"/>
-          <w:color w:val="404040" w:themeColor="text1" w:themeTint="BF"/>
-          <w:sz w:val="14"/>
-          <w:szCs w:val="14"/>
-        </w:rPr>
-        <w:t xml:space="preserve">Increased </w:t>
-      </w:r>
-      <w:r>
-        <w:rPr>
-          <w:rFonts w:ascii="Merriweather" w:hAnsi="Merriweather"/>
-          <w:color w:val="404040" w:themeColor="text1" w:themeTint="BF"/>
-          <w:sz w:val="14"/>
-          <w:szCs w:val="14"/>
-        </w:rPr>
-        <w:t xml:space="preserve">the </w:t>
-      </w:r>
-      <w:r>
-        <w:rPr>
-          <w:rFonts w:ascii="Merriweather" w:hAnsi="Merriweather"/>
-          <w:color w:val="404040" w:themeColor="text1" w:themeTint="BF"/>
-          <w:sz w:val="14"/>
-          <w:szCs w:val="14"/>
-        </w:rPr>
-        <w:t xml:space="preserve">training </w:t>
-      </w:r>
-      <w:r>
-        <w:rPr>
-          <w:rFonts w:ascii="Merriweather" w:hAnsi="Merriweather"/>
-          <w:color w:val="404040" w:themeColor="text1" w:themeTint="BF"/>
-          <w:sz w:val="14"/>
-          <w:szCs w:val="14"/>
-        </w:rPr>
-        <w:t>dataset</w:t>
-      </w:r>
-      <w:r>
-        <w:rPr>
-          <w:rFonts w:ascii="Merriweather" w:hAnsi="Merriweather"/>
-          <w:color w:val="404040" w:themeColor="text1" w:themeTint="BF"/>
-          <w:sz w:val="14"/>
-          <w:szCs w:val="14"/>
-        </w:rPr>
-        <w:t xml:space="preserve"> leveraging Labelbox as data</w:t>
-      </w:r>
-      <w:r>
-        <w:rPr>
-          <w:rFonts w:ascii="Merriweather" w:hAnsi="Merriweather"/>
-          <w:color w:val="404040" w:themeColor="text1" w:themeTint="BF"/>
-          <w:sz w:val="14"/>
-          <w:szCs w:val="14"/>
-        </w:rPr>
-        <w:t xml:space="preserve"> </w:t>
-      </w:r>
-      <w:r>
-        <w:rPr>
-          <w:rFonts w:ascii="Merriweather" w:hAnsi="Merriweather"/>
-          <w:color w:val="404040" w:themeColor="text1" w:themeTint="BF"/>
-          <w:sz w:val="14"/>
-          <w:szCs w:val="14"/>
-        </w:rPr>
-        <w:t xml:space="preserve">annotating tool to reach </w:t>
-      </w:r>
-      <w:r>
-        <w:rPr>
-          <w:rFonts w:ascii="Merriweather" w:hAnsi="Merriweather"/>
-          <w:color w:val="404040" w:themeColor="text1" w:themeTint="BF"/>
-          <w:sz w:val="14"/>
-          <w:szCs w:val="14"/>
-        </w:rPr>
-        <w:t>1200 diverse images from Android smartphones across India, achieving a significant improvemen</w:t>
-      </w:r>
-      <w:r>
-        <w:rPr>
-          <w:rFonts w:ascii="Merriweather" w:hAnsi="Merriweather"/>
-          <w:color w:val="404040" w:themeColor="text1" w:themeTint="BF"/>
-          <w:sz w:val="14"/>
-          <w:szCs w:val="14"/>
-        </w:rPr>
-        <w:t>t.</w:t>
       </w:r>
     </w:p>
     <w:p>
@@ -2133,18 +1705,20 @@
         <w:spacing w:after="0"/>
         <w:rPr>
           <w:rFonts w:ascii="Merriweather" w:hAnsi="Merriweather"/>
-          <w:sz w:val="20"/>
-          <w:szCs w:val="20"/>
+          <w:sz w:val="21"/>
+          <w:szCs w:val="22"/>
         </w:rPr>
       </w:pPr>
       <w:bookmarkStart w:id="11" w:name="_Hlk170475873"/>
       <w:bookmarkStart w:id="12" w:name="_Hlk170477268"/>
       <w:bookmarkEnd w:id="6"/>
+      <w:bookmarkEnd w:id="9"/>
+      <w:bookmarkEnd w:id="10"/>
       <w:r>
         <w:rPr>
           <w:rFonts w:ascii="Merriweather" w:hAnsi="Merriweather"/>
-          <w:sz w:val="20"/>
-          <w:szCs w:val="20"/>
+          <w:sz w:val="21"/>
+          <w:szCs w:val="22"/>
         </w:rPr>
         <w:t>SKILLS</w:t>
       </w:r>
@@ -2160,45 +1734,63 @@
           <w:rFonts w:ascii="Merriweather" w:hAnsi="Merriweather"/>
           <w:b w:val="0"/>
           <w:bCs/>
-          <w:sz w:val="14"/>
-          <w:szCs w:val="14"/>
+          <w:color w:val="000000" w:themeColor="text1"/>
+          <w:sz w:val="15"/>
+          <w:szCs w:val="16"/>
         </w:rPr>
       </w:pPr>
       <w:r>
         <w:rPr>
           <w:rFonts w:ascii="Merriweather" w:hAnsi="Merriweather"/>
-          <w:sz w:val="14"/>
-          <w:szCs w:val="14"/>
+          <w:color w:val="000000" w:themeColor="text1"/>
+          <w:sz w:val="15"/>
+          <w:szCs w:val="16"/>
         </w:rPr>
-        <w:t>L</w:t>
-      </w:r>
-      <w:r>
-        <w:rPr>
-          <w:rFonts w:ascii="Merriweather" w:hAnsi="Merriweather"/>
-          <w:sz w:val="14"/>
-          <w:szCs w:val="14"/>
-        </w:rPr>
-        <w:t xml:space="preserve">anguages: </w:t>
+        <w:t xml:space="preserve">Languages: </w:t>
       </w:r>
       <w:r>
         <w:rPr>
           <w:rFonts w:ascii="Merriweather" w:hAnsi="Merriweather"/>
           <w:b w:val="0"/>
           <w:bCs/>
-          <w:sz w:val="14"/>
-          <w:szCs w:val="14"/>
+          <w:color w:val="000000" w:themeColor="text1"/>
+          <w:sz w:val="15"/>
+          <w:szCs w:val="16"/>
         </w:rPr>
-        <w:t>Typescript, Python, C/</w:t>
+        <w:t xml:space="preserve">C/C++, </w:t>
       </w:r>
       <w:r>
         <w:rPr>
           <w:rFonts w:ascii="Merriweather" w:hAnsi="Merriweather"/>
           <w:b w:val="0"/>
           <w:bCs/>
-          <w:sz w:val="14"/>
-          <w:szCs w:val="14"/>
+          <w:color w:val="000000" w:themeColor="text1"/>
+          <w:sz w:val="15"/>
+          <w:szCs w:val="16"/>
         </w:rPr>
-        <w:t>C++, SQL</w:t>
+        <w:t>Typescript, Python</w:t>
+      </w:r>
+      <w:r>
+        <w:rPr>
+          <w:rFonts w:ascii="Merriweather" w:hAnsi="Merriweather"/>
+          <w:b w:val="0"/>
+          <w:bCs/>
+          <w:color w:val="000000" w:themeColor="text1"/>
+          <w:sz w:val="15"/>
+          <w:szCs w:val="16"/>
+        </w:rPr>
+        <w:t xml:space="preserve">, </w:t>
+      </w:r>
+      <w:r>
+        <w:rPr>
+          <w:rFonts w:ascii="Merriweather" w:hAnsi="Merriweather"/>
+          <w:b w:val="0"/>
+          <w:bCs/>
+          <w:color w:val="000000" w:themeColor="text1"/>
+          <w:sz w:val="15"/>
+          <w:szCs w:val="16"/>
+        </w:rPr>
+        <w:t>SQL</w:t>
       </w:r>
     </w:p>
     <w:p>
@@ -2210,15 +1802,17 @@
         <w:spacing w:before="0" w:after="0"/>
         <w:rPr>
           <w:rFonts w:ascii="Merriweather" w:hAnsi="Merriweather"/>
-          <w:sz w:val="14"/>
-          <w:szCs w:val="14"/>
+          <w:color w:val="000000" w:themeColor="text1"/>
+          <w:sz w:val="15"/>
+          <w:szCs w:val="16"/>
         </w:rPr>
       </w:pPr>
       <w:r>
         <w:rPr>
           <w:rFonts w:ascii="Merriweather" w:hAnsi="Merriweather"/>
-          <w:sz w:val="14"/>
-          <w:szCs w:val="14"/>
+          <w:color w:val="000000" w:themeColor="text1"/>
+          <w:sz w:val="15"/>
+          <w:szCs w:val="16"/>
         </w:rPr>
         <w:t xml:space="preserve">Web Frameworks: </w:t>
       </w:r>
@@ -2227,8 +1821,9 @@
           <w:rFonts w:ascii="Merriweather" w:hAnsi="Merriweather"/>
           <w:b w:val="0"/>
           <w:bCs/>
-          <w:sz w:val="14"/>
-          <w:szCs w:val="14"/>
+          <w:color w:val="000000" w:themeColor="text1"/>
+          <w:sz w:val="15"/>
+          <w:szCs w:val="16"/>
         </w:rPr>
         <w:t>Next.js, Django, Tailwind CSS</w:t>
       </w:r>
@@ -2242,15 +1837,17 @@
         <w:spacing w:before="0" w:after="0"/>
         <w:rPr>
           <w:rFonts w:ascii="Merriweather" w:hAnsi="Merriweather"/>
-          <w:sz w:val="14"/>
-          <w:szCs w:val="14"/>
+          <w:color w:val="000000" w:themeColor="text1"/>
+          <w:sz w:val="15"/>
+          <w:szCs w:val="16"/>
         </w:rPr>
       </w:pPr>
       <w:r>
         <w:rPr>
           <w:rFonts w:ascii="Merriweather" w:hAnsi="Merriweather"/>
-          <w:sz w:val="14"/>
-          <w:szCs w:val="14"/>
+          <w:color w:val="000000" w:themeColor="text1"/>
+          <w:sz w:val="15"/>
+          <w:szCs w:val="16"/>
         </w:rPr>
         <w:t xml:space="preserve">Development Tools: </w:t>
       </w:r>
@@ -2259,8 +1856,9 @@
           <w:rFonts w:ascii="Merriweather" w:hAnsi="Merriweather"/>
           <w:b w:val="0"/>
           <w:bCs/>
-          <w:sz w:val="14"/>
-          <w:szCs w:val="14"/>
+          <w:color w:val="000000" w:themeColor="text1"/>
+          <w:sz w:val="15"/>
+          <w:szCs w:val="16"/>
         </w:rPr>
         <w:t>Git, Github, Vim, VS Code</w:t>
       </w:r>
@@ -2278,16 +1876,17 @@
         <w:spacing w:before="0" w:after="0"/>
         <w:rPr>
           <w:rFonts w:ascii="Merriweather" w:hAnsi="Merriweather"/>
-          <w:color w:val="404040" w:themeColor="text1" w:themeTint="BF"/>
-          <w:sz w:val="14"/>
-          <w:szCs w:val="14"/>
+          <w:color w:val="000000" w:themeColor="text1"/>
+          <w:sz w:val="15"/>
+          <w:szCs w:val="16"/>
         </w:rPr>
       </w:pPr>
       <w:r>
         <w:rPr>
           <w:rFonts w:ascii="Merriweather" w:hAnsi="Merriweather"/>
-          <w:sz w:val="14"/>
-          <w:szCs w:val="14"/>
+          <w:color w:val="000000" w:themeColor="text1"/>
+          <w:sz w:val="15"/>
+          <w:szCs w:val="16"/>
         </w:rPr>
         <w:t xml:space="preserve">Others: </w:t>
       </w:r>
@@ -2296,8 +1895,9 @@
           <w:rFonts w:ascii="Merriweather" w:hAnsi="Merriweather"/>
           <w:b w:val="0"/>
           <w:bCs/>
-          <w:sz w:val="14"/>
-          <w:szCs w:val="14"/>
+          <w:color w:val="000000" w:themeColor="text1"/>
+          <w:sz w:val="15"/>
+          <w:szCs w:val="16"/>
         </w:rPr>
         <w:t>MySQL, AWS, Prisma, Docker, Linux, Github Actions</w:t>
       </w:r>
@@ -2307,8 +1907,9 @@
           <w:rFonts w:ascii="Merriweather" w:hAnsi="Merriweather"/>
           <w:b w:val="0"/>
           <w:bCs/>
-          <w:sz w:val="14"/>
-          <w:szCs w:val="14"/>
+          <w:color w:val="000000" w:themeColor="text1"/>
+          <w:sz w:val="15"/>
+          <w:szCs w:val="16"/>
         </w:rPr>
         <w:t>, Notion</w:t>
       </w:r>
@@ -2325,8 +1926,8 @@
         <w:spacing w:after="0"/>
         <w:rPr>
           <w:rFonts w:ascii="Merriweather" w:hAnsi="Merriweather"/>
-          <w:sz w:val="20"/>
-          <w:szCs w:val="20"/>
+          <w:sz w:val="21"/>
+          <w:szCs w:val="22"/>
         </w:rPr>
       </w:pPr>
       <w:bookmarkStart w:id="13" w:name="_Hlk170478860"/>
@@ -2334,8 +1935,8 @@
       <w:r>
         <w:rPr>
           <w:rFonts w:ascii="Merriweather" w:hAnsi="Merriweather"/>
-          <w:sz w:val="20"/>
-          <w:szCs w:val="20"/>
+          <w:sz w:val="21"/>
+          <w:szCs w:val="22"/>
         </w:rPr>
         <w:t>ACHIEVEMENTS</w:t>
       </w:r>
@@ -2351,9 +1952,8 @@
         <w:ind w:left="142" w:hanging="142"/>
         <w:rPr>
           <w:rFonts w:ascii="Merriweather" w:hAnsi="Merriweather"/>
-          <w:color w:val="262626" w:themeColor="text1" w:themeTint="D9"/>
-          <w:sz w:val="14"/>
-          <w:szCs w:val="14"/>
+          <w:sz w:val="15"/>
+          <w:szCs w:val="15"/>
         </w:rPr>
       </w:pPr>
       <w:r>
@@ -2361,9 +1961,8 @@
           <w:rFonts w:ascii="Merriweather" w:hAnsi="Merriweather"/>
           <w:b/>
           <w:bCs/>
-          <w:color w:val="262626" w:themeColor="text1" w:themeTint="D9"/>
-          <w:sz w:val="14"/>
-          <w:szCs w:val="14"/>
+          <w:sz w:val="15"/>
+          <w:szCs w:val="15"/>
         </w:rPr>
         <w:t>Smart India Hackathon Grand Finalist</w:t>
       </w:r>
@@ -2372,18 +1971,16 @@
           <w:rFonts w:ascii="Merriweather" w:hAnsi="Merriweather"/>
           <w:b/>
           <w:bCs/>
-          <w:color w:val="262626" w:themeColor="text1" w:themeTint="D9"/>
-          <w:sz w:val="14"/>
-          <w:szCs w:val="14"/>
+          <w:sz w:val="15"/>
+          <w:szCs w:val="15"/>
         </w:rPr>
         <w:t>.</w:t>
       </w:r>
       <w:r>
         <w:rPr>
           <w:rFonts w:ascii="Merriweather" w:hAnsi="Merriweather"/>
-          <w:color w:val="262626" w:themeColor="text1" w:themeTint="D9"/>
-          <w:sz w:val="14"/>
-          <w:szCs w:val="14"/>
+          <w:sz w:val="15"/>
+          <w:szCs w:val="15"/>
         </w:rPr>
         <w:t xml:space="preserve"> </w:t>
       </w:r>
@@ -2392,8 +1989,9 @@
           <w:rPr>
             <w:rStyle w:val="Hyperlink"/>
             <w:rFonts w:ascii="Merriweather" w:hAnsi="Merriweather"/>
-            <w:sz w:val="14"/>
-            <w:szCs w:val="14"/>
+            <w:color w:val="000000" w:themeColor="text1"/>
+            <w:sz w:val="15"/>
+            <w:szCs w:val="15"/>
             <w:u w:val="none"/>
           </w:rPr>
           <w:t>Notion API GPT</w:t>
@@ -2402,8 +2000,9 @@
           <w:rPr>
             <w:rStyle w:val="Hyperlink"/>
             <w:rFonts w:ascii="Merriweather" w:hAnsi="Merriweather"/>
-            <w:sz w:val="14"/>
-            <w:szCs w:val="14"/>
+            <w:color w:val="000000" w:themeColor="text1"/>
+            <w:sz w:val="15"/>
+            <w:szCs w:val="15"/>
             <w:u w:val="none"/>
           </w:rPr>
           <w:t xml:space="preserve"> </w:t>
@@ -2413,9 +2012,10 @@
             <w:rStyle w:val="Hyperlink"/>
             <w:rFonts w:ascii="Merriweather" w:hAnsi="Merriweather" w:cs="Times New Roman (Body CS)"/>
             <w:noProof/>
+            <w:color w:val="000000" w:themeColor="text1"/>
             <w:position w:val="-2"/>
-            <w:sz w:val="14"/>
-            <w:szCs w:val="14"/>
+            <w:sz w:val="15"/>
+            <w:szCs w:val="16"/>
             <w:u w:val="none"/>
             <w:bdr w:val="none" w:sz="0" w:space="0" w:color="auto" w:frame="1"/>
           </w:rPr>
@@ -2476,9 +2076,8 @@
       <w:r>
         <w:rPr>
           <w:rFonts w:ascii="Merriweather" w:hAnsi="Merriweather"/>
-          <w:color w:val="262626" w:themeColor="text1" w:themeTint="D9"/>
-          <w:sz w:val="14"/>
-          <w:szCs w:val="14"/>
+          <w:sz w:val="15"/>
+          <w:szCs w:val="15"/>
         </w:rPr>
         <w:t xml:space="preserve"> used over </w:t>
       </w:r>
@@ -2487,18 +2086,16 @@
           <w:rFonts w:ascii="Merriweather" w:hAnsi="Merriweather"/>
           <w:b/>
           <w:bCs/>
-          <w:color w:val="262626" w:themeColor="text1" w:themeTint="D9"/>
-          <w:sz w:val="14"/>
-          <w:szCs w:val="14"/>
+          <w:sz w:val="15"/>
+          <w:szCs w:val="15"/>
         </w:rPr>
         <w:t>900+</w:t>
       </w:r>
       <w:r>
         <w:rPr>
           <w:rFonts w:ascii="Merriweather" w:hAnsi="Merriweather"/>
-          <w:color w:val="262626" w:themeColor="text1" w:themeTint="D9"/>
-          <w:sz w:val="14"/>
-          <w:szCs w:val="14"/>
+          <w:sz w:val="15"/>
+          <w:szCs w:val="15"/>
         </w:rPr>
         <w:t xml:space="preserve"> times on </w:t>
       </w:r>
@@ -2507,9 +2104,8 @@
           <w:rFonts w:ascii="Merriweather" w:hAnsi="Merriweather"/>
           <w:b/>
           <w:bCs/>
-          <w:color w:val="262626" w:themeColor="text1" w:themeTint="D9"/>
-          <w:sz w:val="14"/>
-          <w:szCs w:val="14"/>
+          <w:sz w:val="15"/>
+          <w:szCs w:val="15"/>
         </w:rPr>
         <w:t>ChatGPT store</w:t>
       </w:r>
@@ -2525,9 +2121,8 @@
         <w:ind w:left="142" w:hanging="142"/>
         <w:rPr>
           <w:rFonts w:ascii="Merriweather" w:hAnsi="Merriweather"/>
-          <w:color w:val="262626" w:themeColor="text1" w:themeTint="D9"/>
-          <w:sz w:val="14"/>
-          <w:szCs w:val="14"/>
+          <w:sz w:val="15"/>
+          <w:szCs w:val="15"/>
         </w:rPr>
       </w:pPr>
       <w:bookmarkStart w:id="14" w:name="_Hlk170476523"/>
@@ -2536,18 +2131,16 @@
           <w:rFonts w:ascii="Merriweather" w:hAnsi="Merriweather"/>
           <w:b/>
           <w:bCs/>
-          <w:color w:val="262626" w:themeColor="text1" w:themeTint="D9"/>
-          <w:sz w:val="14"/>
-          <w:szCs w:val="14"/>
+          <w:sz w:val="15"/>
+          <w:szCs w:val="15"/>
         </w:rPr>
         <w:t>Invited talk</w:t>
       </w:r>
       <w:r>
         <w:rPr>
           <w:rFonts w:ascii="Merriweather" w:hAnsi="Merriweather"/>
-          <w:color w:val="262626" w:themeColor="text1" w:themeTint="D9"/>
-          <w:sz w:val="14"/>
-          <w:szCs w:val="14"/>
+          <w:sz w:val="15"/>
+          <w:szCs w:val="15"/>
         </w:rPr>
         <w:t xml:space="preserve"> in VIT Bhopal on Notion</w:t>
       </w:r>
@@ -2555,9 +2148,8 @@
       <w:r>
         <w:rPr>
           <w:rFonts w:ascii="Merriweather" w:hAnsi="Merriweather"/>
-          <w:color w:val="262626" w:themeColor="text1" w:themeTint="D9"/>
-          <w:sz w:val="14"/>
-          <w:szCs w:val="14"/>
+          <w:sz w:val="15"/>
+          <w:szCs w:val="15"/>
         </w:rPr>
         <w:t xml:space="preserve"> attended by more than 100 students.</w:t>
       </w:r>
@@ -2576,9 +2168,8 @@
         <w:ind w:left="142" w:hanging="142"/>
         <w:rPr>
           <w:rFonts w:ascii="Merriweather" w:hAnsi="Merriweather"/>
-          <w:color w:val="262626" w:themeColor="text1" w:themeTint="D9"/>
-          <w:sz w:val="14"/>
-          <w:szCs w:val="14"/>
+          <w:sz w:val="15"/>
+          <w:szCs w:val="15"/>
         </w:rPr>
       </w:pPr>
       <w:r>
@@ -2586,18 +2177,26 @@
           <w:rFonts w:ascii="Merriweather" w:hAnsi="Merriweather"/>
           <w:b/>
           <w:bCs/>
-          <w:color w:val="262626" w:themeColor="text1" w:themeTint="D9"/>
-          <w:sz w:val="14"/>
-          <w:szCs w:val="14"/>
+          <w:sz w:val="15"/>
+          <w:szCs w:val="15"/>
         </w:rPr>
-        <w:t>900+</w:t>
+        <w:t>4</w:t>
       </w:r>
       <w:r>
         <w:rPr>
           <w:rFonts w:ascii="Merriweather" w:hAnsi="Merriweather"/>
-          <w:color w:val="262626" w:themeColor="text1" w:themeTint="D9"/>
-          <w:sz w:val="14"/>
-          <w:szCs w:val="14"/>
+          <w:b/>
+          <w:bCs/>
+          <w:sz w:val="15"/>
+          <w:szCs w:val="15"/>
+        </w:rPr>
+        <w:t>00+</w:t>
+      </w:r>
+      <w:r>
+        <w:rPr>
+          <w:rFonts w:ascii="Merriweather" w:hAnsi="Merriweather"/>
+          <w:sz w:val="15"/>
+          <w:szCs w:val="15"/>
         </w:rPr>
         <w:t xml:space="preserve"> Coding problems solved, </w:t>
       </w:r>
@@ -2608,9 +2207,9 @@
             <w:rFonts w:ascii="Merriweather" w:hAnsi="Merriweather"/>
             <w:b/>
             <w:bCs/>
-            <w:color w:val="262626" w:themeColor="text1" w:themeTint="D9"/>
-            <w:sz w:val="14"/>
-            <w:szCs w:val="14"/>
+            <w:color w:val="000000" w:themeColor="text1"/>
+            <w:sz w:val="15"/>
+            <w:szCs w:val="15"/>
             <w:u w:val="none"/>
           </w:rPr>
           <w:t>Codeforces</w:t>
@@ -2621,9 +2220,8 @@
           <w:rFonts w:ascii="Merriweather" w:hAnsi="Merriweather"/>
           <w:b/>
           <w:bCs/>
-          <w:color w:val="262626" w:themeColor="text1" w:themeTint="D9"/>
-          <w:sz w:val="14"/>
-          <w:szCs w:val="14"/>
+          <w:sz w:val="15"/>
+          <w:szCs w:val="15"/>
         </w:rPr>
         <w:t xml:space="preserve"> </w:t>
       </w:r>
@@ -2631,10 +2229,9 @@
         <w:rPr>
           <w:rFonts w:ascii="Merriweather" w:hAnsi="Merriweather" w:cs="Times New Roman (Body CS)"/>
           <w:noProof/>
-          <w:color w:val="262626" w:themeColor="text1" w:themeTint="D9"/>
           <w:position w:val="-2"/>
-          <w:sz w:val="14"/>
-          <w:szCs w:val="14"/>
+          <w:sz w:val="15"/>
+          <w:szCs w:val="16"/>
           <w:bdr w:val="none" w:sz="0" w:space="0" w:color="auto" w:frame="1"/>
         </w:rPr>
         <w:drawing>
@@ -2695,18 +2292,16 @@
           <w:rFonts w:ascii="Merriweather" w:hAnsi="Merriweather"/>
           <w:b/>
           <w:bCs/>
-          <w:color w:val="262626" w:themeColor="text1" w:themeTint="D9"/>
-          <w:sz w:val="14"/>
-          <w:szCs w:val="14"/>
+          <w:sz w:val="15"/>
+          <w:szCs w:val="15"/>
         </w:rPr>
         <w:t xml:space="preserve"> </w:t>
       </w:r>
       <w:r>
         <w:rPr>
           <w:rFonts w:ascii="Merriweather" w:hAnsi="Merriweather"/>
-          <w:color w:val="262626" w:themeColor="text1" w:themeTint="D9"/>
-          <w:sz w:val="14"/>
-          <w:szCs w:val="14"/>
+          <w:sz w:val="15"/>
+          <w:szCs w:val="15"/>
         </w:rPr>
         <w:t xml:space="preserve">(Rating: 1316 @princesharma74), </w:t>
       </w:r>
@@ -2717,9 +2312,9 @@
             <w:rFonts w:ascii="Merriweather" w:hAnsi="Merriweather"/>
             <w:b/>
             <w:bCs/>
-            <w:color w:val="262626" w:themeColor="text1" w:themeTint="D9"/>
-            <w:sz w:val="14"/>
-            <w:szCs w:val="14"/>
+            <w:color w:val="000000" w:themeColor="text1"/>
+            <w:sz w:val="15"/>
+            <w:szCs w:val="15"/>
             <w:u w:val="none"/>
           </w:rPr>
           <w:t>Codechef</w:t>
@@ -2730,9 +2325,9 @@
             <w:rFonts w:ascii="Merriweather" w:hAnsi="Merriweather"/>
             <w:b/>
             <w:bCs/>
-            <w:color w:val="262626" w:themeColor="text1" w:themeTint="D9"/>
-            <w:sz w:val="14"/>
-            <w:szCs w:val="14"/>
+            <w:color w:val="000000" w:themeColor="text1"/>
+            <w:sz w:val="15"/>
+            <w:szCs w:val="15"/>
             <w:u w:val="none"/>
           </w:rPr>
           <w:t xml:space="preserve"> </w:t>
@@ -2742,10 +2337,10 @@
             <w:rStyle w:val="Hyperlink"/>
             <w:rFonts w:ascii="Merriweather" w:hAnsi="Merriweather" w:cs="Times New Roman (Body CS)"/>
             <w:noProof/>
-            <w:color w:val="262626" w:themeColor="text1" w:themeTint="D9"/>
+            <w:color w:val="000000" w:themeColor="text1"/>
             <w:position w:val="-2"/>
-            <w:sz w:val="14"/>
-            <w:szCs w:val="14"/>
+            <w:sz w:val="15"/>
+            <w:szCs w:val="16"/>
             <w:u w:val="none"/>
             <w:bdr w:val="none" w:sz="0" w:space="0" w:color="auto" w:frame="1"/>
           </w:rPr>
@@ -2806,9 +2401,8 @@
       <w:r>
         <w:rPr>
           <w:rFonts w:ascii="Merriweather" w:hAnsi="Merriweather"/>
-          <w:color w:val="262626" w:themeColor="text1" w:themeTint="D9"/>
-          <w:sz w:val="14"/>
-          <w:szCs w:val="14"/>
+          <w:sz w:val="15"/>
+          <w:szCs w:val="15"/>
         </w:rPr>
         <w:t xml:space="preserve"> (Rating: 1700 @princesharma75), </w:t>
       </w:r>
@@ -2819,9 +2413,9 @@
             <w:rFonts w:ascii="Merriweather" w:hAnsi="Merriweather"/>
             <w:b/>
             <w:bCs/>
-            <w:color w:val="262626" w:themeColor="text1" w:themeTint="D9"/>
-            <w:sz w:val="14"/>
-            <w:szCs w:val="14"/>
+            <w:color w:val="000000" w:themeColor="text1"/>
+            <w:sz w:val="15"/>
+            <w:szCs w:val="15"/>
             <w:u w:val="none"/>
           </w:rPr>
           <w:t>Leetcode</w:t>
@@ -2832,9 +2426,9 @@
             <w:rFonts w:ascii="Merriweather" w:hAnsi="Merriweather"/>
             <w:b/>
             <w:bCs/>
-            <w:color w:val="262626" w:themeColor="text1" w:themeTint="D9"/>
-            <w:sz w:val="14"/>
-            <w:szCs w:val="14"/>
+            <w:color w:val="000000" w:themeColor="text1"/>
+            <w:sz w:val="15"/>
+            <w:szCs w:val="15"/>
             <w:u w:val="none"/>
           </w:rPr>
           <w:t xml:space="preserve"> </w:t>
@@ -2844,10 +2438,10 @@
             <w:rStyle w:val="Hyperlink"/>
             <w:rFonts w:ascii="Merriweather" w:hAnsi="Merriweather" w:cs="Times New Roman (Body CS)"/>
             <w:noProof/>
-            <w:color w:val="262626" w:themeColor="text1" w:themeTint="D9"/>
+            <w:color w:val="000000" w:themeColor="text1"/>
             <w:position w:val="-2"/>
-            <w:sz w:val="14"/>
-            <w:szCs w:val="14"/>
+            <w:sz w:val="15"/>
+            <w:szCs w:val="16"/>
             <w:u w:val="none"/>
             <w:bdr w:val="none" w:sz="0" w:space="0" w:color="auto" w:frame="1"/>
           </w:rPr>
@@ -2906,9 +2500,8 @@
       <w:r>
         <w:rPr>
           <w:rFonts w:ascii="Merriweather" w:hAnsi="Merriweather"/>
-          <w:color w:val="262626" w:themeColor="text1" w:themeTint="D9"/>
-          <w:sz w:val="14"/>
-          <w:szCs w:val="14"/>
+          <w:sz w:val="15"/>
+          <w:szCs w:val="15"/>
         </w:rPr>
         <w:t xml:space="preserve"> (Rating: 1630 @princesharma74)</w:t>
       </w:r>
@@ -2925,8 +2518,8 @@
         <w:spacing w:after="0"/>
         <w:rPr>
           <w:rFonts w:ascii="Merriweather" w:hAnsi="Merriweather"/>
-          <w:sz w:val="20"/>
-          <w:szCs w:val="20"/>
+          <w:sz w:val="21"/>
+          <w:szCs w:val="22"/>
         </w:rPr>
       </w:pPr>
       <w:bookmarkStart w:id="15" w:name="_Hlk170477584"/>
@@ -2934,8 +2527,8 @@
       <w:r>
         <w:rPr>
           <w:rFonts w:ascii="Merriweather" w:hAnsi="Merriweather"/>
-          <w:sz w:val="20"/>
-          <w:szCs w:val="20"/>
+          <w:sz w:val="21"/>
+          <w:szCs w:val="22"/>
         </w:rPr>
         <w:t>PUBLICATIONS</w:t>
       </w:r>
@@ -2947,8 +2540,8 @@
         <w:spacing w:before="60" w:after="0" w:line="259" w:lineRule="auto"/>
         <w:rPr>
           <w:rFonts w:ascii="Merriweather" w:hAnsi="Merriweather"/>
-          <w:sz w:val="14"/>
-          <w:szCs w:val="14"/>
+          <w:sz w:val="15"/>
+          <w:szCs w:val="15"/>
         </w:rPr>
       </w:pPr>
       <w:r>
@@ -2956,8 +2549,8 @@
           <w:rFonts w:ascii="Merriweather" w:hAnsi="Merriweather"/>
           <w:b/>
           <w:bCs/>
-          <w:sz w:val="14"/>
-          <w:szCs w:val="14"/>
+          <w:sz w:val="15"/>
+          <w:szCs w:val="15"/>
         </w:rPr>
         <w:fldChar w:fldCharType="begin"/>
       </w:r>
@@ -2966,8 +2559,8 @@
           <w:rFonts w:ascii="Merriweather" w:hAnsi="Merriweather"/>
           <w:b/>
           <w:bCs/>
-          <w:sz w:val="14"/>
-          <w:szCs w:val="14"/>
+          <w:sz w:val="15"/>
+          <w:szCs w:val="15"/>
         </w:rPr>
         <w:instrText>HYPERLINK "https://doi.org/10.1117/12.2570966"</w:instrText>
       </w:r>
@@ -2976,8 +2569,8 @@
           <w:rFonts w:ascii="Merriweather" w:hAnsi="Merriweather"/>
           <w:b/>
           <w:bCs/>
-          <w:sz w:val="14"/>
-          <w:szCs w:val="14"/>
+          <w:sz w:val="15"/>
+          <w:szCs w:val="15"/>
         </w:rPr>
       </w:r>
       <w:r>
@@ -2985,8 +2578,8 @@
           <w:rFonts w:ascii="Merriweather" w:hAnsi="Merriweather"/>
           <w:b/>
           <w:bCs/>
-          <w:sz w:val="14"/>
-          <w:szCs w:val="14"/>
+          <w:sz w:val="15"/>
+          <w:szCs w:val="15"/>
         </w:rPr>
         <w:fldChar w:fldCharType="separate"/>
       </w:r>
@@ -2997,8 +2590,8 @@
           <w:b/>
           <w:bCs/>
           <w:color w:val="000000" w:themeColor="text1"/>
-          <w:sz w:val="14"/>
-          <w:szCs w:val="14"/>
+          <w:sz w:val="15"/>
+          <w:szCs w:val="15"/>
           <w:u w:val="none"/>
         </w:rPr>
         <w:t>Android-based application for shading analysis and assessment of actual solar energy potential</w:t>
@@ -3008,8 +2601,8 @@
           <w:rFonts w:ascii="Merriweather" w:hAnsi="Merriweather"/>
           <w:b/>
           <w:bCs/>
-          <w:sz w:val="14"/>
-          <w:szCs w:val="14"/>
+          <w:sz w:val="15"/>
+          <w:szCs w:val="15"/>
         </w:rPr>
         <w:fldChar w:fldCharType="end"/>
       </w:r>
@@ -3018,8 +2611,8 @@
           <w:rFonts w:ascii="Merriweather" w:hAnsi="Merriweather"/>
           <w:b/>
           <w:bCs/>
-          <w:sz w:val="14"/>
-          <w:szCs w:val="14"/>
+          <w:sz w:val="15"/>
+          <w:szCs w:val="15"/>
         </w:rPr>
         <w:t xml:space="preserve"> </w:t>
       </w:r>
@@ -3029,8 +2622,8 @@
           <w:b/>
           <w:bCs/>
           <w:position w:val="-2"/>
-          <w:sz w:val="16"/>
-          <w:szCs w:val="16"/>
+          <w:sz w:val="18"/>
+          <w:szCs w:val="18"/>
           <w:bdr w:val="none" w:sz="0" w:space="0" w:color="auto" w:frame="1"/>
         </w:rPr>
         <w:fldChar w:fldCharType="begin"/>
@@ -3041,8 +2634,8 @@
           <w:b/>
           <w:bCs/>
           <w:position w:val="-2"/>
-          <w:sz w:val="16"/>
-          <w:szCs w:val="16"/>
+          <w:sz w:val="18"/>
+          <w:szCs w:val="18"/>
           <w:bdr w:val="none" w:sz="0" w:space="0" w:color="auto" w:frame="1"/>
         </w:rPr>
         <w:instrText xml:space="preserve"> INCLUDEPICTURE "https://lh7-us.googleusercontent.com/docsz/AD_4nXdLrlgZ0FFS8Nx_9zNMc6SHF4M-hJixO8JnADfrX5LywJcthI7LET4rw-8KDy06hubIZreW5CDCdXocVj1hRYjjZEYnRpHIC15M1R4S2yDOzM5fsLdqhtTMPvPLJP2Q3RY1g1YIaIu2DbzNcK5aA518Ew?key=KkeisQUXDTuUvhCVvuq7ow" \* MERGEFORMATINET </w:instrText>
@@ -3053,8 +2646,8 @@
           <w:b/>
           <w:bCs/>
           <w:position w:val="-2"/>
-          <w:sz w:val="16"/>
-          <w:szCs w:val="16"/>
+          <w:sz w:val="18"/>
+          <w:szCs w:val="18"/>
           <w:bdr w:val="none" w:sz="0" w:space="0" w:color="auto" w:frame="1"/>
         </w:rPr>
         <w:fldChar w:fldCharType="separate"/>
@@ -3066,8 +2659,8 @@
           <w:bCs/>
           <w:noProof/>
           <w:position w:val="-2"/>
-          <w:sz w:val="16"/>
-          <w:szCs w:val="16"/>
+          <w:sz w:val="18"/>
+          <w:szCs w:val="18"/>
           <w:bdr w:val="none" w:sz="0" w:space="0" w:color="auto" w:frame="1"/>
         </w:rPr>
         <w:drawing>
@@ -3125,8 +2718,8 @@
           <w:b/>
           <w:bCs/>
           <w:position w:val="-2"/>
-          <w:sz w:val="16"/>
-          <w:szCs w:val="16"/>
+          <w:sz w:val="18"/>
+          <w:szCs w:val="18"/>
           <w:bdr w:val="none" w:sz="0" w:space="0" w:color="auto" w:frame="1"/>
         </w:rPr>
         <w:fldChar w:fldCharType="end"/>
@@ -3138,17 +2731,15 @@
         <w:spacing w:after="0" w:line="259" w:lineRule="auto"/>
         <w:rPr>
           <w:rFonts w:ascii="Merriweather" w:hAnsi="Merriweather"/>
-          <w:color w:val="404040" w:themeColor="text1" w:themeTint="BF"/>
-          <w:sz w:val="14"/>
-          <w:szCs w:val="14"/>
+          <w:sz w:val="15"/>
+          <w:szCs w:val="15"/>
         </w:rPr>
       </w:pPr>
       <w:r>
         <w:rPr>
           <w:rFonts w:ascii="Merriweather" w:hAnsi="Merriweather"/>
-          <w:color w:val="404040" w:themeColor="text1" w:themeTint="BF"/>
-          <w:sz w:val="14"/>
-          <w:szCs w:val="14"/>
+          <w:sz w:val="15"/>
+          <w:szCs w:val="15"/>
         </w:rPr>
         <w:t>Proc. SPIE 11496, New Concepts in Solar and Thermal Radiation Conversion III, 114960G (2020) A. Garg, P. Sharma, V. Verma, and T. Kaur</w:t>
       </w:r>
@@ -3156,9 +2747,8 @@
       <w:r>
         <w:rPr>
           <w:rFonts w:ascii="Merriweather" w:hAnsi="Merriweather"/>
-          <w:color w:val="404040" w:themeColor="text1" w:themeTint="BF"/>
-          <w:sz w:val="14"/>
-          <w:szCs w:val="14"/>
+          <w:sz w:val="15"/>
+          <w:szCs w:val="15"/>
         </w:rPr>
         <w:t>.</w:t>
       </w:r>
@@ -3172,9 +2762,8 @@
         <w:spacing w:before="60" w:after="0" w:line="259" w:lineRule="auto"/>
         <w:rPr>
           <w:rFonts w:ascii="Merriweather" w:hAnsi="Merriweather"/>
-          <w:color w:val="404040" w:themeColor="text1" w:themeTint="BF"/>
-          <w:sz w:val="14"/>
-          <w:szCs w:val="14"/>
+          <w:sz w:val="15"/>
+          <w:szCs w:val="15"/>
         </w:rPr>
       </w:pPr>
       <w:hyperlink r:id="rId31" w:history="1">
@@ -3185,11 +2774,37 @@
             <w:b/>
             <w:bCs/>
             <w:color w:val="000000" w:themeColor="text1"/>
-            <w:sz w:val="14"/>
-            <w:szCs w:val="14"/>
+            <w:sz w:val="15"/>
+            <w:szCs w:val="15"/>
             <w:u w:val="none"/>
           </w:rPr>
-          <w:t xml:space="preserve">Artificial Intelligence assisted Smart Mirror </w:t>
+          <w:t>Artificial Intelligence assisted S</w:t>
+        </w:r>
+        <w:r>
+          <w:rPr>
+            <w:rStyle w:val="Hyperlink"/>
+            <w:rFonts w:ascii="Merriweather" w:hAnsi="Merriweather"/>
+            <w:b/>
+            <w:bCs/>
+            <w:color w:val="000000" w:themeColor="text1"/>
+            <w:sz w:val="15"/>
+            <w:szCs w:val="15"/>
+            <w:u w:val="none"/>
+          </w:rPr>
+          <w:t>m</w:t>
+        </w:r>
+        <w:r>
+          <w:rPr>
+            <w:rStyle w:val="Hyperlink"/>
+            <w:rFonts w:ascii="Merriweather" w:hAnsi="Merriweather"/>
+            <w:b/>
+            <w:bCs/>
+            <w:color w:val="000000" w:themeColor="text1"/>
+            <w:sz w:val="15"/>
+            <w:szCs w:val="15"/>
+            <w:u w:val="none"/>
+          </w:rPr>
+          <w:t xml:space="preserve">art Mirror </w:t>
         </w:r>
         <w:r>
           <w:rPr>
@@ -3199,8 +2814,8 @@
             <w:bCs/>
             <w:color w:val="000000" w:themeColor="text1"/>
             <w:position w:val="-2"/>
-            <w:sz w:val="16"/>
-            <w:szCs w:val="16"/>
+            <w:sz w:val="18"/>
+            <w:szCs w:val="18"/>
             <w:u w:val="none"/>
             <w:bdr w:val="none" w:sz="0" w:space="0" w:color="auto" w:frame="1"/>
           </w:rPr>
@@ -3214,8 +2829,8 @@
             <w:bCs/>
             <w:color w:val="000000" w:themeColor="text1"/>
             <w:position w:val="-2"/>
-            <w:sz w:val="16"/>
-            <w:szCs w:val="16"/>
+            <w:sz w:val="18"/>
+            <w:szCs w:val="18"/>
             <w:u w:val="none"/>
             <w:bdr w:val="none" w:sz="0" w:space="0" w:color="auto" w:frame="1"/>
           </w:rPr>
@@ -3229,8 +2844,8 @@
             <w:bCs/>
             <w:color w:val="000000" w:themeColor="text1"/>
             <w:position w:val="-2"/>
-            <w:sz w:val="16"/>
-            <w:szCs w:val="16"/>
+            <w:sz w:val="18"/>
+            <w:szCs w:val="18"/>
             <w:u w:val="none"/>
             <w:bdr w:val="none" w:sz="0" w:space="0" w:color="auto" w:frame="1"/>
           </w:rPr>
@@ -3245,8 +2860,8 @@
             <w:noProof/>
             <w:color w:val="000000" w:themeColor="text1"/>
             <w:position w:val="-2"/>
-            <w:sz w:val="16"/>
-            <w:szCs w:val="16"/>
+            <w:sz w:val="18"/>
+            <w:szCs w:val="18"/>
             <w:u w:val="none"/>
             <w:bdr w:val="none" w:sz="0" w:space="0" w:color="auto" w:frame="1"/>
           </w:rPr>
@@ -3307,8 +2922,8 @@
             <w:bCs/>
             <w:color w:val="000000" w:themeColor="text1"/>
             <w:position w:val="-2"/>
-            <w:sz w:val="16"/>
-            <w:szCs w:val="16"/>
+            <w:sz w:val="18"/>
+            <w:szCs w:val="18"/>
             <w:u w:val="none"/>
             <w:bdr w:val="none" w:sz="0" w:space="0" w:color="auto" w:frame="1"/>
           </w:rPr>
@@ -3320,18 +2935,16 @@
           <w:rFonts w:ascii="Merriweather" w:hAnsi="Merriweather"/>
           <w:b/>
           <w:bCs/>
-          <w:color w:val="404040" w:themeColor="text1" w:themeTint="BF"/>
-          <w:sz w:val="14"/>
-          <w:szCs w:val="14"/>
+          <w:sz w:val="15"/>
+          <w:szCs w:val="15"/>
         </w:rPr>
         <w:br/>
       </w:r>
       <w:r>
         <w:rPr>
           <w:rFonts w:ascii="Merriweather" w:hAnsi="Merriweather"/>
-          <w:color w:val="404040" w:themeColor="text1" w:themeTint="BF"/>
-          <w:sz w:val="14"/>
-          <w:szCs w:val="14"/>
+          <w:sz w:val="15"/>
+          <w:szCs w:val="15"/>
         </w:rPr>
         <w:t>International Journal of Scientific and Technical Advancements, Volume 6, Issue 4, pp. 33-38 (2020) A. Garg, P. Sharma, V. Verma, and S. Yadav, A. Tyagi</w:t>
       </w:r>
@@ -3339,9 +2952,8 @@
       <w:r>
         <w:rPr>
           <w:rFonts w:ascii="Merriweather" w:hAnsi="Merriweather"/>
-          <w:color w:val="404040" w:themeColor="text1" w:themeTint="BF"/>
-          <w:sz w:val="14"/>
-          <w:szCs w:val="14"/>
+          <w:sz w:val="15"/>
+          <w:szCs w:val="15"/>
         </w:rPr>
         <w:t>.</w:t>
       </w:r>
@@ -3358,25 +2970,17 @@
         <w:spacing w:after="0"/>
         <w:rPr>
           <w:rFonts w:ascii="Merriweather" w:hAnsi="Merriweather"/>
-          <w:sz w:val="20"/>
-          <w:szCs w:val="20"/>
+          <w:sz w:val="21"/>
+          <w:szCs w:val="22"/>
         </w:rPr>
       </w:pPr>
       <w:r>
         <w:rPr>
           <w:rFonts w:ascii="Merriweather" w:hAnsi="Merriweather"/>
-          <w:sz w:val="20"/>
-          <w:szCs w:val="20"/>
+          <w:sz w:val="21"/>
+          <w:szCs w:val="22"/>
         </w:rPr>
-        <w:t>ROLES &amp; RESPONSIBILIT</w:t>
-      </w:r>
-      <w:r>
-        <w:rPr>
-          <w:rFonts w:ascii="Merriweather" w:hAnsi="Merriweather"/>
-          <w:sz w:val="20"/>
-          <w:szCs w:val="20"/>
-        </w:rPr>
-        <w:t>IES</w:t>
+        <w:t>ROLES &amp; RESPONSIBILITIES</w:t>
       </w:r>
     </w:p>
     <w:p>
@@ -3390,23 +2994,26 @@
         <w:ind w:right="27"/>
         <w:rPr>
           <w:rFonts w:ascii="Merriweather" w:hAnsi="Merriweather"/>
-          <w:sz w:val="16"/>
-          <w:szCs w:val="16"/>
+          <w:color w:val="000000" w:themeColor="text1"/>
+          <w:sz w:val="18"/>
+          <w:szCs w:val="18"/>
         </w:rPr>
       </w:pPr>
       <w:r>
         <w:rPr>
           <w:rFonts w:ascii="Merriweather" w:hAnsi="Merriweather"/>
-          <w:sz w:val="16"/>
-          <w:szCs w:val="16"/>
+          <w:color w:val="000000" w:themeColor="text1"/>
+          <w:sz w:val="18"/>
+          <w:szCs w:val="18"/>
         </w:rPr>
         <w:t>Notion Template Creator &amp; Campus Leader</w:t>
       </w:r>
       <w:r>
         <w:rPr>
           <w:rFonts w:ascii="Merriweather" w:hAnsi="Merriweather"/>
-          <w:sz w:val="16"/>
-          <w:szCs w:val="16"/>
+          <w:color w:val="000000" w:themeColor="text1"/>
+          <w:sz w:val="18"/>
+          <w:szCs w:val="18"/>
         </w:rPr>
         <w:tab/>
       </w:r>
@@ -3415,8 +3022,9 @@
           <w:rFonts w:ascii="Merriweather" w:hAnsi="Merriweather"/>
           <w:b w:val="0"/>
           <w:bCs/>
-          <w:sz w:val="14"/>
-          <w:szCs w:val="14"/>
+          <w:color w:val="000000" w:themeColor="text1"/>
+          <w:sz w:val="15"/>
+          <w:szCs w:val="16"/>
         </w:rPr>
         <w:t>May 2023 - Present</w:t>
       </w:r>
@@ -3426,15 +3034,15 @@
         <w:spacing w:after="20"/>
         <w:rPr>
           <w:rFonts w:ascii="Merriweather" w:hAnsi="Merriweather"/>
-          <w:sz w:val="14"/>
-          <w:szCs w:val="14"/>
+          <w:sz w:val="15"/>
+          <w:szCs w:val="15"/>
         </w:rPr>
       </w:pPr>
       <w:r>
         <w:rPr>
           <w:rFonts w:ascii="Merriweather" w:hAnsi="Merriweather"/>
-          <w:sz w:val="14"/>
-          <w:szCs w:val="14"/>
+          <w:sz w:val="15"/>
+          <w:szCs w:val="15"/>
         </w:rPr>
         <w:t>Notion Labs Inc. (notion.so)</w:t>
       </w:r>
@@ -3452,37 +3060,41 @@
           <w:rFonts w:ascii="Merriweather" w:hAnsi="Merriweather"/>
           <w:b/>
           <w:bCs/>
-          <w:color w:val="404040" w:themeColor="text1" w:themeTint="BF"/>
-          <w:sz w:val="14"/>
-          <w:szCs w:val="14"/>
+          <w:sz w:val="15"/>
+          <w:szCs w:val="15"/>
         </w:rPr>
       </w:pPr>
       <w:r>
         <w:rPr>
           <w:rFonts w:ascii="Merriweather" w:hAnsi="Merriweather"/>
-          <w:color w:val="404040" w:themeColor="text1" w:themeTint="BF"/>
-          <w:sz w:val="14"/>
-          <w:szCs w:val="14"/>
+          <w:sz w:val="15"/>
+          <w:szCs w:val="15"/>
         </w:rPr>
-        <w:t xml:space="preserve">Worked with Notion’s community team and assisted in nationwide events and collaborated with students globally for community initiatives. </w:t>
+        <w:t xml:space="preserve">Helped Notion’s community team with events and improved Campus Leader onboarding via </w:t>
       </w:r>
       <w:r>
         <w:rPr>
           <w:rFonts w:ascii="Merriweather" w:hAnsi="Merriweather"/>
-          <w:color w:val="404040" w:themeColor="text1" w:themeTint="BF"/>
-          <w:sz w:val="14"/>
-          <w:szCs w:val="14"/>
+          <w:sz w:val="15"/>
+          <w:szCs w:val="15"/>
         </w:rPr>
-        <w:t>Enhanced the Campus Leader onboarding process by volunteering to integrate Notion using its API, Airtable, and Zapier</w:t>
+        <w:t xml:space="preserve">Notion’s </w:t>
       </w:r>
       <w:r>
         <w:rPr>
           <w:rFonts w:ascii="Merriweather" w:hAnsi="Merriweather"/>
-          <w:color w:val="404040" w:themeColor="text1" w:themeTint="BF"/>
-          <w:sz w:val="14"/>
-          <w:szCs w:val="14"/>
+          <w:sz w:val="15"/>
+          <w:szCs w:val="15"/>
         </w:rPr>
-        <w:t>.</w:t>
+        <w:t>API, Airtable, and Zapier integration</w:t>
+      </w:r>
+      <w:r>
+        <w:rPr>
+          <w:rFonts w:ascii="Merriweather" w:hAnsi="Merriweather"/>
+          <w:sz w:val="15"/>
+          <w:szCs w:val="15"/>
+        </w:rPr>
+        <w:t xml:space="preserve"> </w:t>
       </w:r>
     </w:p>
     <w:p>
@@ -3495,23 +3107,26 @@
         <w:spacing w:before="60" w:after="40"/>
         <w:rPr>
           <w:rFonts w:ascii="Merriweather" w:hAnsi="Merriweather"/>
-          <w:sz w:val="16"/>
-          <w:szCs w:val="16"/>
+          <w:color w:val="000000" w:themeColor="text1"/>
+          <w:sz w:val="18"/>
+          <w:szCs w:val="18"/>
         </w:rPr>
       </w:pPr>
       <w:r>
         <w:rPr>
           <w:rFonts w:ascii="Merriweather" w:hAnsi="Merriweather"/>
-          <w:sz w:val="16"/>
-          <w:szCs w:val="16"/>
+          <w:color w:val="000000" w:themeColor="text1"/>
+          <w:sz w:val="18"/>
+          <w:szCs w:val="18"/>
         </w:rPr>
         <w:t>President</w:t>
       </w:r>
       <w:r>
         <w:rPr>
           <w:rFonts w:ascii="Merriweather" w:hAnsi="Merriweather"/>
-          <w:sz w:val="16"/>
-          <w:szCs w:val="16"/>
+          <w:color w:val="000000" w:themeColor="text1"/>
+          <w:sz w:val="18"/>
+          <w:szCs w:val="18"/>
         </w:rPr>
         <w:tab/>
       </w:r>
@@ -3520,8 +3135,9 @@
           <w:rFonts w:ascii="Merriweather" w:hAnsi="Merriweather"/>
           <w:b w:val="0"/>
           <w:bCs/>
-          <w:sz w:val="14"/>
-          <w:szCs w:val="14"/>
+          <w:color w:val="000000" w:themeColor="text1"/>
+          <w:sz w:val="15"/>
+          <w:szCs w:val="16"/>
         </w:rPr>
         <w:t>June 2019 - June 2020</w:t>
       </w:r>
@@ -3531,15 +3147,15 @@
         <w:spacing w:after="20"/>
         <w:rPr>
           <w:rFonts w:ascii="Merriweather" w:hAnsi="Merriweather"/>
-          <w:sz w:val="14"/>
-          <w:szCs w:val="14"/>
+          <w:sz w:val="15"/>
+          <w:szCs w:val="15"/>
         </w:rPr>
       </w:pPr>
       <w:r>
         <w:rPr>
           <w:rFonts w:ascii="Merriweather" w:hAnsi="Merriweather"/>
-          <w:sz w:val="14"/>
-          <w:szCs w:val="14"/>
+          <w:sz w:val="15"/>
+          <w:szCs w:val="15"/>
         </w:rPr>
         <w:t>SPIE, International society for Optics and Photonics (spie.org)</w:t>
       </w:r>
@@ -3557,33 +3173,22 @@
           <w:rFonts w:ascii="Merriweather" w:hAnsi="Merriweather"/>
           <w:b/>
           <w:bCs/>
-          <w:color w:val="404040" w:themeColor="text1" w:themeTint="BF"/>
-          <w:sz w:val="14"/>
-          <w:szCs w:val="14"/>
+          <w:sz w:val="15"/>
+          <w:szCs w:val="15"/>
         </w:rPr>
       </w:pPr>
       <w:r>
         <w:rPr>
           <w:rFonts w:ascii="Merriweather" w:hAnsi="Merriweather"/>
-          <w:color w:val="404040" w:themeColor="text1" w:themeTint="BF"/>
-          <w:sz w:val="14"/>
-          <w:szCs w:val="14"/>
+          <w:sz w:val="15"/>
+          <w:szCs w:val="15"/>
         </w:rPr>
-        <w:t>L</w:t>
-      </w:r>
-      <w:r>
-        <w:rPr>
-          <w:rFonts w:ascii="Merriweather" w:hAnsi="Merriweather"/>
-          <w:color w:val="404040" w:themeColor="text1" w:themeTint="BF"/>
-          <w:sz w:val="14"/>
-          <w:szCs w:val="14"/>
-        </w:rPr>
-        <w:t>ed SPIE Student Chapter at Univ. of Delhi, boosting membership by 30%, organizing educational trips, mentored in workshops and invited renowned speakers while expanding the chapter’s global presence. Led the planning and execution of a project exhibition, showcasing over 20 projects.</w:t>
+        <w:t>Led SPIE Student Chapter at Univ. of Delhi, boosting membership by 30%, organizing trips, workshops, and speaker events, and expanding global presence. Planned and executed a project exhibition with 20+ projects.</w:t>
       </w:r>
     </w:p>
     <w:sectPr>
       <w:pgSz w:w="12240" w:h="15840"/>
-      <w:pgMar w:top="720" w:right="720" w:bottom="720" w:left="720" w:header="576" w:footer="576" w:gutter="0"/>
+      <w:pgMar w:top="567" w:right="720" w:bottom="567" w:left="720" w:header="578" w:footer="578" w:gutter="0"/>
       <w:pgNumType w:start="1"/>
       <w:cols w:space="720"/>
       <w:titlePg/>
@@ -3836,10 +3441,11 @@
   <w:abstractNum w:abstractNumId="9" w15:restartNumberingAfterBreak="0">
     <w:nsid w:val="FFFFFF89"/>
     <w:multiLevelType w:val="singleLevel"/>
-    <w:tmpl w:val="9F0CF958"/>
+    <w:tmpl w:val="B78875CE"/>
     <w:lvl w:ilvl="0">
       <w:start w:val="1"/>
       <w:numFmt w:val="bullet"/>
+      <w:pStyle w:val="ListBullet"/>
       <w:lvlText w:val="·"/>
       <w:lvlJc w:val="left"/>
       <w:pPr>

</xml_diff>

<commit_message>
Removed third project & font size increased and all black (fixed faded heading) - updated resume 21th July
</commit_message>
<xml_diff>
--- a/public/prince_sharma_resume.docx
+++ b/public/prince_sharma_resume.docx
@@ -29,6 +29,8 @@
         <w:jc w:val="center"/>
         <w:rPr>
           <w:rFonts w:ascii="Merriweather" w:hAnsi="Merriweather"/>
+          <w:b w:val="0"/>
+          <w:bCs/>
           <w:sz w:val="15"/>
           <w:szCs w:val="16"/>
         </w:rPr>
@@ -37,6 +39,8 @@
         <w:r>
           <w:rPr>
             <w:rFonts w:ascii="Merriweather" w:hAnsi="Merriweather"/>
+            <w:b w:val="0"/>
+            <w:bCs/>
             <w:spacing w:val="0"/>
             <w:position w:val="-2"/>
             <w:sz w:val="15"/>
@@ -48,6 +52,8 @@
         <w:r>
           <w:rPr>
             <w:rFonts w:ascii="Merriweather" w:hAnsi="Merriweather"/>
+            <w:b w:val="0"/>
+            <w:bCs/>
             <w:spacing w:val="0"/>
             <w:position w:val="-2"/>
             <w:sz w:val="15"/>
@@ -59,6 +65,8 @@
         <w:r>
           <w:rPr>
             <w:rFonts w:ascii="Merriweather" w:hAnsi="Merriweather"/>
+            <w:b w:val="0"/>
+            <w:bCs/>
             <w:spacing w:val="0"/>
             <w:position w:val="-2"/>
             <w:sz w:val="15"/>
@@ -70,6 +78,8 @@
         <w:r>
           <w:rPr>
             <w:rFonts w:ascii="Merriweather" w:hAnsi="Merriweather"/>
+            <w:b w:val="0"/>
+            <w:bCs/>
             <w:noProof/>
             <w:spacing w:val="0"/>
             <w:position w:val="-2"/>
@@ -129,6 +139,8 @@
         <w:r>
           <w:rPr>
             <w:rFonts w:ascii="Merriweather" w:hAnsi="Merriweather"/>
+            <w:b w:val="0"/>
+            <w:bCs/>
             <w:spacing w:val="0"/>
             <w:position w:val="-2"/>
             <w:sz w:val="15"/>
@@ -141,6 +153,8 @@
           <w:rPr>
             <w:rStyle w:val="Hyperlink"/>
             <w:rFonts w:ascii="Merriweather" w:hAnsi="Merriweather"/>
+            <w:b w:val="0"/>
+            <w:bCs/>
             <w:color w:val="000000" w:themeColor="text1"/>
             <w:sz w:val="15"/>
             <w:szCs w:val="16"/>
@@ -153,6 +167,8 @@
         <w:rPr>
           <w:rStyle w:val="Hyperlink"/>
           <w:rFonts w:ascii="Merriweather" w:hAnsi="Merriweather"/>
+          <w:b w:val="0"/>
+          <w:bCs/>
           <w:color w:val="000000" w:themeColor="text1"/>
           <w:sz w:val="15"/>
           <w:szCs w:val="16"/>
@@ -162,6 +178,8 @@
       </w:r>
       <w:r>
         <w:rPr>
+          <w:b w:val="0"/>
+          <w:bCs/>
           <w:sz w:val="32"/>
           <w:szCs w:val="36"/>
         </w:rPr>
@@ -170,6 +188,8 @@
       <w:r>
         <w:rPr>
           <w:rFonts w:ascii="Merriweather" w:hAnsi="Merriweather"/>
+          <w:b w:val="0"/>
+          <w:bCs/>
           <w:spacing w:val="0"/>
           <w:position w:val="-4"/>
           <w:sz w:val="15"/>
@@ -181,6 +201,8 @@
       <w:r>
         <w:rPr>
           <w:rFonts w:ascii="Merriweather" w:hAnsi="Merriweather"/>
+          <w:b w:val="0"/>
+          <w:bCs/>
           <w:spacing w:val="0"/>
           <w:position w:val="-4"/>
           <w:sz w:val="15"/>
@@ -192,6 +214,8 @@
       <w:r>
         <w:rPr>
           <w:rFonts w:ascii="Merriweather" w:hAnsi="Merriweather"/>
+          <w:b w:val="0"/>
+          <w:bCs/>
           <w:spacing w:val="0"/>
           <w:position w:val="-4"/>
           <w:sz w:val="15"/>
@@ -203,6 +227,8 @@
       <w:r>
         <w:rPr>
           <w:rFonts w:ascii="Merriweather" w:hAnsi="Merriweather"/>
+          <w:b w:val="0"/>
+          <w:bCs/>
           <w:noProof/>
           <w:spacing w:val="0"/>
           <w:position w:val="-4"/>
@@ -262,6 +288,8 @@
       <w:r>
         <w:rPr>
           <w:rFonts w:ascii="Merriweather" w:hAnsi="Merriweather"/>
+          <w:b w:val="0"/>
+          <w:bCs/>
           <w:spacing w:val="0"/>
           <w:position w:val="-4"/>
           <w:sz w:val="15"/>
@@ -273,6 +301,8 @@
       <w:r>
         <w:rPr>
           <w:rFonts w:ascii="Merriweather" w:hAnsi="Merriweather"/>
+          <w:b w:val="0"/>
+          <w:bCs/>
           <w:sz w:val="15"/>
           <w:szCs w:val="16"/>
         </w:rPr>
@@ -283,6 +313,8 @@
           <w:rPr>
             <w:rStyle w:val="Hyperlink"/>
             <w:rFonts w:ascii="Merriweather" w:hAnsi="Merriweather"/>
+            <w:b w:val="0"/>
+            <w:bCs/>
             <w:color w:val="000000" w:themeColor="text1"/>
             <w:sz w:val="15"/>
             <w:szCs w:val="16"/>
@@ -295,6 +327,8 @@
         <w:rPr>
           <w:rStyle w:val="Hyperlink"/>
           <w:rFonts w:ascii="Merriweather" w:hAnsi="Merriweather"/>
+          <w:b w:val="0"/>
+          <w:bCs/>
           <w:color w:val="000000" w:themeColor="text1"/>
           <w:sz w:val="15"/>
           <w:szCs w:val="16"/>
@@ -304,6 +338,8 @@
       </w:r>
       <w:r>
         <w:rPr>
+          <w:b w:val="0"/>
+          <w:bCs/>
           <w:sz w:val="32"/>
           <w:szCs w:val="36"/>
         </w:rPr>
@@ -313,6 +349,8 @@
         <w:r>
           <w:rPr>
             <w:rFonts w:ascii="Merriweather" w:hAnsi="Merriweather"/>
+            <w:b w:val="0"/>
+            <w:bCs/>
             <w:spacing w:val="0"/>
             <w:position w:val="-2"/>
             <w:sz w:val="15"/>
@@ -324,6 +362,8 @@
         <w:r>
           <w:rPr>
             <w:rFonts w:ascii="Merriweather" w:hAnsi="Merriweather"/>
+            <w:b w:val="0"/>
+            <w:bCs/>
             <w:spacing w:val="0"/>
             <w:position w:val="-2"/>
             <w:sz w:val="15"/>
@@ -335,6 +375,8 @@
         <w:r>
           <w:rPr>
             <w:rFonts w:ascii="Merriweather" w:hAnsi="Merriweather"/>
+            <w:b w:val="0"/>
+            <w:bCs/>
             <w:spacing w:val="0"/>
             <w:position w:val="-2"/>
             <w:sz w:val="15"/>
@@ -346,6 +388,8 @@
         <w:r>
           <w:rPr>
             <w:rFonts w:ascii="Merriweather" w:hAnsi="Merriweather"/>
+            <w:b w:val="0"/>
+            <w:bCs/>
             <w:noProof/>
             <w:spacing w:val="0"/>
             <w:position w:val="-2"/>
@@ -405,6 +449,8 @@
         <w:r>
           <w:rPr>
             <w:rFonts w:ascii="Merriweather" w:hAnsi="Merriweather"/>
+            <w:b w:val="0"/>
+            <w:bCs/>
             <w:spacing w:val="0"/>
             <w:position w:val="-2"/>
             <w:sz w:val="15"/>
@@ -417,6 +463,8 @@
           <w:rPr>
             <w:rStyle w:val="Hyperlink"/>
             <w:rFonts w:ascii="Merriweather" w:hAnsi="Merriweather"/>
+            <w:b w:val="0"/>
+            <w:bCs/>
             <w:color w:val="000000" w:themeColor="text1"/>
             <w:sz w:val="15"/>
             <w:szCs w:val="16"/>
@@ -429,6 +477,8 @@
         <w:rPr>
           <w:rStyle w:val="Hyperlink"/>
           <w:rFonts w:ascii="Merriweather" w:hAnsi="Merriweather"/>
+          <w:b w:val="0"/>
+          <w:bCs/>
           <w:color w:val="000000" w:themeColor="text1"/>
           <w:sz w:val="15"/>
           <w:szCs w:val="16"/>
@@ -438,6 +488,8 @@
       </w:r>
       <w:r>
         <w:rPr>
+          <w:b w:val="0"/>
+          <w:bCs/>
           <w:sz w:val="32"/>
           <w:szCs w:val="36"/>
         </w:rPr>
@@ -447,6 +499,8 @@
         <w:r>
           <w:rPr>
             <w:rFonts w:ascii="Merriweather" w:hAnsi="Merriweather"/>
+            <w:b w:val="0"/>
+            <w:bCs/>
             <w:spacing w:val="0"/>
             <w:position w:val="-2"/>
             <w:sz w:val="15"/>
@@ -458,6 +512,8 @@
         <w:r>
           <w:rPr>
             <w:rFonts w:ascii="Merriweather" w:hAnsi="Merriweather"/>
+            <w:b w:val="0"/>
+            <w:bCs/>
             <w:spacing w:val="0"/>
             <w:position w:val="-2"/>
             <w:sz w:val="15"/>
@@ -469,6 +525,8 @@
         <w:r>
           <w:rPr>
             <w:rFonts w:ascii="Merriweather" w:hAnsi="Merriweather"/>
+            <w:b w:val="0"/>
+            <w:bCs/>
             <w:spacing w:val="0"/>
             <w:position w:val="-2"/>
             <w:sz w:val="15"/>
@@ -480,6 +538,8 @@
         <w:r>
           <w:rPr>
             <w:rFonts w:ascii="Merriweather" w:hAnsi="Merriweather"/>
+            <w:b w:val="0"/>
+            <w:bCs/>
             <w:noProof/>
             <w:spacing w:val="0"/>
             <w:position w:val="-2"/>
@@ -539,6 +599,8 @@
         <w:r>
           <w:rPr>
             <w:rFonts w:ascii="Merriweather" w:hAnsi="Merriweather"/>
+            <w:b w:val="0"/>
+            <w:bCs/>
             <w:spacing w:val="0"/>
             <w:position w:val="-2"/>
             <w:sz w:val="15"/>
@@ -551,6 +613,8 @@
           <w:rPr>
             <w:rStyle w:val="Hyperlink"/>
             <w:rFonts w:ascii="Merriweather" w:hAnsi="Merriweather"/>
+            <w:b w:val="0"/>
+            <w:bCs/>
             <w:color w:val="000000" w:themeColor="text1"/>
             <w:sz w:val="15"/>
             <w:szCs w:val="16"/>
@@ -563,6 +627,8 @@
         <w:rPr>
           <w:rStyle w:val="Hyperlink"/>
           <w:rFonts w:ascii="Merriweather" w:hAnsi="Merriweather"/>
+          <w:b w:val="0"/>
+          <w:bCs/>
           <w:color w:val="000000" w:themeColor="text1"/>
           <w:sz w:val="15"/>
           <w:szCs w:val="16"/>
@@ -572,6 +638,8 @@
       </w:r>
       <w:r>
         <w:rPr>
+          <w:b w:val="0"/>
+          <w:bCs/>
           <w:sz w:val="32"/>
           <w:szCs w:val="36"/>
         </w:rPr>
@@ -580,6 +648,8 @@
       <w:r>
         <w:rPr>
           <w:rFonts w:ascii="Merriweather" w:hAnsi="Merriweather"/>
+          <w:b w:val="0"/>
+          <w:bCs/>
           <w:sz w:val="15"/>
           <w:szCs w:val="16"/>
         </w:rPr>
@@ -589,6 +659,8 @@
         <w:r>
           <w:rPr>
             <w:rFonts w:ascii="Merriweather" w:hAnsi="Merriweather"/>
+            <w:b w:val="0"/>
+            <w:bCs/>
             <w:spacing w:val="0"/>
             <w:position w:val="-2"/>
             <w:sz w:val="15"/>
@@ -600,6 +672,8 @@
         <w:r>
           <w:rPr>
             <w:rFonts w:ascii="Merriweather" w:hAnsi="Merriweather"/>
+            <w:b w:val="0"/>
+            <w:bCs/>
             <w:spacing w:val="0"/>
             <w:position w:val="-2"/>
             <w:sz w:val="15"/>
@@ -611,6 +685,8 @@
         <w:r>
           <w:rPr>
             <w:rFonts w:ascii="Merriweather" w:hAnsi="Merriweather"/>
+            <w:b w:val="0"/>
+            <w:bCs/>
             <w:spacing w:val="0"/>
             <w:position w:val="-2"/>
             <w:sz w:val="15"/>
@@ -622,6 +698,8 @@
         <w:r>
           <w:rPr>
             <w:rFonts w:ascii="Merriweather" w:hAnsi="Merriweather"/>
+            <w:b w:val="0"/>
+            <w:bCs/>
             <w:noProof/>
             <w:spacing w:val="0"/>
             <w:position w:val="-2"/>
@@ -681,6 +759,8 @@
         <w:r>
           <w:rPr>
             <w:rFonts w:ascii="Merriweather" w:hAnsi="Merriweather"/>
+            <w:b w:val="0"/>
+            <w:bCs/>
             <w:spacing w:val="0"/>
             <w:position w:val="-2"/>
             <w:sz w:val="15"/>
@@ -693,6 +773,8 @@
           <w:rPr>
             <w:rStyle w:val="Hyperlink"/>
             <w:rFonts w:ascii="Merriweather" w:hAnsi="Merriweather"/>
+            <w:b w:val="0"/>
+            <w:bCs/>
             <w:color w:val="000000" w:themeColor="text1"/>
             <w:sz w:val="15"/>
             <w:szCs w:val="16"/>
@@ -1017,7 +1099,7 @@
           <w:sz w:val="15"/>
           <w:szCs w:val="15"/>
         </w:rPr>
-        <w:t>Collaborated with the founder and CTO to design a low code solution for client dashboard management, reducing client onboarding time by 30%.</w:t>
+        <w:t>Collaborated with the founder and CTO to design a low code solution for client dashboard management, reducing client onboarding time.</w:t>
       </w:r>
     </w:p>
     <w:p>
@@ -1676,6 +1758,9 @@
           <w:ilvl w:val="0"/>
           <w:numId w:val="14"/>
         </w:numPr>
+        <w:pBdr>
+          <w:bottom w:val="single" w:sz="4" w:space="5" w:color="D9D9D9" w:themeColor="background1" w:themeShade="D9"/>
+        </w:pBdr>
         <w:spacing w:after="0" w:line="259" w:lineRule="auto"/>
         <w:ind w:left="142" w:hanging="142"/>
         <w:rPr>
@@ -2778,33 +2863,7 @@
             <w:szCs w:val="15"/>
             <w:u w:val="none"/>
           </w:rPr>
-          <w:t>Artificial Intelligence assisted S</w:t>
-        </w:r>
-        <w:r>
-          <w:rPr>
-            <w:rStyle w:val="Hyperlink"/>
-            <w:rFonts w:ascii="Merriweather" w:hAnsi="Merriweather"/>
-            <w:b/>
-            <w:bCs/>
-            <w:color w:val="000000" w:themeColor="text1"/>
-            <w:sz w:val="15"/>
-            <w:szCs w:val="15"/>
-            <w:u w:val="none"/>
-          </w:rPr>
-          <w:t>m</w:t>
-        </w:r>
-        <w:r>
-          <w:rPr>
-            <w:rStyle w:val="Hyperlink"/>
-            <w:rFonts w:ascii="Merriweather" w:hAnsi="Merriweather"/>
-            <w:b/>
-            <w:bCs/>
-            <w:color w:val="000000" w:themeColor="text1"/>
-            <w:sz w:val="15"/>
-            <w:szCs w:val="15"/>
-            <w:u w:val="none"/>
-          </w:rPr>
-          <w:t xml:space="preserve">art Mirror </w:t>
+          <w:t xml:space="preserve">Artificial Intelligence assisted Smart Mirror </w:t>
         </w:r>
         <w:r>
           <w:rPr>
@@ -3070,7 +3129,7 @@
           <w:sz w:val="15"/>
           <w:szCs w:val="15"/>
         </w:rPr>
-        <w:t xml:space="preserve">Helped Notion’s community team with events and improved Campus Leader onboarding via </w:t>
+        <w:t>Worked with Notion’s community team and assisted in nationwide events and collaborated with students globally for community initiatives. Enhanced the Campus Leader onboarding process by volunteering to integrate Notion using its API, Airtable, and Zapier</w:t>
       </w:r>
       <w:r>
         <w:rPr>
@@ -3078,23 +3137,7 @@
           <w:sz w:val="15"/>
           <w:szCs w:val="15"/>
         </w:rPr>
-        <w:t xml:space="preserve">Notion’s </w:t>
-      </w:r>
-      <w:r>
-        <w:rPr>
-          <w:rFonts w:ascii="Merriweather" w:hAnsi="Merriweather"/>
-          <w:sz w:val="15"/>
-          <w:szCs w:val="15"/>
-        </w:rPr>
-        <w:t>API, Airtable, and Zapier integration</w:t>
-      </w:r>
-      <w:r>
-        <w:rPr>
-          <w:rFonts w:ascii="Merriweather" w:hAnsi="Merriweather"/>
-          <w:sz w:val="15"/>
-          <w:szCs w:val="15"/>
-        </w:rPr>
-        <w:t xml:space="preserve"> </w:t>
+        <w:t>.</w:t>
       </w:r>
     </w:p>
     <w:p>
@@ -3445,7 +3488,6 @@
     <w:lvl w:ilvl="0">
       <w:start w:val="1"/>
       <w:numFmt w:val="bullet"/>
-      <w:pStyle w:val="ListBullet"/>
       <w:lvlText w:val="·"/>
       <w:lvlJc w:val="left"/>
       <w:pPr>
@@ -29954,15 +29996,6 @@
 </file>
 
 <file path=customXml/item1.xml><?xml version="1.0" encoding="utf-8"?>
-<?mso-contentType ?>
-<FormTemplates xmlns="http://schemas.microsoft.com/sharepoint/v3/contenttype/forms">
-  <Display>DocumentLibraryForm</Display>
-  <Edit>DocumentLibraryForm</Edit>
-  <New>DocumentLibraryForm</New>
-</FormTemplates>
-</file>
-
-<file path=customXml/item2.xml><?xml version="1.0" encoding="utf-8"?>
 <ct:contentTypeSchema xmlns:ct="http://schemas.microsoft.com/office/2006/metadata/contentType" xmlns:ma="http://schemas.microsoft.com/office/2006/metadata/properties/metaAttributes" ct:_="" ma:_="" ma:contentTypeName="Document" ma:contentTypeID="0x01010079F111ED35F8CC479449609E8A0923A6" ma:contentTypeVersion="26" ma:contentTypeDescription="Create a new document." ma:contentTypeScope="" ma:versionID="ac37c1753acd5e330d2062ccec26ea66">
   <xsd:schema xmlns:xsd="http://www.w3.org/2001/XMLSchema" xmlns:xs="http://www.w3.org/2001/XMLSchema" xmlns:p="http://schemas.microsoft.com/office/2006/metadata/properties" xmlns:ns1="http://schemas.microsoft.com/sharepoint/v3" xmlns:ns2="71af3243-3dd4-4a8d-8c0d-dd76da1f02a5" xmlns:ns3="16c05727-aa75-4e4a-9b5f-8a80a1165891" xmlns:ns4="230e9df3-be65-4c73-a93b-d1236ebd677e" targetNamespace="http://schemas.microsoft.com/office/2006/metadata/properties" ma:root="true" ma:fieldsID="3b340c7101c92c5120abd06486f94548" ns1:_="" ns2:_="" ns3:_="" ns4:_="">
     <xsd:import namespace="http://schemas.microsoft.com/sharepoint/v3"/>
@@ -30262,7 +30295,20 @@
 </ct:contentTypeSchema>
 </file>
 
+<file path=customXml/item2.xml><?xml version="1.0" encoding="utf-8"?>
+<?mso-contentType ?>
+<FormTemplates xmlns="http://schemas.microsoft.com/sharepoint/v3/contenttype/forms">
+  <Display>DocumentLibraryForm</Display>
+  <Edit>DocumentLibraryForm</Edit>
+  <New>DocumentLibraryForm</New>
+</FormTemplates>
+</file>
+
 <file path=customXml/item3.xml><?xml version="1.0" encoding="utf-8"?>
+<b:Sources xmlns:b="http://schemas.openxmlformats.org/officeDocument/2006/bibliography" xmlns="http://schemas.openxmlformats.org/officeDocument/2006/bibliography" SelectedStyle="/APASixthEditionOfficeOnline.xsl" StyleName="APA" Version="6"/>
+</file>
+
+<file path=customXml/item4.xml><?xml version="1.0" encoding="utf-8"?>
 <p:properties xmlns:p="http://schemas.microsoft.com/office/2006/metadata/properties" xmlns:xsi="http://www.w3.org/2001/XMLSchema-instance" xmlns:pc="http://schemas.microsoft.com/office/infopath/2007/PartnerControls">
   <documentManagement>
     <_ip_UnifiedCompliancePolicyUIAction xmlns="http://schemas.microsoft.com/sharepoint/v3" xsi:nil="true"/>
@@ -30282,19 +30328,7 @@
 </p:properties>
 </file>
 
-<file path=customXml/item4.xml><?xml version="1.0" encoding="utf-8"?>
-<b:Sources xmlns:b="http://schemas.openxmlformats.org/officeDocument/2006/bibliography" xmlns="http://schemas.openxmlformats.org/officeDocument/2006/bibliography" SelectedStyle="/APASixthEditionOfficeOnline.xsl" StyleName="APA" Version="6"/>
-</file>
-
 <file path=customXml/itemProps1.xml><?xml version="1.0" encoding="utf-8"?>
-<ds:datastoreItem xmlns:ds="http://schemas.openxmlformats.org/officeDocument/2006/customXml" ds:itemID="{D3D0AF68-AC2E-4F8B-9602-D8083AE7A50C}">
-  <ds:schemaRefs>
-    <ds:schemaRef ds:uri="http://schemas.microsoft.com/sharepoint/v3/contenttype/forms"/>
-  </ds:schemaRefs>
-</ds:datastoreItem>
-</file>
-
-<file path=customXml/itemProps2.xml><?xml version="1.0" encoding="utf-8"?>
 <ds:datastoreItem xmlns:ds="http://schemas.openxmlformats.org/officeDocument/2006/customXml" ds:itemID="{B0570184-621B-494D-88AC-1C0C84E908FF}">
   <ds:schemaRefs>
     <ds:schemaRef ds:uri="http://schemas.microsoft.com/office/2006/metadata/contentType"/>
@@ -30315,7 +30349,23 @@
 </ds:datastoreItem>
 </file>
 
+<file path=customXml/itemProps2.xml><?xml version="1.0" encoding="utf-8"?>
+<ds:datastoreItem xmlns:ds="http://schemas.openxmlformats.org/officeDocument/2006/customXml" ds:itemID="{D3D0AF68-AC2E-4F8B-9602-D8083AE7A50C}">
+  <ds:schemaRefs>
+    <ds:schemaRef ds:uri="http://schemas.microsoft.com/sharepoint/v3/contenttype/forms"/>
+  </ds:schemaRefs>
+</ds:datastoreItem>
+</file>
+
 <file path=customXml/itemProps3.xml><?xml version="1.0" encoding="utf-8"?>
+<ds:datastoreItem xmlns:ds="http://schemas.openxmlformats.org/officeDocument/2006/customXml" ds:itemID="{5469B176-0A62-1D46-BB38-22C82945D4E0}">
+  <ds:schemaRefs>
+    <ds:schemaRef ds:uri="http://schemas.openxmlformats.org/officeDocument/2006/bibliography"/>
+  </ds:schemaRefs>
+</ds:datastoreItem>
+</file>
+
+<file path=customXml/itemProps4.xml><?xml version="1.0" encoding="utf-8"?>
 <ds:datastoreItem xmlns:ds="http://schemas.openxmlformats.org/officeDocument/2006/customXml" ds:itemID="{80D0490C-BDB1-4A9A-A49C-25CBFE2C5597}">
   <ds:schemaRefs>
     <ds:schemaRef ds:uri="http://schemas.microsoft.com/office/2006/metadata/properties"/>
@@ -30327,14 +30377,6 @@
 </ds:datastoreItem>
 </file>
 
-<file path=customXml/itemProps4.xml><?xml version="1.0" encoding="utf-8"?>
-<ds:datastoreItem xmlns:ds="http://schemas.openxmlformats.org/officeDocument/2006/customXml" ds:itemID="{5469B176-0A62-1D46-BB38-22C82945D4E0}">
-  <ds:schemaRefs>
-    <ds:schemaRef ds:uri="http://schemas.openxmlformats.org/officeDocument/2006/bibliography"/>
-  </ds:schemaRefs>
-</ds:datastoreItem>
-</file>
-
 <file path=docMetadata/LabelInfo.xml><?xml version="1.0" encoding="utf-8"?>
 <clbl:labelList xmlns:clbl="http://schemas.microsoft.com/office/2020/mipLabelMetadata"/>
 </file>
</xml_diff>

<commit_message>
removed research papers from resume
</commit_message>
<xml_diff>
--- a/public/prince_sharma_resume.docx
+++ b/public/prince_sharma_resume.docx
@@ -9,15 +9,15 @@
         <w:jc w:val="center"/>
         <w:rPr>
           <w:rFonts w:ascii="Merriweather" w:hAnsi="Merriweather"/>
-          <w:sz w:val="32"/>
-          <w:szCs w:val="28"/>
+          <w:sz w:val="36"/>
+          <w:szCs w:val="30"/>
         </w:rPr>
       </w:pPr>
       <w:r>
         <w:rPr>
           <w:rFonts w:ascii="Merriweather" w:hAnsi="Merriweather"/>
-          <w:sz w:val="32"/>
-          <w:szCs w:val="28"/>
+          <w:sz w:val="36"/>
+          <w:szCs w:val="30"/>
         </w:rPr>
         <w:t>Prince Sharma</w:t>
       </w:r>
@@ -31,8 +31,8 @@
           <w:rFonts w:ascii="Merriweather" w:hAnsi="Merriweather"/>
           <w:b w:val="0"/>
           <w:bCs/>
-          <w:sz w:val="15"/>
-          <w:szCs w:val="16"/>
+          <w:sz w:val="16"/>
+          <w:szCs w:val="18"/>
         </w:rPr>
       </w:pPr>
       <w:hyperlink r:id="rId11" w:history="1">
@@ -43,8 +43,8 @@
             <w:bCs/>
             <w:spacing w:val="0"/>
             <w:position w:val="-2"/>
-            <w:sz w:val="15"/>
-            <w:szCs w:val="16"/>
+            <w:sz w:val="16"/>
+            <w:szCs w:val="18"/>
             <w:bdr w:val="none" w:sz="0" w:space="0" w:color="auto" w:frame="1"/>
           </w:rPr>
           <w:fldChar w:fldCharType="begin"/>
@@ -56,8 +56,8 @@
             <w:bCs/>
             <w:spacing w:val="0"/>
             <w:position w:val="-2"/>
-            <w:sz w:val="15"/>
-            <w:szCs w:val="16"/>
+            <w:sz w:val="16"/>
+            <w:szCs w:val="18"/>
             <w:bdr w:val="none" w:sz="0" w:space="0" w:color="auto" w:frame="1"/>
           </w:rPr>
           <w:instrText xml:space="preserve"> INCLUDEPICTURE "https://lh7-us.googleusercontent.com/docsz/AD_4nXfs8fHDurzHAu9sxuNLe8E8R89KE0d9zWaEIXaGb6FyMqRtO6QURY9AbL7FsU6PgLgj63MrwDKetgXvsg2XPPv7zMXcOc2AQvedykZiNG04vUivgfmJJJLg91q9JZzrGom-H5R6ly0jbnQPamDSCldYgkk?key=KkeisQUXDTuUvhCVvuq7ow" \* MERGEFORMATINET </w:instrText>
@@ -69,8 +69,8 @@
             <w:bCs/>
             <w:spacing w:val="0"/>
             <w:position w:val="-2"/>
-            <w:sz w:val="15"/>
-            <w:szCs w:val="16"/>
+            <w:sz w:val="16"/>
+            <w:szCs w:val="18"/>
             <w:bdr w:val="none" w:sz="0" w:space="0" w:color="auto" w:frame="1"/>
           </w:rPr>
           <w:fldChar w:fldCharType="separate"/>
@@ -83,8 +83,8 @@
             <w:noProof/>
             <w:spacing w:val="0"/>
             <w:position w:val="-2"/>
-            <w:sz w:val="15"/>
-            <w:szCs w:val="16"/>
+            <w:sz w:val="16"/>
+            <w:szCs w:val="18"/>
             <w:bdr w:val="none" w:sz="0" w:space="0" w:color="auto" w:frame="1"/>
           </w:rPr>
           <w:drawing>
@@ -143,8 +143,8 @@
             <w:bCs/>
             <w:spacing w:val="0"/>
             <w:position w:val="-2"/>
-            <w:sz w:val="15"/>
-            <w:szCs w:val="16"/>
+            <w:sz w:val="16"/>
+            <w:szCs w:val="18"/>
             <w:bdr w:val="none" w:sz="0" w:space="0" w:color="auto" w:frame="1"/>
           </w:rPr>
           <w:fldChar w:fldCharType="end"/>
@@ -156,8 +156,8 @@
             <w:b w:val="0"/>
             <w:bCs/>
             <w:color w:val="000000" w:themeColor="text1"/>
-            <w:sz w:val="15"/>
-            <w:szCs w:val="16"/>
+            <w:sz w:val="16"/>
+            <w:szCs w:val="18"/>
             <w:u w:val="none"/>
           </w:rPr>
           <w:t xml:space="preserve"> princesharma2899@gmail.com</w:t>
@@ -170,18 +170,19 @@
           <w:b w:val="0"/>
           <w:bCs/>
           <w:color w:val="000000" w:themeColor="text1"/>
-          <w:sz w:val="15"/>
-          <w:szCs w:val="16"/>
+          <w:sz w:val="16"/>
+          <w:szCs w:val="18"/>
           <w:u w:val="none"/>
         </w:rPr>
         <w:t xml:space="preserve">  </w:t>
       </w:r>
       <w:r>
         <w:rPr>
+          <w:rFonts w:ascii="Merriweather" w:hAnsi="Merriweather"/>
           <w:b w:val="0"/>
           <w:bCs/>
-          <w:sz w:val="32"/>
-          <w:szCs w:val="36"/>
+          <w:sz w:val="36"/>
+          <w:szCs w:val="38"/>
         </w:rPr>
         <w:t xml:space="preserve"> </w:t>
       </w:r>
@@ -192,8 +193,8 @@
           <w:bCs/>
           <w:spacing w:val="0"/>
           <w:position w:val="-4"/>
-          <w:sz w:val="15"/>
-          <w:szCs w:val="16"/>
+          <w:sz w:val="16"/>
+          <w:szCs w:val="18"/>
           <w:bdr w:val="none" w:sz="0" w:space="0" w:color="auto" w:frame="1"/>
         </w:rPr>
         <w:fldChar w:fldCharType="begin"/>
@@ -205,8 +206,8 @@
           <w:bCs/>
           <w:spacing w:val="0"/>
           <w:position w:val="-4"/>
-          <w:sz w:val="15"/>
-          <w:szCs w:val="16"/>
+          <w:sz w:val="16"/>
+          <w:szCs w:val="18"/>
           <w:bdr w:val="none" w:sz="0" w:space="0" w:color="auto" w:frame="1"/>
         </w:rPr>
         <w:instrText xml:space="preserve"> INCLUDEPICTURE "https://lh7-us.googleusercontent.com/docsz/AD_4nXday2fv5NWftk3-Dk8UPCJ3Qm7U3TfkrF0RTGJwKIbDU5opSiXuiBE9cucGau5CKc_88g_umzChC5ATEHCwoEMu5kKRsocfYZ5Ap_i1QMqX5jtrOHeXEDvFlU97_YYp7VClgnjcK8NYOMHsbZPP1XMLkIw?key=KkeisQUXDTuUvhCVvuq7ow" \* MERGEFORMATINET </w:instrText>
@@ -218,8 +219,8 @@
           <w:bCs/>
           <w:spacing w:val="0"/>
           <w:position w:val="-4"/>
-          <w:sz w:val="15"/>
-          <w:szCs w:val="16"/>
+          <w:sz w:val="16"/>
+          <w:szCs w:val="18"/>
           <w:bdr w:val="none" w:sz="0" w:space="0" w:color="auto" w:frame="1"/>
         </w:rPr>
         <w:fldChar w:fldCharType="separate"/>
@@ -232,8 +233,8 @@
           <w:noProof/>
           <w:spacing w:val="0"/>
           <w:position w:val="-4"/>
-          <w:sz w:val="15"/>
-          <w:szCs w:val="16"/>
+          <w:sz w:val="16"/>
+          <w:szCs w:val="18"/>
           <w:bdr w:val="none" w:sz="0" w:space="0" w:color="auto" w:frame="1"/>
         </w:rPr>
         <w:drawing>
@@ -292,8 +293,8 @@
           <w:bCs/>
           <w:spacing w:val="0"/>
           <w:position w:val="-4"/>
-          <w:sz w:val="15"/>
-          <w:szCs w:val="16"/>
+          <w:sz w:val="16"/>
+          <w:szCs w:val="18"/>
           <w:bdr w:val="none" w:sz="0" w:space="0" w:color="auto" w:frame="1"/>
         </w:rPr>
         <w:fldChar w:fldCharType="end"/>
@@ -303,8 +304,8 @@
           <w:rFonts w:ascii="Merriweather" w:hAnsi="Merriweather"/>
           <w:b w:val="0"/>
           <w:bCs/>
-          <w:sz w:val="15"/>
-          <w:szCs w:val="16"/>
+          <w:sz w:val="16"/>
+          <w:szCs w:val="18"/>
         </w:rPr>
         <w:t xml:space="preserve"> (+91) </w:t>
       </w:r>
@@ -316,8 +317,8 @@
             <w:b w:val="0"/>
             <w:bCs/>
             <w:color w:val="000000" w:themeColor="text1"/>
-            <w:sz w:val="15"/>
-            <w:szCs w:val="16"/>
+            <w:sz w:val="16"/>
+            <w:szCs w:val="18"/>
             <w:u w:val="none"/>
           </w:rPr>
           <w:t>7678228684</w:t>
@@ -330,18 +331,19 @@
           <w:b w:val="0"/>
           <w:bCs/>
           <w:color w:val="000000" w:themeColor="text1"/>
-          <w:sz w:val="15"/>
-          <w:szCs w:val="16"/>
+          <w:sz w:val="16"/>
+          <w:szCs w:val="18"/>
           <w:u w:val="none"/>
         </w:rPr>
         <w:t xml:space="preserve">  </w:t>
       </w:r>
       <w:r>
         <w:rPr>
+          <w:rFonts w:ascii="Merriweather" w:hAnsi="Merriweather"/>
           <w:b w:val="0"/>
           <w:bCs/>
-          <w:sz w:val="32"/>
-          <w:szCs w:val="36"/>
+          <w:sz w:val="36"/>
+          <w:szCs w:val="38"/>
         </w:rPr>
         <w:t xml:space="preserve"> </w:t>
       </w:r>
@@ -353,8 +355,8 @@
             <w:bCs/>
             <w:spacing w:val="0"/>
             <w:position w:val="-2"/>
-            <w:sz w:val="15"/>
-            <w:szCs w:val="16"/>
+            <w:sz w:val="16"/>
+            <w:szCs w:val="18"/>
             <w:bdr w:val="none" w:sz="0" w:space="0" w:color="auto" w:frame="1"/>
           </w:rPr>
           <w:fldChar w:fldCharType="begin"/>
@@ -366,8 +368,8 @@
             <w:bCs/>
             <w:spacing w:val="0"/>
             <w:position w:val="-2"/>
-            <w:sz w:val="15"/>
-            <w:szCs w:val="16"/>
+            <w:sz w:val="16"/>
+            <w:szCs w:val="18"/>
             <w:bdr w:val="none" w:sz="0" w:space="0" w:color="auto" w:frame="1"/>
           </w:rPr>
           <w:instrText xml:space="preserve"> INCLUDEPICTURE "https://lh7-us.googleusercontent.com/docsz/AD_4nXdSTT4MSjD_p7wYFbwdDDeKU88tzCXivI4fvr1889UVlxCAfZHFwDG_pb6h2YW7_xNJdLBdOeKM8CoAAiSv-oF0U3LgsI7_7_vBIjMB22j4nBEccVr9Ua7TQvxPPO-FlYppE_BsGi4Re2p_CMO3J5NvJAI?key=KkeisQUXDTuUvhCVvuq7ow" \* MERGEFORMATINET </w:instrText>
@@ -379,8 +381,8 @@
             <w:bCs/>
             <w:spacing w:val="0"/>
             <w:position w:val="-2"/>
-            <w:sz w:val="15"/>
-            <w:szCs w:val="16"/>
+            <w:sz w:val="16"/>
+            <w:szCs w:val="18"/>
             <w:bdr w:val="none" w:sz="0" w:space="0" w:color="auto" w:frame="1"/>
           </w:rPr>
           <w:fldChar w:fldCharType="separate"/>
@@ -393,8 +395,8 @@
             <w:noProof/>
             <w:spacing w:val="0"/>
             <w:position w:val="-2"/>
-            <w:sz w:val="15"/>
-            <w:szCs w:val="16"/>
+            <w:sz w:val="16"/>
+            <w:szCs w:val="18"/>
             <w:bdr w:val="none" w:sz="0" w:space="0" w:color="auto" w:frame="1"/>
           </w:rPr>
           <w:drawing>
@@ -453,8 +455,8 @@
             <w:bCs/>
             <w:spacing w:val="0"/>
             <w:position w:val="-2"/>
-            <w:sz w:val="15"/>
-            <w:szCs w:val="16"/>
+            <w:sz w:val="16"/>
+            <w:szCs w:val="18"/>
             <w:bdr w:val="none" w:sz="0" w:space="0" w:color="auto" w:frame="1"/>
           </w:rPr>
           <w:fldChar w:fldCharType="end"/>
@@ -466,8 +468,8 @@
             <w:b w:val="0"/>
             <w:bCs/>
             <w:color w:val="000000" w:themeColor="text1"/>
-            <w:sz w:val="15"/>
-            <w:szCs w:val="16"/>
+            <w:sz w:val="16"/>
+            <w:szCs w:val="18"/>
             <w:u w:val="none"/>
           </w:rPr>
           <w:t xml:space="preserve"> in/princesharma74</w:t>
@@ -480,18 +482,19 @@
           <w:b w:val="0"/>
           <w:bCs/>
           <w:color w:val="000000" w:themeColor="text1"/>
-          <w:sz w:val="15"/>
-          <w:szCs w:val="16"/>
+          <w:sz w:val="16"/>
+          <w:szCs w:val="18"/>
           <w:u w:val="none"/>
         </w:rPr>
         <w:t xml:space="preserve">  </w:t>
       </w:r>
       <w:r>
         <w:rPr>
+          <w:rFonts w:ascii="Merriweather" w:hAnsi="Merriweather"/>
           <w:b w:val="0"/>
           <w:bCs/>
-          <w:sz w:val="32"/>
-          <w:szCs w:val="36"/>
+          <w:sz w:val="36"/>
+          <w:szCs w:val="38"/>
         </w:rPr>
         <w:t xml:space="preserve"> </w:t>
       </w:r>
@@ -503,8 +506,8 @@
             <w:bCs/>
             <w:spacing w:val="0"/>
             <w:position w:val="-2"/>
-            <w:sz w:val="15"/>
-            <w:szCs w:val="16"/>
+            <w:sz w:val="16"/>
+            <w:szCs w:val="18"/>
             <w:bdr w:val="none" w:sz="0" w:space="0" w:color="auto" w:frame="1"/>
           </w:rPr>
           <w:fldChar w:fldCharType="begin"/>
@@ -516,8 +519,8 @@
             <w:bCs/>
             <w:spacing w:val="0"/>
             <w:position w:val="-2"/>
-            <w:sz w:val="15"/>
-            <w:szCs w:val="16"/>
+            <w:sz w:val="16"/>
+            <w:szCs w:val="18"/>
             <w:bdr w:val="none" w:sz="0" w:space="0" w:color="auto" w:frame="1"/>
           </w:rPr>
           <w:instrText xml:space="preserve"> INCLUDEPICTURE "https://lh7-us.googleusercontent.com/docsz/AD_4nXeWWWwcSmiGepYvJYKG7EAh2sllxXpaskk1iVPqtKk2ctGtkrWHMMTQ68QyAdMZgduONQza_1FDbwTEZQt3uZzksYbto8SA9OzYUwH7oFP4fHoyykfYros5cCVmcCqvM2tlQSQGwqnYnquT_DE1xl_nRJc?key=KkeisQUXDTuUvhCVvuq7ow" \* MERGEFORMATINET </w:instrText>
@@ -529,8 +532,8 @@
             <w:bCs/>
             <w:spacing w:val="0"/>
             <w:position w:val="-2"/>
-            <w:sz w:val="15"/>
-            <w:szCs w:val="16"/>
+            <w:sz w:val="16"/>
+            <w:szCs w:val="18"/>
             <w:bdr w:val="none" w:sz="0" w:space="0" w:color="auto" w:frame="1"/>
           </w:rPr>
           <w:fldChar w:fldCharType="separate"/>
@@ -543,8 +546,8 @@
             <w:noProof/>
             <w:spacing w:val="0"/>
             <w:position w:val="-2"/>
-            <w:sz w:val="15"/>
-            <w:szCs w:val="16"/>
+            <w:sz w:val="16"/>
+            <w:szCs w:val="18"/>
             <w:bdr w:val="none" w:sz="0" w:space="0" w:color="auto" w:frame="1"/>
           </w:rPr>
           <w:drawing>
@@ -603,8 +606,8 @@
             <w:bCs/>
             <w:spacing w:val="0"/>
             <w:position w:val="-2"/>
-            <w:sz w:val="15"/>
-            <w:szCs w:val="16"/>
+            <w:sz w:val="16"/>
+            <w:szCs w:val="18"/>
             <w:bdr w:val="none" w:sz="0" w:space="0" w:color="auto" w:frame="1"/>
           </w:rPr>
           <w:fldChar w:fldCharType="end"/>
@@ -616,8 +619,8 @@
             <w:b w:val="0"/>
             <w:bCs/>
             <w:color w:val="000000" w:themeColor="text1"/>
-            <w:sz w:val="15"/>
-            <w:szCs w:val="16"/>
+            <w:sz w:val="16"/>
+            <w:szCs w:val="18"/>
             <w:u w:val="none"/>
           </w:rPr>
           <w:t xml:space="preserve"> github.com/princesharma74</w:t>
@@ -630,18 +633,19 @@
           <w:b w:val="0"/>
           <w:bCs/>
           <w:color w:val="000000" w:themeColor="text1"/>
-          <w:sz w:val="15"/>
-          <w:szCs w:val="16"/>
+          <w:sz w:val="16"/>
+          <w:szCs w:val="18"/>
           <w:u w:val="none"/>
         </w:rPr>
         <w:t xml:space="preserve">  </w:t>
       </w:r>
       <w:r>
         <w:rPr>
+          <w:rFonts w:ascii="Merriweather" w:hAnsi="Merriweather"/>
           <w:b w:val="0"/>
           <w:bCs/>
-          <w:sz w:val="32"/>
-          <w:szCs w:val="36"/>
+          <w:sz w:val="36"/>
+          <w:szCs w:val="38"/>
         </w:rPr>
         <w:t xml:space="preserve"> </w:t>
       </w:r>
@@ -650,8 +654,8 @@
           <w:rFonts w:ascii="Merriweather" w:hAnsi="Merriweather"/>
           <w:b w:val="0"/>
           <w:bCs/>
-          <w:sz w:val="15"/>
-          <w:szCs w:val="16"/>
+          <w:sz w:val="16"/>
+          <w:szCs w:val="18"/>
         </w:rPr>
         <w:t> </w:t>
       </w:r>
@@ -663,8 +667,8 @@
             <w:bCs/>
             <w:spacing w:val="0"/>
             <w:position w:val="-2"/>
-            <w:sz w:val="15"/>
-            <w:szCs w:val="16"/>
+            <w:sz w:val="16"/>
+            <w:szCs w:val="18"/>
             <w:bdr w:val="none" w:sz="0" w:space="0" w:color="auto" w:frame="1"/>
           </w:rPr>
           <w:fldChar w:fldCharType="begin"/>
@@ -676,8 +680,8 @@
             <w:bCs/>
             <w:spacing w:val="0"/>
             <w:position w:val="-2"/>
-            <w:sz w:val="15"/>
-            <w:szCs w:val="16"/>
+            <w:sz w:val="16"/>
+            <w:szCs w:val="18"/>
             <w:bdr w:val="none" w:sz="0" w:space="0" w:color="auto" w:frame="1"/>
           </w:rPr>
           <w:instrText xml:space="preserve"> INCLUDEPICTURE "https://lh7-us.googleusercontent.com/docsz/AD_4nXdAmMqMx9Kd8bv7RgQvfMB-aTpW3z5HriAGW5yVc0JM_IgZBTY_U5qJCtbGFswaZt0DvKmfOERlINFqcnaKAZbgj4_xnXZmjiNKTztc0cLoA3GVA1U4HEOGcxm4neuZMPVwnN4mVlci60FHUtMl1EvRWow?key=KkeisQUXDTuUvhCVvuq7ow" \* MERGEFORMATINET </w:instrText>
@@ -689,8 +693,8 @@
             <w:bCs/>
             <w:spacing w:val="0"/>
             <w:position w:val="-2"/>
-            <w:sz w:val="15"/>
-            <w:szCs w:val="16"/>
+            <w:sz w:val="16"/>
+            <w:szCs w:val="18"/>
             <w:bdr w:val="none" w:sz="0" w:space="0" w:color="auto" w:frame="1"/>
           </w:rPr>
           <w:fldChar w:fldCharType="separate"/>
@@ -703,8 +707,8 @@
             <w:noProof/>
             <w:spacing w:val="0"/>
             <w:position w:val="-2"/>
-            <w:sz w:val="15"/>
-            <w:szCs w:val="16"/>
+            <w:sz w:val="16"/>
+            <w:szCs w:val="18"/>
             <w:bdr w:val="none" w:sz="0" w:space="0" w:color="auto" w:frame="1"/>
           </w:rPr>
           <w:drawing>
@@ -763,8 +767,8 @@
             <w:bCs/>
             <w:spacing w:val="0"/>
             <w:position w:val="-2"/>
-            <w:sz w:val="15"/>
-            <w:szCs w:val="16"/>
+            <w:sz w:val="16"/>
+            <w:szCs w:val="18"/>
             <w:bdr w:val="none" w:sz="0" w:space="0" w:color="auto" w:frame="1"/>
           </w:rPr>
           <w:fldChar w:fldCharType="end"/>
@@ -776,8 +780,8 @@
             <w:b w:val="0"/>
             <w:bCs/>
             <w:color w:val="000000" w:themeColor="text1"/>
-            <w:sz w:val="15"/>
-            <w:szCs w:val="16"/>
+            <w:sz w:val="16"/>
+            <w:szCs w:val="18"/>
             <w:u w:val="none"/>
           </w:rPr>
           <w:t xml:space="preserve"> coderslive.tech</w:t>
@@ -796,16 +800,16 @@
         <w:spacing w:after="0"/>
         <w:rPr>
           <w:rFonts w:ascii="Merriweather" w:hAnsi="Merriweather"/>
-          <w:sz w:val="21"/>
-          <w:szCs w:val="22"/>
+          <w:sz w:val="22"/>
+          <w:szCs w:val="24"/>
         </w:rPr>
       </w:pPr>
       <w:bookmarkStart w:id="0" w:name="_Hlk170471452"/>
       <w:r>
         <w:rPr>
           <w:rFonts w:ascii="Merriweather" w:hAnsi="Merriweather"/>
-          <w:sz w:val="21"/>
-          <w:szCs w:val="22"/>
+          <w:sz w:val="22"/>
+          <w:szCs w:val="24"/>
         </w:rPr>
         <w:t>EDUCATION</w:t>
       </w:r>
@@ -821,8 +825,7 @@
         <w:rPr>
           <w:rFonts w:ascii="Merriweather" w:hAnsi="Merriweather"/>
           <w:color w:val="000000" w:themeColor="text1"/>
-          <w:sz w:val="18"/>
-          <w:szCs w:val="18"/>
+          <w:szCs w:val="20"/>
         </w:rPr>
       </w:pPr>
       <w:bookmarkStart w:id="1" w:name="_Hlk170471216"/>
@@ -830,8 +833,7 @@
         <w:rPr>
           <w:rFonts w:ascii="Merriweather" w:hAnsi="Merriweather"/>
           <w:color w:val="000000" w:themeColor="text1"/>
-          <w:sz w:val="18"/>
-          <w:szCs w:val="18"/>
+          <w:szCs w:val="20"/>
         </w:rPr>
         <w:t>Master of Computer Applications</w:t>
       </w:r>
@@ -840,31 +842,31 @@
       <w:pPr>
         <w:rPr>
           <w:rFonts w:ascii="Merriweather" w:hAnsi="Merriweather"/>
-          <w:sz w:val="15"/>
-          <w:szCs w:val="15"/>
+          <w:sz w:val="16"/>
+          <w:szCs w:val="16"/>
         </w:rPr>
       </w:pPr>
       <w:r>
         <w:rPr>
           <w:rFonts w:ascii="Merriweather" w:hAnsi="Merriweather"/>
-          <w:sz w:val="15"/>
-          <w:szCs w:val="15"/>
+          <w:sz w:val="16"/>
+          <w:szCs w:val="16"/>
         </w:rPr>
         <w:t xml:space="preserve">National Institute of Technology, Bhopal </w:t>
       </w:r>
       <w:r>
         <w:rPr>
           <w:rFonts w:ascii="Cambria Math" w:hAnsi="Cambria Math" w:cs="Cambria Math"/>
-          <w:sz w:val="15"/>
-          <w:szCs w:val="15"/>
+          <w:sz w:val="16"/>
+          <w:szCs w:val="16"/>
         </w:rPr>
         <w:t>⋅</w:t>
       </w:r>
       <w:r>
         <w:rPr>
           <w:rFonts w:ascii="Merriweather" w:hAnsi="Merriweather"/>
-          <w:sz w:val="15"/>
-          <w:szCs w:val="15"/>
+          <w:sz w:val="16"/>
+          <w:szCs w:val="16"/>
         </w:rPr>
         <w:t xml:space="preserve"> Bhopal, </w:t>
       </w:r>
@@ -872,24 +874,24 @@
       <w:r>
         <w:rPr>
           <w:rFonts w:ascii="Merriweather" w:hAnsi="Merriweather"/>
-          <w:sz w:val="15"/>
-          <w:szCs w:val="15"/>
+          <w:sz w:val="16"/>
+          <w:szCs w:val="16"/>
         </w:rPr>
         <w:t xml:space="preserve">IN </w:t>
       </w:r>
       <w:r>
         <w:rPr>
           <w:rFonts w:ascii="Cambria Math" w:hAnsi="Cambria Math" w:cs="Cambria Math"/>
-          <w:sz w:val="15"/>
-          <w:szCs w:val="15"/>
+          <w:sz w:val="16"/>
+          <w:szCs w:val="16"/>
         </w:rPr>
         <w:t>⋅</w:t>
       </w:r>
       <w:r>
         <w:rPr>
           <w:rFonts w:ascii="Merriweather" w:hAnsi="Merriweather"/>
-          <w:sz w:val="15"/>
-          <w:szCs w:val="15"/>
+          <w:sz w:val="16"/>
+          <w:szCs w:val="16"/>
         </w:rPr>
         <w:t xml:space="preserve"> 2025</w:t>
       </w:r>
@@ -907,16 +909,14 @@
         <w:rPr>
           <w:rFonts w:ascii="Merriweather" w:hAnsi="Merriweather"/>
           <w:color w:val="000000" w:themeColor="text1"/>
-          <w:sz w:val="18"/>
-          <w:szCs w:val="18"/>
+          <w:szCs w:val="20"/>
         </w:rPr>
       </w:pPr>
       <w:r>
         <w:rPr>
           <w:rFonts w:ascii="Merriweather" w:hAnsi="Merriweather"/>
           <w:color w:val="000000" w:themeColor="text1"/>
-          <w:sz w:val="18"/>
-          <w:szCs w:val="18"/>
+          <w:szCs w:val="20"/>
         </w:rPr>
         <w:t>Bachelor of Science, Electronics (Hons.)</w:t>
       </w:r>
@@ -924,8 +924,7 @@
         <w:rPr>
           <w:rFonts w:ascii="Merriweather" w:hAnsi="Merriweather"/>
           <w:color w:val="000000" w:themeColor="text1"/>
-          <w:sz w:val="18"/>
-          <w:szCs w:val="18"/>
+          <w:szCs w:val="20"/>
         </w:rPr>
         <w:tab/>
       </w:r>
@@ -937,16 +936,16 @@
         </w:pBdr>
         <w:rPr>
           <w:rFonts w:ascii="Merriweather" w:hAnsi="Merriweather"/>
-          <w:sz w:val="15"/>
-          <w:szCs w:val="15"/>
+          <w:sz w:val="16"/>
+          <w:szCs w:val="16"/>
         </w:rPr>
       </w:pPr>
       <w:bookmarkStart w:id="3" w:name="_Hlk170472636"/>
       <w:r>
         <w:rPr>
           <w:rFonts w:ascii="Merriweather" w:hAnsi="Merriweather"/>
-          <w:sz w:val="15"/>
-          <w:szCs w:val="15"/>
+          <w:sz w:val="16"/>
+          <w:szCs w:val="16"/>
         </w:rPr>
         <w:t>University of Delhi ∙ Delhi, IN ∙ 2020</w:t>
       </w:r>
@@ -963,8 +962,8 @@
         <w:spacing w:after="0"/>
         <w:rPr>
           <w:rFonts w:ascii="Merriweather" w:hAnsi="Merriweather"/>
-          <w:sz w:val="21"/>
-          <w:szCs w:val="22"/>
+          <w:sz w:val="22"/>
+          <w:szCs w:val="24"/>
         </w:rPr>
       </w:pPr>
       <w:bookmarkStart w:id="4" w:name="_Hlk170475320"/>
@@ -972,8 +971,8 @@
       <w:r>
         <w:rPr>
           <w:rFonts w:ascii="Merriweather" w:hAnsi="Merriweather"/>
-          <w:sz w:val="21"/>
-          <w:szCs w:val="22"/>
+          <w:sz w:val="22"/>
+          <w:szCs w:val="24"/>
         </w:rPr>
         <w:t>EXPERIENCE</w:t>
       </w:r>
@@ -989,16 +988,14 @@
         <w:rPr>
           <w:rFonts w:ascii="Merriweather" w:hAnsi="Merriweather"/>
           <w:color w:val="000000" w:themeColor="text1"/>
-          <w:sz w:val="18"/>
-          <w:szCs w:val="18"/>
+          <w:szCs w:val="20"/>
         </w:rPr>
       </w:pPr>
       <w:r>
         <w:rPr>
           <w:rFonts w:ascii="Merriweather" w:hAnsi="Merriweather"/>
           <w:color w:val="000000" w:themeColor="text1"/>
-          <w:sz w:val="18"/>
-          <w:szCs w:val="18"/>
+          <w:szCs w:val="20"/>
         </w:rPr>
         <w:t xml:space="preserve">Low Code </w:t>
       </w:r>
@@ -1006,8 +1003,7 @@
         <w:rPr>
           <w:rFonts w:ascii="Merriweather" w:hAnsi="Merriweather"/>
           <w:color w:val="000000" w:themeColor="text1"/>
-          <w:sz w:val="18"/>
-          <w:szCs w:val="18"/>
+          <w:szCs w:val="20"/>
         </w:rPr>
         <w:t>Engineer</w:t>
       </w:r>
@@ -1015,8 +1011,7 @@
         <w:rPr>
           <w:rFonts w:ascii="Merriweather" w:hAnsi="Merriweather"/>
           <w:color w:val="000000" w:themeColor="text1"/>
-          <w:sz w:val="18"/>
-          <w:szCs w:val="18"/>
+          <w:szCs w:val="20"/>
         </w:rPr>
         <w:t xml:space="preserve"> (Contract)</w:t>
       </w:r>
@@ -1024,8 +1019,7 @@
         <w:rPr>
           <w:rFonts w:ascii="Merriweather" w:hAnsi="Merriweather"/>
           <w:color w:val="000000" w:themeColor="text1"/>
-          <w:sz w:val="18"/>
-          <w:szCs w:val="18"/>
+          <w:szCs w:val="20"/>
         </w:rPr>
         <w:tab/>
       </w:r>
@@ -1035,8 +1029,8 @@
           <w:b w:val="0"/>
           <w:bCs/>
           <w:color w:val="000000" w:themeColor="text1"/>
-          <w:sz w:val="15"/>
-          <w:szCs w:val="16"/>
+          <w:sz w:val="16"/>
+          <w:szCs w:val="18"/>
         </w:rPr>
         <w:t>December</w:t>
       </w:r>
@@ -1046,8 +1040,8 @@
           <w:b w:val="0"/>
           <w:bCs/>
           <w:color w:val="000000" w:themeColor="text1"/>
-          <w:sz w:val="15"/>
-          <w:szCs w:val="16"/>
+          <w:sz w:val="16"/>
+          <w:szCs w:val="18"/>
         </w:rPr>
         <w:t xml:space="preserve"> 2023 - February 2024</w:t>
       </w:r>
@@ -1057,23 +1051,23 @@
         <w:spacing w:after="20"/>
         <w:rPr>
           <w:rFonts w:ascii="Merriweather" w:hAnsi="Merriweather"/>
-          <w:sz w:val="15"/>
-          <w:szCs w:val="15"/>
+          <w:sz w:val="16"/>
+          <w:szCs w:val="16"/>
         </w:rPr>
       </w:pPr>
       <w:r>
         <w:rPr>
           <w:rFonts w:ascii="Merriweather" w:hAnsi="Merriweather"/>
-          <w:sz w:val="15"/>
-          <w:szCs w:val="15"/>
+          <w:sz w:val="16"/>
+          <w:szCs w:val="16"/>
         </w:rPr>
         <w:t>ExitHero Inc. San Francisco, CA</w:t>
       </w:r>
       <w:r>
         <w:rPr>
           <w:rFonts w:ascii="Merriweather" w:hAnsi="Merriweather"/>
-          <w:sz w:val="15"/>
-          <w:szCs w:val="15"/>
+          <w:sz w:val="16"/>
+          <w:szCs w:val="16"/>
         </w:rPr>
         <w:t xml:space="preserve"> (Remote)</w:t>
       </w:r>
@@ -1089,17 +1083,41 @@
         <w:ind w:left="142" w:hanging="142"/>
         <w:rPr>
           <w:rFonts w:ascii="Merriweather" w:hAnsi="Merriweather"/>
-          <w:sz w:val="15"/>
-          <w:szCs w:val="15"/>
+          <w:sz w:val="16"/>
+          <w:szCs w:val="16"/>
         </w:rPr>
       </w:pPr>
       <w:r>
         <w:rPr>
           <w:rFonts w:ascii="Merriweather" w:hAnsi="Merriweather"/>
-          <w:sz w:val="15"/>
-          <w:szCs w:val="15"/>
+          <w:sz w:val="16"/>
+          <w:szCs w:val="16"/>
         </w:rPr>
-        <w:t>Collaborated with the founder and CTO to design a low code solution for client dashboard management, reducing client onboarding time.</w:t>
+        <w:t>Collaborated with the founder and CTO to design a low code solution for client dashboard management,</w:t>
+      </w:r>
+      <w:r>
+        <w:rPr>
+          <w:rFonts w:ascii="Merriweather" w:hAnsi="Merriweather"/>
+          <w:sz w:val="16"/>
+          <w:szCs w:val="16"/>
+        </w:rPr>
+        <w:t xml:space="preserve"> improv</w:t>
+      </w:r>
+      <w:r>
+        <w:rPr>
+          <w:rFonts w:ascii="Merriweather" w:hAnsi="Merriweather"/>
+          <w:sz w:val="16"/>
+          <w:szCs w:val="16"/>
+        </w:rPr>
+        <w:t>ing client onboarding</w:t>
+      </w:r>
+      <w:r>
+        <w:rPr>
+          <w:rFonts w:ascii="Merriweather" w:hAnsi="Merriweather"/>
+          <w:sz w:val="16"/>
+          <w:szCs w:val="16"/>
+        </w:rPr>
+        <w:t>.</w:t>
       </w:r>
     </w:p>
     <w:p>
@@ -1113,23 +1131,39 @@
         <w:ind w:left="142" w:hanging="142"/>
         <w:rPr>
           <w:rFonts w:ascii="Merriweather" w:hAnsi="Merriweather"/>
-          <w:sz w:val="15"/>
-          <w:szCs w:val="15"/>
+          <w:sz w:val="16"/>
+          <w:szCs w:val="16"/>
         </w:rPr>
       </w:pPr>
       <w:r>
         <w:rPr>
           <w:rFonts w:ascii="Merriweather" w:hAnsi="Merriweather"/>
-          <w:sz w:val="15"/>
-          <w:szCs w:val="15"/>
+          <w:sz w:val="16"/>
+          <w:szCs w:val="16"/>
         </w:rPr>
-        <w:t>Engineered and optimized a client dashboard using Notion, Node.js, and Google Calendar integration, increasing team productivity by 25%</w:t>
+        <w:t xml:space="preserve">Engineered and optimized a client dashboard using Notion, </w:t>
       </w:r>
       <w:r>
         <w:rPr>
           <w:rFonts w:ascii="Merriweather" w:hAnsi="Merriweather"/>
-          <w:sz w:val="15"/>
-          <w:szCs w:val="15"/>
+          <w:sz w:val="16"/>
+          <w:szCs w:val="16"/>
+        </w:rPr>
+        <w:t>Bardeen and Zapier</w:t>
+      </w:r>
+      <w:r>
+        <w:rPr>
+          <w:rFonts w:ascii="Merriweather" w:hAnsi="Merriweather"/>
+          <w:sz w:val="16"/>
+          <w:szCs w:val="16"/>
+        </w:rPr>
+        <w:t xml:space="preserve"> integration, increasing team productivity by 25%</w:t>
+      </w:r>
+      <w:r>
+        <w:rPr>
+          <w:rFonts w:ascii="Merriweather" w:hAnsi="Merriweather"/>
+          <w:sz w:val="16"/>
+          <w:szCs w:val="16"/>
         </w:rPr>
         <w:t>.</w:t>
       </w:r>
@@ -1148,15 +1182,15 @@
         <w:ind w:left="142" w:hanging="142"/>
         <w:rPr>
           <w:rFonts w:ascii="Merriweather" w:hAnsi="Merriweather"/>
-          <w:sz w:val="15"/>
-          <w:szCs w:val="15"/>
+          <w:sz w:val="16"/>
+          <w:szCs w:val="16"/>
         </w:rPr>
       </w:pPr>
       <w:r>
         <w:rPr>
           <w:rFonts w:ascii="Merriweather" w:hAnsi="Merriweather"/>
-          <w:sz w:val="15"/>
-          <w:szCs w:val="15"/>
+          <w:sz w:val="16"/>
+          <w:szCs w:val="16"/>
         </w:rPr>
         <w:t>Successfully delivered a fully functional dashboard, improving client task assignment efficiency by 25%. Enhanced client progress tracking capabilities, resulting in a 15% increase in overall client satisfaction.</w:t>
       </w:r>
@@ -1174,8 +1208,8 @@
         <w:spacing w:after="0"/>
         <w:rPr>
           <w:rFonts w:ascii="Merriweather" w:hAnsi="Merriweather"/>
-          <w:sz w:val="21"/>
-          <w:szCs w:val="22"/>
+          <w:sz w:val="22"/>
+          <w:szCs w:val="24"/>
         </w:rPr>
       </w:pPr>
       <w:bookmarkStart w:id="5" w:name="_Hlk170478262"/>
@@ -1184,8 +1218,8 @@
       <w:r>
         <w:rPr>
           <w:rFonts w:ascii="Merriweather" w:hAnsi="Merriweather"/>
-          <w:sz w:val="21"/>
-          <w:szCs w:val="22"/>
+          <w:sz w:val="22"/>
+          <w:szCs w:val="24"/>
         </w:rPr>
         <w:t>PROJECTS</w:t>
       </w:r>
@@ -1202,16 +1236,14 @@
         <w:rPr>
           <w:rFonts w:ascii="Merriweather" w:hAnsi="Merriweather"/>
           <w:color w:val="000000" w:themeColor="text1"/>
-          <w:sz w:val="18"/>
-          <w:szCs w:val="18"/>
+          <w:szCs w:val="20"/>
         </w:rPr>
       </w:pPr>
       <w:r>
         <w:rPr>
           <w:rFonts w:ascii="Merriweather" w:hAnsi="Merriweather"/>
           <w:color w:val="000000" w:themeColor="text1"/>
-          <w:sz w:val="18"/>
-          <w:szCs w:val="18"/>
+          <w:szCs w:val="20"/>
         </w:rPr>
         <w:fldChar w:fldCharType="begin"/>
       </w:r>
@@ -1219,8 +1251,7 @@
         <w:rPr>
           <w:rFonts w:ascii="Merriweather" w:hAnsi="Merriweather"/>
           <w:color w:val="000000" w:themeColor="text1"/>
-          <w:sz w:val="18"/>
-          <w:szCs w:val="18"/>
+          <w:szCs w:val="20"/>
         </w:rPr>
         <w:instrText>HYPERLINK "https://github.com/princesharma74/giggle-nextjs-clc3"</w:instrText>
       </w:r>
@@ -1228,16 +1259,14 @@
         <w:rPr>
           <w:rFonts w:ascii="Merriweather" w:hAnsi="Merriweather"/>
           <w:color w:val="000000" w:themeColor="text1"/>
-          <w:sz w:val="18"/>
-          <w:szCs w:val="18"/>
+          <w:szCs w:val="20"/>
         </w:rPr>
       </w:r>
       <w:r>
         <w:rPr>
           <w:rFonts w:ascii="Merriweather" w:hAnsi="Merriweather"/>
           <w:color w:val="000000" w:themeColor="text1"/>
-          <w:sz w:val="18"/>
-          <w:szCs w:val="18"/>
+          <w:szCs w:val="20"/>
         </w:rPr>
         <w:fldChar w:fldCharType="separate"/>
       </w:r>
@@ -1246,8 +1275,7 @@
           <w:rStyle w:val="Hyperlink"/>
           <w:rFonts w:ascii="Merriweather" w:hAnsi="Merriweather"/>
           <w:color w:val="000000" w:themeColor="text1"/>
-          <w:sz w:val="18"/>
-          <w:szCs w:val="18"/>
+          <w:szCs w:val="20"/>
           <w:u w:val="none"/>
         </w:rPr>
         <w:t>CLC3.tech - Combining Codeforces, Leetcode &amp; Codechef </w:t>
@@ -1259,8 +1287,7 @@
           <w:rFonts w:ascii="Merriweather" w:hAnsi="Merriweather"/>
           <w:color w:val="000000" w:themeColor="text1"/>
           <w:position w:val="-2"/>
-          <w:sz w:val="18"/>
-          <w:szCs w:val="18"/>
+          <w:szCs w:val="20"/>
           <w:u w:val="none"/>
           <w:bdr w:val="none" w:sz="0" w:space="0" w:color="auto" w:frame="1"/>
         </w:rPr>
@@ -1272,8 +1299,7 @@
           <w:rFonts w:ascii="Merriweather" w:hAnsi="Merriweather"/>
           <w:color w:val="000000" w:themeColor="text1"/>
           <w:position w:val="-2"/>
-          <w:sz w:val="18"/>
-          <w:szCs w:val="18"/>
+          <w:szCs w:val="20"/>
           <w:u w:val="none"/>
           <w:bdr w:val="none" w:sz="0" w:space="0" w:color="auto" w:frame="1"/>
         </w:rPr>
@@ -1285,8 +1311,7 @@
           <w:rFonts w:ascii="Merriweather" w:hAnsi="Merriweather"/>
           <w:color w:val="000000" w:themeColor="text1"/>
           <w:position w:val="-2"/>
-          <w:sz w:val="18"/>
-          <w:szCs w:val="18"/>
+          <w:szCs w:val="20"/>
           <w:u w:val="none"/>
           <w:bdr w:val="none" w:sz="0" w:space="0" w:color="auto" w:frame="1"/>
         </w:rPr>
@@ -1299,8 +1324,7 @@
           <w:noProof/>
           <w:color w:val="000000" w:themeColor="text1"/>
           <w:position w:val="-2"/>
-          <w:sz w:val="18"/>
-          <w:szCs w:val="18"/>
+          <w:szCs w:val="20"/>
           <w:u w:val="none"/>
           <w:bdr w:val="none" w:sz="0" w:space="0" w:color="auto" w:frame="1"/>
         </w:rPr>
@@ -1359,8 +1383,7 @@
           <w:rFonts w:ascii="Merriweather" w:hAnsi="Merriweather"/>
           <w:color w:val="000000" w:themeColor="text1"/>
           <w:position w:val="-2"/>
-          <w:sz w:val="18"/>
-          <w:szCs w:val="18"/>
+          <w:szCs w:val="20"/>
           <w:u w:val="none"/>
           <w:bdr w:val="none" w:sz="0" w:space="0" w:color="auto" w:frame="1"/>
         </w:rPr>
@@ -1371,8 +1394,7 @@
         <w:rPr>
           <w:rFonts w:ascii="Merriweather" w:hAnsi="Merriweather"/>
           <w:color w:val="000000" w:themeColor="text1"/>
-          <w:sz w:val="18"/>
-          <w:szCs w:val="18"/>
+          <w:szCs w:val="20"/>
         </w:rPr>
         <w:fldChar w:fldCharType="end"/>
       </w:r>
@@ -1380,8 +1402,7 @@
         <w:rPr>
           <w:rFonts w:ascii="Merriweather" w:hAnsi="Merriweather"/>
           <w:color w:val="000000" w:themeColor="text1"/>
-          <w:sz w:val="18"/>
-          <w:szCs w:val="18"/>
+          <w:szCs w:val="20"/>
         </w:rPr>
         <w:tab/>
       </w:r>
@@ -1391,8 +1412,8 @@
           <w:b w:val="0"/>
           <w:bCs/>
           <w:color w:val="000000" w:themeColor="text1"/>
-          <w:sz w:val="15"/>
-          <w:szCs w:val="16"/>
+          <w:sz w:val="16"/>
+          <w:szCs w:val="18"/>
         </w:rPr>
         <w:t>January 2024 - June 2024</w:t>
       </w:r>
@@ -1402,31 +1423,31 @@
         <w:spacing w:after="20"/>
         <w:rPr>
           <w:rFonts w:ascii="Merriweather" w:hAnsi="Merriweather"/>
-          <w:sz w:val="15"/>
-          <w:szCs w:val="15"/>
+          <w:sz w:val="16"/>
+          <w:szCs w:val="16"/>
         </w:rPr>
       </w:pPr>
       <w:r>
         <w:rPr>
           <w:rFonts w:ascii="Merriweather" w:hAnsi="Merriweather"/>
-          <w:sz w:val="15"/>
-          <w:szCs w:val="15"/>
+          <w:sz w:val="16"/>
+          <w:szCs w:val="16"/>
         </w:rPr>
         <w:t xml:space="preserve">Next.js, Typescript, Python, Docker, EC2, MySQL, Postman, </w:t>
       </w:r>
       <w:r>
         <w:rPr>
           <w:rFonts w:ascii="Merriweather" w:hAnsi="Merriweather"/>
-          <w:sz w:val="15"/>
-          <w:szCs w:val="15"/>
+          <w:sz w:val="16"/>
+          <w:szCs w:val="16"/>
         </w:rPr>
         <w:t xml:space="preserve">RDS, </w:t>
       </w:r>
       <w:r>
         <w:rPr>
           <w:rFonts w:ascii="Merriweather" w:hAnsi="Merriweather"/>
-          <w:sz w:val="15"/>
-          <w:szCs w:val="15"/>
+          <w:sz w:val="16"/>
+          <w:szCs w:val="16"/>
         </w:rPr>
         <w:t>Github Actions</w:t>
       </w:r>
@@ -1442,27 +1463,51 @@
         <w:ind w:left="142" w:hanging="142"/>
         <w:rPr>
           <w:rFonts w:ascii="Merriweather" w:hAnsi="Merriweather"/>
-          <w:sz w:val="15"/>
-          <w:szCs w:val="15"/>
+          <w:sz w:val="16"/>
+          <w:szCs w:val="16"/>
         </w:rPr>
       </w:pPr>
       <w:bookmarkStart w:id="9" w:name="_Hlk170510466"/>
       <w:r>
         <w:rPr>
           <w:rFonts w:ascii="Merriweather" w:hAnsi="Merriweather"/>
-          <w:sz w:val="15"/>
-          <w:szCs w:val="15"/>
+          <w:sz w:val="16"/>
+          <w:szCs w:val="16"/>
         </w:rPr>
-        <w:t>More than 70 students use the live website (clc3.tech), with numbers continually increasing.</w:t>
+        <w:t xml:space="preserve">More than </w:t>
+      </w:r>
+      <w:r>
+        <w:rPr>
+          <w:rFonts w:ascii="Merriweather" w:hAnsi="Merriweather"/>
+          <w:sz w:val="16"/>
+          <w:szCs w:val="16"/>
+        </w:rPr>
+        <w:t>6</w:t>
+      </w:r>
+      <w:r>
+        <w:rPr>
+          <w:rFonts w:ascii="Merriweather" w:hAnsi="Merriweather"/>
+          <w:sz w:val="16"/>
+          <w:szCs w:val="16"/>
+        </w:rPr>
+        <w:t>0 students use the live website (clc3.tech), with numbers continually increasing.</w:t>
       </w:r>
       <w:bookmarkEnd w:id="5"/>
       <w:r>
         <w:rPr>
           <w:rFonts w:ascii="Merriweather" w:hAnsi="Merriweather"/>
-          <w:sz w:val="15"/>
-          <w:szCs w:val="15"/>
+          <w:sz w:val="16"/>
+          <w:szCs w:val="16"/>
         </w:rPr>
-        <w:t xml:space="preserve"> It constantly grabs and updates information like ratings, submissions, and rating changes, etc. from Codechef, Codeforces, and Leetcode to one platform using API and web scraping techniques.</w:t>
+        <w:t xml:space="preserve"> It constantly grabs and updates information like ratings, submissions, and rating changes, etc. from Codechef, Codeforces, and Leetcode to one platform</w:t>
+      </w:r>
+      <w:r>
+        <w:rPr>
+          <w:rFonts w:ascii="Merriweather" w:hAnsi="Merriweather"/>
+          <w:sz w:val="16"/>
+          <w:szCs w:val="16"/>
+        </w:rPr>
+        <w:t>.</w:t>
       </w:r>
     </w:p>
     <w:p>
@@ -1476,24 +1521,24 @@
         <w:ind w:left="142" w:hanging="142"/>
         <w:rPr>
           <w:rFonts w:ascii="Merriweather" w:hAnsi="Merriweather"/>
-          <w:sz w:val="15"/>
-          <w:szCs w:val="15"/>
+          <w:sz w:val="16"/>
+          <w:szCs w:val="16"/>
         </w:rPr>
       </w:pPr>
       <w:bookmarkStart w:id="10" w:name="_Hlk170531402"/>
       <w:r>
         <w:rPr>
           <w:rFonts w:ascii="Merriweather" w:hAnsi="Merriweather"/>
-          <w:sz w:val="15"/>
-          <w:szCs w:val="15"/>
+          <w:sz w:val="16"/>
+          <w:szCs w:val="16"/>
         </w:rPr>
         <w:t>Implemented a token-based verification system to verify coding profile IDs for 10+ users. Utilized Beautiful Soup for web scraping and the API to populate data in a MySQL database, featuring leaderboards and the ability to follow friends</w:t>
       </w:r>
       <w:r>
         <w:rPr>
           <w:rFonts w:ascii="Merriweather" w:hAnsi="Merriweather"/>
-          <w:sz w:val="15"/>
-          <w:szCs w:val="15"/>
+          <w:sz w:val="16"/>
+          <w:szCs w:val="16"/>
         </w:rPr>
         <w:t>.</w:t>
       </w:r>
@@ -1510,8 +1555,7 @@
         <w:rPr>
           <w:rFonts w:ascii="Merriweather" w:hAnsi="Merriweather"/>
           <w:color w:val="000000" w:themeColor="text1"/>
-          <w:sz w:val="18"/>
-          <w:szCs w:val="18"/>
+          <w:szCs w:val="20"/>
         </w:rPr>
       </w:pPr>
       <w:hyperlink r:id="rId22" w:history="1">
@@ -1520,8 +1564,7 @@
             <w:rStyle w:val="Hyperlink"/>
             <w:rFonts w:ascii="Merriweather" w:hAnsi="Merriweather"/>
             <w:color w:val="000000" w:themeColor="text1"/>
-            <w:sz w:val="18"/>
-            <w:szCs w:val="18"/>
+            <w:szCs w:val="20"/>
             <w:u w:val="none"/>
           </w:rPr>
           <w:t xml:space="preserve">CodeBuddy - Connect with Fellow Coders </w:t>
@@ -1532,8 +1575,7 @@
             <w:rFonts w:ascii="Merriweather" w:hAnsi="Merriweather"/>
             <w:color w:val="000000" w:themeColor="text1"/>
             <w:position w:val="-2"/>
-            <w:sz w:val="18"/>
-            <w:szCs w:val="18"/>
+            <w:szCs w:val="20"/>
             <w:u w:val="none"/>
             <w:bdr w:val="none" w:sz="0" w:space="0" w:color="auto" w:frame="1"/>
           </w:rPr>
@@ -1545,8 +1587,7 @@
             <w:rFonts w:ascii="Merriweather" w:hAnsi="Merriweather"/>
             <w:color w:val="000000" w:themeColor="text1"/>
             <w:position w:val="-2"/>
-            <w:sz w:val="18"/>
-            <w:szCs w:val="18"/>
+            <w:szCs w:val="20"/>
             <w:u w:val="none"/>
             <w:bdr w:val="none" w:sz="0" w:space="0" w:color="auto" w:frame="1"/>
           </w:rPr>
@@ -1558,8 +1599,7 @@
             <w:rFonts w:ascii="Merriweather" w:hAnsi="Merriweather"/>
             <w:color w:val="000000" w:themeColor="text1"/>
             <w:position w:val="-2"/>
-            <w:sz w:val="18"/>
-            <w:szCs w:val="18"/>
+            <w:szCs w:val="20"/>
             <w:u w:val="none"/>
             <w:bdr w:val="none" w:sz="0" w:space="0" w:color="auto" w:frame="1"/>
           </w:rPr>
@@ -1572,8 +1612,7 @@
             <w:noProof/>
             <w:color w:val="000000" w:themeColor="text1"/>
             <w:position w:val="-2"/>
-            <w:sz w:val="18"/>
-            <w:szCs w:val="18"/>
+            <w:szCs w:val="20"/>
             <w:u w:val="none"/>
             <w:bdr w:val="none" w:sz="0" w:space="0" w:color="auto" w:frame="1"/>
           </w:rPr>
@@ -1632,8 +1671,7 @@
             <w:rFonts w:ascii="Merriweather" w:hAnsi="Merriweather"/>
             <w:color w:val="000000" w:themeColor="text1"/>
             <w:position w:val="-2"/>
-            <w:sz w:val="18"/>
-            <w:szCs w:val="18"/>
+            <w:szCs w:val="20"/>
             <w:u w:val="none"/>
             <w:bdr w:val="none" w:sz="0" w:space="0" w:color="auto" w:frame="1"/>
           </w:rPr>
@@ -1644,8 +1682,7 @@
         <w:rPr>
           <w:rFonts w:ascii="Merriweather" w:hAnsi="Merriweather"/>
           <w:color w:val="000000" w:themeColor="text1"/>
-          <w:sz w:val="18"/>
-          <w:szCs w:val="18"/>
+          <w:szCs w:val="20"/>
         </w:rPr>
         <w:tab/>
       </w:r>
@@ -1655,8 +1692,8 @@
           <w:b w:val="0"/>
           <w:bCs/>
           <w:color w:val="000000" w:themeColor="text1"/>
-          <w:sz w:val="15"/>
-          <w:szCs w:val="16"/>
+          <w:sz w:val="16"/>
+          <w:szCs w:val="18"/>
         </w:rPr>
         <w:t>June 2023 - September 2023</w:t>
       </w:r>
@@ -1666,23 +1703,23 @@
         <w:spacing w:after="20"/>
         <w:rPr>
           <w:rFonts w:ascii="Merriweather" w:hAnsi="Merriweather"/>
-          <w:sz w:val="15"/>
-          <w:szCs w:val="15"/>
+          <w:sz w:val="16"/>
+          <w:szCs w:val="16"/>
         </w:rPr>
       </w:pPr>
       <w:r>
         <w:rPr>
           <w:rFonts w:ascii="Merriweather" w:hAnsi="Merriweather"/>
-          <w:sz w:val="15"/>
-          <w:szCs w:val="15"/>
+          <w:sz w:val="16"/>
+          <w:szCs w:val="16"/>
         </w:rPr>
         <w:t>Django, Python, AWS Lambda, MySQL, Postman</w:t>
       </w:r>
       <w:r>
         <w:rPr>
           <w:rFonts w:ascii="Merriweather" w:hAnsi="Merriweather"/>
-          <w:sz w:val="15"/>
-          <w:szCs w:val="15"/>
+          <w:sz w:val="16"/>
+          <w:szCs w:val="16"/>
         </w:rPr>
         <w:t>, S3 Bucket, RDS</w:t>
       </w:r>
@@ -1698,31 +1735,31 @@
         <w:ind w:left="142" w:hanging="142"/>
         <w:rPr>
           <w:rFonts w:ascii="Merriweather" w:hAnsi="Merriweather"/>
-          <w:sz w:val="15"/>
-          <w:szCs w:val="15"/>
+          <w:sz w:val="16"/>
+          <w:szCs w:val="16"/>
         </w:rPr>
       </w:pPr>
       <w:r>
         <w:rPr>
           <w:rFonts w:ascii="Merriweather" w:hAnsi="Merriweather"/>
-          <w:sz w:val="15"/>
-          <w:szCs w:val="15"/>
+          <w:sz w:val="16"/>
+          <w:szCs w:val="16"/>
         </w:rPr>
         <w:t xml:space="preserve">A platform for coding learners looking for code buddies with similar goals </w:t>
       </w:r>
       <w:r>
         <w:rPr>
           <w:rFonts w:ascii="Merriweather" w:hAnsi="Merriweather"/>
-          <w:sz w:val="15"/>
-          <w:szCs w:val="15"/>
+          <w:sz w:val="16"/>
+          <w:szCs w:val="16"/>
         </w:rPr>
         <w:t>to connect and discuss</w:t>
       </w:r>
       <w:r>
         <w:rPr>
           <w:rFonts w:ascii="Merriweather" w:hAnsi="Merriweather"/>
-          <w:sz w:val="15"/>
-          <w:szCs w:val="15"/>
+          <w:sz w:val="16"/>
+          <w:szCs w:val="16"/>
         </w:rPr>
         <w:t>.</w:t>
       </w:r>
@@ -1738,15 +1775,15 @@
         <w:ind w:left="142" w:hanging="142"/>
         <w:rPr>
           <w:rFonts w:ascii="Merriweather" w:hAnsi="Merriweather"/>
-          <w:sz w:val="15"/>
-          <w:szCs w:val="15"/>
+          <w:sz w:val="16"/>
+          <w:szCs w:val="16"/>
         </w:rPr>
       </w:pPr>
       <w:r>
         <w:rPr>
           <w:rFonts w:ascii="Merriweather" w:hAnsi="Merriweather"/>
-          <w:sz w:val="15"/>
-          <w:szCs w:val="15"/>
+          <w:sz w:val="16"/>
+          <w:szCs w:val="16"/>
         </w:rPr>
         <w:t>Users can chat and message, create rooms, register, sign in, create, manage their profiles and search rooms.</w:t>
       </w:r>
@@ -1765,15 +1802,15 @@
         <w:ind w:left="142" w:hanging="142"/>
         <w:rPr>
           <w:rFonts w:ascii="Merriweather" w:hAnsi="Merriweather"/>
-          <w:sz w:val="15"/>
-          <w:szCs w:val="15"/>
+          <w:sz w:val="16"/>
+          <w:szCs w:val="16"/>
         </w:rPr>
       </w:pPr>
       <w:r>
         <w:rPr>
           <w:rFonts w:ascii="Merriweather" w:hAnsi="Merriweather"/>
-          <w:sz w:val="15"/>
-          <w:szCs w:val="15"/>
+          <w:sz w:val="16"/>
+          <w:szCs w:val="16"/>
         </w:rPr>
         <w:t>Developed and deployed Web API using Django REST Framework for third party flutter app to access and update the database.</w:t>
       </w:r>
@@ -1790,8 +1827,8 @@
         <w:spacing w:after="0"/>
         <w:rPr>
           <w:rFonts w:ascii="Merriweather" w:hAnsi="Merriweather"/>
-          <w:sz w:val="21"/>
-          <w:szCs w:val="22"/>
+          <w:sz w:val="22"/>
+          <w:szCs w:val="24"/>
         </w:rPr>
       </w:pPr>
       <w:bookmarkStart w:id="11" w:name="_Hlk170475873"/>
@@ -1802,8 +1839,8 @@
       <w:r>
         <w:rPr>
           <w:rFonts w:ascii="Merriweather" w:hAnsi="Merriweather"/>
-          <w:sz w:val="21"/>
-          <w:szCs w:val="22"/>
+          <w:sz w:val="22"/>
+          <w:szCs w:val="24"/>
         </w:rPr>
         <w:t>SKILLS</w:t>
       </w:r>
@@ -1820,16 +1857,16 @@
           <w:b w:val="0"/>
           <w:bCs/>
           <w:color w:val="000000" w:themeColor="text1"/>
-          <w:sz w:val="15"/>
-          <w:szCs w:val="16"/>
+          <w:sz w:val="16"/>
+          <w:szCs w:val="18"/>
         </w:rPr>
       </w:pPr>
       <w:r>
         <w:rPr>
           <w:rFonts w:ascii="Merriweather" w:hAnsi="Merriweather"/>
           <w:color w:val="000000" w:themeColor="text1"/>
-          <w:sz w:val="15"/>
-          <w:szCs w:val="16"/>
+          <w:sz w:val="16"/>
+          <w:szCs w:val="18"/>
         </w:rPr>
         <w:t xml:space="preserve">Languages: </w:t>
       </w:r>
@@ -1839,8 +1876,8 @@
           <w:b w:val="0"/>
           <w:bCs/>
           <w:color w:val="000000" w:themeColor="text1"/>
-          <w:sz w:val="15"/>
-          <w:szCs w:val="16"/>
+          <w:sz w:val="16"/>
+          <w:szCs w:val="18"/>
         </w:rPr>
         <w:t xml:space="preserve">C/C++, </w:t>
       </w:r>
@@ -1850,8 +1887,8 @@
           <w:b w:val="0"/>
           <w:bCs/>
           <w:color w:val="000000" w:themeColor="text1"/>
-          <w:sz w:val="15"/>
-          <w:szCs w:val="16"/>
+          <w:sz w:val="16"/>
+          <w:szCs w:val="18"/>
         </w:rPr>
         <w:t>Typescript, Python</w:t>
       </w:r>
@@ -1861,8 +1898,8 @@
           <w:b w:val="0"/>
           <w:bCs/>
           <w:color w:val="000000" w:themeColor="text1"/>
-          <w:sz w:val="15"/>
-          <w:szCs w:val="16"/>
+          <w:sz w:val="16"/>
+          <w:szCs w:val="18"/>
         </w:rPr>
         <w:t xml:space="preserve">, </w:t>
       </w:r>
@@ -1872,8 +1909,8 @@
           <w:b w:val="0"/>
           <w:bCs/>
           <w:color w:val="000000" w:themeColor="text1"/>
-          <w:sz w:val="15"/>
-          <w:szCs w:val="16"/>
+          <w:sz w:val="16"/>
+          <w:szCs w:val="18"/>
         </w:rPr>
         <w:t>SQL</w:t>
       </w:r>
@@ -1887,17 +1924,20 @@
         <w:spacing w:before="0" w:after="0"/>
         <w:rPr>
           <w:rFonts w:ascii="Merriweather" w:hAnsi="Merriweather"/>
+          <w:b w:val="0"/>
+          <w:bCs/>
           <w:color w:val="000000" w:themeColor="text1"/>
-          <w:sz w:val="15"/>
-          <w:szCs w:val="16"/>
+          <w:sz w:val="16"/>
+          <w:szCs w:val="18"/>
         </w:rPr>
       </w:pPr>
+      <w:bookmarkStart w:id="13" w:name="_Hlk173615058"/>
       <w:r>
         <w:rPr>
           <w:rFonts w:ascii="Merriweather" w:hAnsi="Merriweather"/>
           <w:color w:val="000000" w:themeColor="text1"/>
-          <w:sz w:val="15"/>
-          <w:szCs w:val="16"/>
+          <w:sz w:val="16"/>
+          <w:szCs w:val="18"/>
         </w:rPr>
         <w:t xml:space="preserve">Web Frameworks: </w:t>
       </w:r>
@@ -1907,8 +1947,8 @@
           <w:b w:val="0"/>
           <w:bCs/>
           <w:color w:val="000000" w:themeColor="text1"/>
-          <w:sz w:val="15"/>
-          <w:szCs w:val="16"/>
+          <w:sz w:val="16"/>
+          <w:szCs w:val="18"/>
         </w:rPr>
         <w:t>Next.js, Django, Tailwind CSS</w:t>
       </w:r>
@@ -1922,17 +1962,55 @@
         <w:spacing w:before="0" w:after="0"/>
         <w:rPr>
           <w:rFonts w:ascii="Merriweather" w:hAnsi="Merriweather"/>
+          <w:b w:val="0"/>
+          <w:bCs/>
           <w:color w:val="000000" w:themeColor="text1"/>
-          <w:sz w:val="15"/>
-          <w:szCs w:val="16"/>
+          <w:sz w:val="16"/>
+          <w:szCs w:val="18"/>
         </w:rPr>
       </w:pPr>
       <w:r>
         <w:rPr>
           <w:rFonts w:ascii="Merriweather" w:hAnsi="Merriweather"/>
           <w:color w:val="000000" w:themeColor="text1"/>
-          <w:sz w:val="15"/>
-          <w:szCs w:val="16"/>
+          <w:sz w:val="16"/>
+          <w:szCs w:val="18"/>
+        </w:rPr>
+        <w:t xml:space="preserve">Libraries: </w:t>
+      </w:r>
+      <w:r>
+        <w:rPr>
+          <w:rFonts w:ascii="Merriweather" w:hAnsi="Merriweather"/>
+          <w:b w:val="0"/>
+          <w:bCs/>
+          <w:color w:val="000000" w:themeColor="text1"/>
+          <w:sz w:val="16"/>
+          <w:szCs w:val="18"/>
+        </w:rPr>
+        <w:t>Zappa, Beautiful Soup, Selenium</w:t>
+      </w:r>
+    </w:p>
+    <w:bookmarkEnd w:id="13"/>
+    <w:p>
+      <w:pPr>
+        <w:pStyle w:val="Heading2"/>
+        <w:tabs>
+          <w:tab w:val="right" w:pos="10773"/>
+        </w:tabs>
+        <w:spacing w:before="0" w:after="0"/>
+        <w:rPr>
+          <w:rFonts w:ascii="Merriweather" w:hAnsi="Merriweather"/>
+          <w:color w:val="000000" w:themeColor="text1"/>
+          <w:sz w:val="16"/>
+          <w:szCs w:val="18"/>
+        </w:rPr>
+      </w:pPr>
+      <w:r>
+        <w:rPr>
+          <w:rFonts w:ascii="Merriweather" w:hAnsi="Merriweather"/>
+          <w:color w:val="000000" w:themeColor="text1"/>
+          <w:sz w:val="16"/>
+          <w:szCs w:val="18"/>
         </w:rPr>
         <w:t xml:space="preserve">Development Tools: </w:t>
       </w:r>
@@ -1942,10 +2020,21 @@
           <w:b w:val="0"/>
           <w:bCs/>
           <w:color w:val="000000" w:themeColor="text1"/>
-          <w:sz w:val="15"/>
-          <w:szCs w:val="16"/>
+          <w:sz w:val="16"/>
+          <w:szCs w:val="18"/>
         </w:rPr>
-        <w:t>Git, Github, Vim, VS Code</w:t>
+        <w:t xml:space="preserve">Git, Github, Vim, </w:t>
+      </w:r>
+      <w:r>
+        <w:rPr>
+          <w:rFonts w:ascii="Merriweather" w:hAnsi="Merriweather"/>
+          <w:b w:val="0"/>
+          <w:bCs/>
+          <w:color w:val="000000" w:themeColor="text1"/>
+          <w:sz w:val="16"/>
+          <w:szCs w:val="18"/>
+        </w:rPr>
+        <w:t>Github Actions</w:t>
       </w:r>
     </w:p>
     <w:p>
@@ -1962,16 +2051,16 @@
         <w:rPr>
           <w:rFonts w:ascii="Merriweather" w:hAnsi="Merriweather"/>
           <w:color w:val="000000" w:themeColor="text1"/>
-          <w:sz w:val="15"/>
-          <w:szCs w:val="16"/>
+          <w:sz w:val="16"/>
+          <w:szCs w:val="18"/>
         </w:rPr>
       </w:pPr>
       <w:r>
         <w:rPr>
           <w:rFonts w:ascii="Merriweather" w:hAnsi="Merriweather"/>
           <w:color w:val="000000" w:themeColor="text1"/>
-          <w:sz w:val="15"/>
-          <w:szCs w:val="16"/>
+          <w:sz w:val="16"/>
+          <w:szCs w:val="18"/>
         </w:rPr>
         <w:t xml:space="preserve">Others: </w:t>
       </w:r>
@@ -1981,10 +2070,10 @@
           <w:b w:val="0"/>
           <w:bCs/>
           <w:color w:val="000000" w:themeColor="text1"/>
-          <w:sz w:val="15"/>
-          <w:szCs w:val="16"/>
+          <w:sz w:val="16"/>
+          <w:szCs w:val="18"/>
         </w:rPr>
-        <w:t>MySQL, AWS, Prisma, Docker, Linux, Github Actions</w:t>
+        <w:t>MySQL, AWS, Prisma, Docker, Linux</w:t>
       </w:r>
       <w:bookmarkEnd w:id="11"/>
       <w:r>
@@ -1993,8 +2082,8 @@
           <w:b w:val="0"/>
           <w:bCs/>
           <w:color w:val="000000" w:themeColor="text1"/>
-          <w:sz w:val="15"/>
-          <w:szCs w:val="16"/>
+          <w:sz w:val="16"/>
+          <w:szCs w:val="18"/>
         </w:rPr>
         <w:t>, Notion</w:t>
       </w:r>
@@ -2011,17 +2100,17 @@
         <w:spacing w:after="0"/>
         <w:rPr>
           <w:rFonts w:ascii="Merriweather" w:hAnsi="Merriweather"/>
-          <w:sz w:val="21"/>
-          <w:szCs w:val="22"/>
+          <w:sz w:val="22"/>
+          <w:szCs w:val="24"/>
         </w:rPr>
       </w:pPr>
-      <w:bookmarkStart w:id="13" w:name="_Hlk170478860"/>
+      <w:bookmarkStart w:id="14" w:name="_Hlk170478860"/>
       <w:bookmarkEnd w:id="12"/>
       <w:r>
         <w:rPr>
           <w:rFonts w:ascii="Merriweather" w:hAnsi="Merriweather"/>
-          <w:sz w:val="21"/>
-          <w:szCs w:val="22"/>
+          <w:sz w:val="22"/>
+          <w:szCs w:val="24"/>
         </w:rPr>
         <w:t>ACHIEVEMENTS</w:t>
       </w:r>
@@ -2037,8 +2126,8 @@
         <w:ind w:left="142" w:hanging="142"/>
         <w:rPr>
           <w:rFonts w:ascii="Merriweather" w:hAnsi="Merriweather"/>
-          <w:sz w:val="15"/>
-          <w:szCs w:val="15"/>
+          <w:sz w:val="16"/>
+          <w:szCs w:val="16"/>
         </w:rPr>
       </w:pPr>
       <w:r>
@@ -2046,8 +2135,8 @@
           <w:rFonts w:ascii="Merriweather" w:hAnsi="Merriweather"/>
           <w:b/>
           <w:bCs/>
-          <w:sz w:val="15"/>
-          <w:szCs w:val="15"/>
+          <w:sz w:val="16"/>
+          <w:szCs w:val="16"/>
         </w:rPr>
         <w:t>Smart India Hackathon Grand Finalist</w:t>
       </w:r>
@@ -2056,38 +2145,71 @@
           <w:rFonts w:ascii="Merriweather" w:hAnsi="Merriweather"/>
           <w:b/>
           <w:bCs/>
-          <w:sz w:val="15"/>
-          <w:szCs w:val="15"/>
+          <w:sz w:val="16"/>
+          <w:szCs w:val="16"/>
         </w:rPr>
         <w:t>.</w:t>
       </w:r>
       <w:r>
         <w:rPr>
           <w:rFonts w:ascii="Merriweather" w:hAnsi="Merriweather"/>
-          <w:sz w:val="15"/>
-          <w:szCs w:val="15"/>
+          <w:sz w:val="16"/>
+          <w:szCs w:val="16"/>
         </w:rPr>
         <w:t xml:space="preserve"> </w:t>
       </w:r>
+    </w:p>
+    <w:p>
+      <w:pPr>
+        <w:pStyle w:val="ListBullet"/>
+        <w:numPr>
+          <w:ilvl w:val="0"/>
+          <w:numId w:val="14"/>
+        </w:numPr>
+        <w:spacing w:after="0" w:line="259" w:lineRule="auto"/>
+        <w:ind w:left="142" w:hanging="142"/>
+        <w:rPr>
+          <w:rFonts w:ascii="Merriweather" w:hAnsi="Merriweather"/>
+          <w:sz w:val="16"/>
+          <w:szCs w:val="16"/>
+        </w:rPr>
+      </w:pPr>
       <w:hyperlink r:id="rId23" w:history="1">
         <w:r>
           <w:rPr>
             <w:rStyle w:val="Hyperlink"/>
             <w:rFonts w:ascii="Merriweather" w:hAnsi="Merriweather"/>
+            <w:b/>
+            <w:bCs/>
             <w:color w:val="000000" w:themeColor="text1"/>
-            <w:sz w:val="15"/>
-            <w:szCs w:val="15"/>
+            <w:sz w:val="16"/>
+            <w:szCs w:val="16"/>
             <w:u w:val="none"/>
           </w:rPr>
-          <w:t>Notion API GPT</w:t>
+          <w:t>Ask N</w:t>
         </w:r>
         <w:r>
           <w:rPr>
             <w:rStyle w:val="Hyperlink"/>
             <w:rFonts w:ascii="Merriweather" w:hAnsi="Merriweather"/>
+            <w:b/>
+            <w:bCs/>
             <w:color w:val="000000" w:themeColor="text1"/>
-            <w:sz w:val="15"/>
-            <w:szCs w:val="15"/>
+            <w:sz w:val="16"/>
+            <w:szCs w:val="16"/>
+            <w:u w:val="none"/>
+          </w:rPr>
+          <w:t>otion API GPT</w:t>
+        </w:r>
+        <w:r>
+          <w:rPr>
+            <w:rStyle w:val="Hyperlink"/>
+            <w:rFonts w:ascii="Merriweather" w:hAnsi="Merriweather"/>
+            <w:b/>
+            <w:bCs/>
+            <w:color w:val="000000" w:themeColor="text1"/>
+            <w:sz w:val="16"/>
+            <w:szCs w:val="16"/>
             <w:u w:val="none"/>
           </w:rPr>
           <w:t xml:space="preserve"> </w:t>
@@ -2096,11 +2218,13 @@
           <w:rPr>
             <w:rStyle w:val="Hyperlink"/>
             <w:rFonts w:ascii="Merriweather" w:hAnsi="Merriweather" w:cs="Times New Roman (Body CS)"/>
+            <w:b/>
+            <w:bCs/>
             <w:noProof/>
             <w:color w:val="000000" w:themeColor="text1"/>
             <w:position w:val="-2"/>
-            <w:sz w:val="15"/>
-            <w:szCs w:val="16"/>
+            <w:sz w:val="16"/>
+            <w:szCs w:val="18"/>
             <w:u w:val="none"/>
             <w:bdr w:val="none" w:sz="0" w:space="0" w:color="auto" w:frame="1"/>
           </w:rPr>
@@ -2161,8 +2285,8 @@
       <w:r>
         <w:rPr>
           <w:rFonts w:ascii="Merriweather" w:hAnsi="Merriweather"/>
-          <w:sz w:val="15"/>
-          <w:szCs w:val="15"/>
+          <w:sz w:val="16"/>
+          <w:szCs w:val="16"/>
         </w:rPr>
         <w:t xml:space="preserve"> used over </w:t>
       </w:r>
@@ -2171,16 +2295,26 @@
           <w:rFonts w:ascii="Merriweather" w:hAnsi="Merriweather"/>
           <w:b/>
           <w:bCs/>
-          <w:sz w:val="15"/>
-          <w:szCs w:val="15"/>
+          <w:sz w:val="16"/>
+          <w:szCs w:val="16"/>
         </w:rPr>
-        <w:t>900+</w:t>
+        <w:t>10</w:t>
       </w:r>
       <w:r>
         <w:rPr>
           <w:rFonts w:ascii="Merriweather" w:hAnsi="Merriweather"/>
-          <w:sz w:val="15"/>
-          <w:szCs w:val="15"/>
+          <w:b/>
+          <w:bCs/>
+          <w:sz w:val="16"/>
+          <w:szCs w:val="16"/>
+        </w:rPr>
+        <w:t>00+</w:t>
+      </w:r>
+      <w:r>
+        <w:rPr>
+          <w:rFonts w:ascii="Merriweather" w:hAnsi="Merriweather"/>
+          <w:sz w:val="16"/>
+          <w:szCs w:val="16"/>
         </w:rPr>
         <w:t xml:space="preserve"> times on </w:t>
       </w:r>
@@ -2189,10 +2323,20 @@
           <w:rFonts w:ascii="Merriweather" w:hAnsi="Merriweather"/>
           <w:b/>
           <w:bCs/>
-          <w:sz w:val="15"/>
-          <w:szCs w:val="15"/>
+          <w:sz w:val="16"/>
+          <w:szCs w:val="16"/>
         </w:rPr>
         <w:t>ChatGPT store</w:t>
+      </w:r>
+      <w:r>
+        <w:rPr>
+          <w:rFonts w:ascii="Merriweather" w:hAnsi="Merriweather"/>
+          <w:b/>
+          <w:bCs/>
+          <w:sz w:val="16"/>
+          <w:szCs w:val="16"/>
+        </w:rPr>
+        <w:t>.</w:t>
       </w:r>
     </w:p>
     <w:p>
@@ -2206,35 +2350,35 @@
         <w:ind w:left="142" w:hanging="142"/>
         <w:rPr>
           <w:rFonts w:ascii="Merriweather" w:hAnsi="Merriweather"/>
-          <w:sz w:val="15"/>
-          <w:szCs w:val="15"/>
+          <w:sz w:val="16"/>
+          <w:szCs w:val="16"/>
         </w:rPr>
       </w:pPr>
-      <w:bookmarkStart w:id="14" w:name="_Hlk170476523"/>
+      <w:bookmarkStart w:id="15" w:name="_Hlk170476523"/>
       <w:r>
         <w:rPr>
           <w:rFonts w:ascii="Merriweather" w:hAnsi="Merriweather"/>
           <w:b/>
           <w:bCs/>
-          <w:sz w:val="15"/>
-          <w:szCs w:val="15"/>
+          <w:sz w:val="16"/>
+          <w:szCs w:val="16"/>
         </w:rPr>
         <w:t>Invited talk</w:t>
       </w:r>
       <w:r>
         <w:rPr>
           <w:rFonts w:ascii="Merriweather" w:hAnsi="Merriweather"/>
-          <w:sz w:val="15"/>
-          <w:szCs w:val="15"/>
+          <w:sz w:val="16"/>
+          <w:szCs w:val="16"/>
         </w:rPr>
         <w:t xml:space="preserve"> in VIT Bhopal on Notion</w:t>
       </w:r>
-      <w:bookmarkEnd w:id="14"/>
+      <w:bookmarkEnd w:id="15"/>
       <w:r>
         <w:rPr>
           <w:rFonts w:ascii="Merriweather" w:hAnsi="Merriweather"/>
-          <w:sz w:val="15"/>
-          <w:szCs w:val="15"/>
+          <w:sz w:val="16"/>
+          <w:szCs w:val="16"/>
         </w:rPr>
         <w:t xml:space="preserve"> attended by more than 100 students.</w:t>
       </w:r>
@@ -2253,8 +2397,8 @@
         <w:ind w:left="142" w:hanging="142"/>
         <w:rPr>
           <w:rFonts w:ascii="Merriweather" w:hAnsi="Merriweather"/>
-          <w:sz w:val="15"/>
-          <w:szCs w:val="15"/>
+          <w:sz w:val="16"/>
+          <w:szCs w:val="16"/>
         </w:rPr>
       </w:pPr>
       <w:r>
@@ -2262,26 +2406,26 @@
           <w:rFonts w:ascii="Merriweather" w:hAnsi="Merriweather"/>
           <w:b/>
           <w:bCs/>
-          <w:sz w:val="15"/>
-          <w:szCs w:val="15"/>
+          <w:sz w:val="16"/>
+          <w:szCs w:val="16"/>
         </w:rPr>
-        <w:t>4</w:t>
+        <w:t>5</w:t>
       </w:r>
       <w:r>
         <w:rPr>
           <w:rFonts w:ascii="Merriweather" w:hAnsi="Merriweather"/>
           <w:b/>
           <w:bCs/>
-          <w:sz w:val="15"/>
-          <w:szCs w:val="15"/>
+          <w:sz w:val="16"/>
+          <w:szCs w:val="16"/>
         </w:rPr>
         <w:t>00+</w:t>
       </w:r>
       <w:r>
         <w:rPr>
           <w:rFonts w:ascii="Merriweather" w:hAnsi="Merriweather"/>
-          <w:sz w:val="15"/>
-          <w:szCs w:val="15"/>
+          <w:sz w:val="16"/>
+          <w:szCs w:val="16"/>
         </w:rPr>
         <w:t xml:space="preserve"> Coding problems solved, </w:t>
       </w:r>
@@ -2293,8 +2437,8 @@
             <w:b/>
             <w:bCs/>
             <w:color w:val="000000" w:themeColor="text1"/>
-            <w:sz w:val="15"/>
-            <w:szCs w:val="15"/>
+            <w:sz w:val="16"/>
+            <w:szCs w:val="16"/>
             <w:u w:val="none"/>
           </w:rPr>
           <w:t>Codeforces</w:t>
@@ -2305,8 +2449,8 @@
           <w:rFonts w:ascii="Merriweather" w:hAnsi="Merriweather"/>
           <w:b/>
           <w:bCs/>
-          <w:sz w:val="15"/>
-          <w:szCs w:val="15"/>
+          <w:sz w:val="16"/>
+          <w:szCs w:val="16"/>
         </w:rPr>
         <w:t xml:space="preserve"> </w:t>
       </w:r>
@@ -2315,8 +2459,8 @@
           <w:rFonts w:ascii="Merriweather" w:hAnsi="Merriweather" w:cs="Times New Roman (Body CS)"/>
           <w:noProof/>
           <w:position w:val="-2"/>
-          <w:sz w:val="15"/>
-          <w:szCs w:val="16"/>
+          <w:sz w:val="16"/>
+          <w:szCs w:val="18"/>
           <w:bdr w:val="none" w:sz="0" w:space="0" w:color="auto" w:frame="1"/>
         </w:rPr>
         <w:drawing>
@@ -2377,16 +2521,16 @@
           <w:rFonts w:ascii="Merriweather" w:hAnsi="Merriweather"/>
           <w:b/>
           <w:bCs/>
-          <w:sz w:val="15"/>
-          <w:szCs w:val="15"/>
+          <w:sz w:val="16"/>
+          <w:szCs w:val="16"/>
         </w:rPr>
         <w:t xml:space="preserve"> </w:t>
       </w:r>
       <w:r>
         <w:rPr>
           <w:rFonts w:ascii="Merriweather" w:hAnsi="Merriweather"/>
-          <w:sz w:val="15"/>
-          <w:szCs w:val="15"/>
+          <w:sz w:val="16"/>
+          <w:szCs w:val="16"/>
         </w:rPr>
         <w:t xml:space="preserve">(Rating: 1316 @princesharma74), </w:t>
       </w:r>
@@ -2398,8 +2542,8 @@
             <w:b/>
             <w:bCs/>
             <w:color w:val="000000" w:themeColor="text1"/>
-            <w:sz w:val="15"/>
-            <w:szCs w:val="15"/>
+            <w:sz w:val="16"/>
+            <w:szCs w:val="16"/>
             <w:u w:val="none"/>
           </w:rPr>
           <w:t>Codechef</w:t>
@@ -2411,8 +2555,8 @@
             <w:b/>
             <w:bCs/>
             <w:color w:val="000000" w:themeColor="text1"/>
-            <w:sz w:val="15"/>
-            <w:szCs w:val="15"/>
+            <w:sz w:val="16"/>
+            <w:szCs w:val="16"/>
             <w:u w:val="none"/>
           </w:rPr>
           <w:t xml:space="preserve"> </w:t>
@@ -2424,8 +2568,8 @@
             <w:noProof/>
             <w:color w:val="000000" w:themeColor="text1"/>
             <w:position w:val="-2"/>
-            <w:sz w:val="15"/>
-            <w:szCs w:val="16"/>
+            <w:sz w:val="16"/>
+            <w:szCs w:val="18"/>
             <w:u w:val="none"/>
             <w:bdr w:val="none" w:sz="0" w:space="0" w:color="auto" w:frame="1"/>
           </w:rPr>
@@ -2486,8 +2630,8 @@
       <w:r>
         <w:rPr>
           <w:rFonts w:ascii="Merriweather" w:hAnsi="Merriweather"/>
-          <w:sz w:val="15"/>
-          <w:szCs w:val="15"/>
+          <w:sz w:val="16"/>
+          <w:szCs w:val="16"/>
         </w:rPr>
         <w:t xml:space="preserve"> (Rating: 1700 @princesharma75), </w:t>
       </w:r>
@@ -2499,8 +2643,8 @@
             <w:b/>
             <w:bCs/>
             <w:color w:val="000000" w:themeColor="text1"/>
-            <w:sz w:val="15"/>
-            <w:szCs w:val="15"/>
+            <w:sz w:val="16"/>
+            <w:szCs w:val="16"/>
             <w:u w:val="none"/>
           </w:rPr>
           <w:t>Leetcode</w:t>
@@ -2512,8 +2656,8 @@
             <w:b/>
             <w:bCs/>
             <w:color w:val="000000" w:themeColor="text1"/>
-            <w:sz w:val="15"/>
-            <w:szCs w:val="15"/>
+            <w:sz w:val="16"/>
+            <w:szCs w:val="16"/>
             <w:u w:val="none"/>
           </w:rPr>
           <w:t xml:space="preserve"> </w:t>
@@ -2525,8 +2669,8 @@
             <w:noProof/>
             <w:color w:val="000000" w:themeColor="text1"/>
             <w:position w:val="-2"/>
-            <w:sz w:val="15"/>
-            <w:szCs w:val="16"/>
+            <w:sz w:val="16"/>
+            <w:szCs w:val="18"/>
             <w:u w:val="none"/>
             <w:bdr w:val="none" w:sz="0" w:space="0" w:color="auto" w:frame="1"/>
           </w:rPr>
@@ -2585,273 +2729,33 @@
       <w:r>
         <w:rPr>
           <w:rFonts w:ascii="Merriweather" w:hAnsi="Merriweather"/>
-          <w:sz w:val="15"/>
-          <w:szCs w:val="15"/>
+          <w:sz w:val="16"/>
+          <w:szCs w:val="16"/>
         </w:rPr>
         <w:t xml:space="preserve"> (Rating: 1630 @princesharma74)</w:t>
       </w:r>
-    </w:p>
-    <w:p>
-      <w:pPr>
-        <w:pStyle w:val="Heading1"/>
-        <w:pBdr>
-          <w:bottom w:val="single" w:sz="4" w:space="1" w:color="auto"/>
-        </w:pBdr>
-        <w:tabs>
-          <w:tab w:val="left" w:pos="4686"/>
-        </w:tabs>
-        <w:spacing w:after="0"/>
-        <w:rPr>
-          <w:rFonts w:ascii="Merriweather" w:hAnsi="Merriweather"/>
-          <w:sz w:val="21"/>
-          <w:szCs w:val="22"/>
-        </w:rPr>
-      </w:pPr>
-      <w:bookmarkStart w:id="15" w:name="_Hlk170477584"/>
-      <w:bookmarkEnd w:id="13"/>
-      <w:r>
-        <w:rPr>
-          <w:rFonts w:ascii="Merriweather" w:hAnsi="Merriweather"/>
-          <w:sz w:val="21"/>
-          <w:szCs w:val="22"/>
-        </w:rPr>
-        <w:t>PUBLICATIONS</w:t>
-      </w:r>
-    </w:p>
-    <w:bookmarkStart w:id="16" w:name="_Hlk170477474"/>
-    <w:p>
-      <w:pPr>
-        <w:pStyle w:val="ListBullet"/>
-        <w:spacing w:before="60" w:after="0" w:line="259" w:lineRule="auto"/>
-        <w:rPr>
-          <w:rFonts w:ascii="Merriweather" w:hAnsi="Merriweather"/>
-          <w:sz w:val="15"/>
-          <w:szCs w:val="15"/>
-        </w:rPr>
-      </w:pPr>
-      <w:r>
-        <w:rPr>
-          <w:rFonts w:ascii="Merriweather" w:hAnsi="Merriweather"/>
-          <w:b/>
-          <w:bCs/>
-          <w:sz w:val="15"/>
-          <w:szCs w:val="15"/>
-        </w:rPr>
-        <w:fldChar w:fldCharType="begin"/>
-      </w:r>
-      <w:r>
-        <w:rPr>
-          <w:rFonts w:ascii="Merriweather" w:hAnsi="Merriweather"/>
-          <w:b/>
-          <w:bCs/>
-          <w:sz w:val="15"/>
-          <w:szCs w:val="15"/>
-        </w:rPr>
-        <w:instrText>HYPERLINK "https://doi.org/10.1117/12.2570966"</w:instrText>
-      </w:r>
-      <w:r>
-        <w:rPr>
-          <w:rFonts w:ascii="Merriweather" w:hAnsi="Merriweather"/>
-          <w:b/>
-          <w:bCs/>
-          <w:sz w:val="15"/>
-          <w:szCs w:val="15"/>
-        </w:rPr>
-      </w:r>
-      <w:r>
-        <w:rPr>
-          <w:rFonts w:ascii="Merriweather" w:hAnsi="Merriweather"/>
-          <w:b/>
-          <w:bCs/>
-          <w:sz w:val="15"/>
-          <w:szCs w:val="15"/>
-        </w:rPr>
-        <w:fldChar w:fldCharType="separate"/>
-      </w:r>
-      <w:r>
-        <w:rPr>
-          <w:rStyle w:val="Hyperlink"/>
-          <w:rFonts w:ascii="Merriweather" w:hAnsi="Merriweather"/>
-          <w:b/>
-          <w:bCs/>
-          <w:color w:val="000000" w:themeColor="text1"/>
-          <w:sz w:val="15"/>
-          <w:szCs w:val="15"/>
-          <w:u w:val="none"/>
-        </w:rPr>
-        <w:t>Android-based application for shading analysis and assessment of actual solar energy potential</w:t>
-      </w:r>
-      <w:r>
-        <w:rPr>
-          <w:rFonts w:ascii="Merriweather" w:hAnsi="Merriweather"/>
-          <w:b/>
-          <w:bCs/>
-          <w:sz w:val="15"/>
-          <w:szCs w:val="15"/>
-        </w:rPr>
-        <w:fldChar w:fldCharType="end"/>
-      </w:r>
-      <w:r>
-        <w:rPr>
-          <w:rFonts w:ascii="Merriweather" w:hAnsi="Merriweather"/>
-          <w:b/>
-          <w:bCs/>
-          <w:sz w:val="15"/>
-          <w:szCs w:val="15"/>
-        </w:rPr>
-        <w:t xml:space="preserve"> </w:t>
-      </w:r>
-      <w:r>
-        <w:rPr>
-          <w:rFonts w:ascii="Merriweather" w:hAnsi="Merriweather" w:cs="Times New Roman (Body CS)"/>
-          <w:b/>
-          <w:bCs/>
-          <w:position w:val="-2"/>
-          <w:sz w:val="18"/>
-          <w:szCs w:val="18"/>
-          <w:bdr w:val="none" w:sz="0" w:space="0" w:color="auto" w:frame="1"/>
-        </w:rPr>
-        <w:fldChar w:fldCharType="begin"/>
-      </w:r>
-      <w:r>
-        <w:rPr>
-          <w:rFonts w:ascii="Merriweather" w:hAnsi="Merriweather" w:cs="Times New Roman (Body CS)"/>
-          <w:b/>
-          <w:bCs/>
-          <w:position w:val="-2"/>
-          <w:sz w:val="18"/>
-          <w:szCs w:val="18"/>
-          <w:bdr w:val="none" w:sz="0" w:space="0" w:color="auto" w:frame="1"/>
-        </w:rPr>
-        <w:instrText xml:space="preserve"> INCLUDEPICTURE "https://lh7-us.googleusercontent.com/docsz/AD_4nXdLrlgZ0FFS8Nx_9zNMc6SHF4M-hJixO8JnADfrX5LywJcthI7LET4rw-8KDy06hubIZreW5CDCdXocVj1hRYjjZEYnRpHIC15M1R4S2yDOzM5fsLdqhtTMPvPLJP2Q3RY1g1YIaIu2DbzNcK5aA518Ew?key=KkeisQUXDTuUvhCVvuq7ow" \* MERGEFORMATINET </w:instrText>
-      </w:r>
-      <w:r>
-        <w:rPr>
-          <w:rFonts w:ascii="Merriweather" w:hAnsi="Merriweather" w:cs="Times New Roman (Body CS)"/>
-          <w:b/>
-          <w:bCs/>
-          <w:position w:val="-2"/>
-          <w:sz w:val="18"/>
-          <w:szCs w:val="18"/>
-          <w:bdr w:val="none" w:sz="0" w:space="0" w:color="auto" w:frame="1"/>
-        </w:rPr>
-        <w:fldChar w:fldCharType="separate"/>
-      </w:r>
-      <w:r>
-        <w:rPr>
-          <w:rFonts w:ascii="Merriweather" w:hAnsi="Merriweather" w:cs="Times New Roman (Body CS)"/>
-          <w:b/>
-          <w:bCs/>
-          <w:noProof/>
-          <w:position w:val="-2"/>
-          <w:sz w:val="18"/>
-          <w:szCs w:val="18"/>
-          <w:bdr w:val="none" w:sz="0" w:space="0" w:color="auto" w:frame="1"/>
-        </w:rPr>
-        <w:drawing>
-          <wp:inline distT="0" distB="0" distL="0" distR="0" wp14:anchorId="06AA4B36" wp14:editId="02D9DE3B">
-            <wp:extent cx="72000" cy="72000"/>
-            <wp:effectExtent l="0" t="0" r="4445" b="4445"/>
-            <wp:docPr id="260720586" name="Picture 18"/>
-            <wp:cNvGraphicFramePr>
-              <a:graphicFrameLocks xmlns:a="http://schemas.openxmlformats.org/drawingml/2006/main" noChangeAspect="1"/>
-            </wp:cNvGraphicFramePr>
-            <a:graphic xmlns:a="http://schemas.openxmlformats.org/drawingml/2006/main">
-              <a:graphicData uri="http://schemas.openxmlformats.org/drawingml/2006/picture">
-                <pic:pic xmlns:pic="http://schemas.openxmlformats.org/drawingml/2006/picture">
-                  <pic:nvPicPr>
-                    <pic:cNvPr id="0" name="Picture 75"/>
-                    <pic:cNvPicPr>
-                      <a:picLocks noChangeAspect="1" noChangeArrowheads="1"/>
-                    </pic:cNvPicPr>
-                  </pic:nvPicPr>
-                  <pic:blipFill>
-                    <a:blip r:embed="rId30" cstate="print">
-                      <a:extLst>
-                        <a:ext uri="{28A0092B-C50C-407E-A947-70E740481C1C}">
-                          <a14:useLocalDpi xmlns:a14="http://schemas.microsoft.com/office/drawing/2010/main" val="0"/>
-                        </a:ext>
-                      </a:extLst>
-                    </a:blip>
-                    <a:srcRect/>
-                    <a:stretch>
-                      <a:fillRect/>
-                    </a:stretch>
-                  </pic:blipFill>
-                  <pic:spPr bwMode="auto">
-                    <a:xfrm>
-                      <a:off x="0" y="0"/>
-                      <a:ext cx="72000" cy="72000"/>
-                    </a:xfrm>
-                    <a:prstGeom prst="rect">
-                      <a:avLst/>
-                    </a:prstGeom>
-                    <a:noFill/>
-                    <a:ln>
-                      <a:noFill/>
-                    </a:ln>
-                  </pic:spPr>
-                </pic:pic>
-              </a:graphicData>
-            </a:graphic>
-          </wp:inline>
-        </w:drawing>
-      </w:r>
-      <w:r>
-        <w:rPr>
-          <w:rFonts w:ascii="Merriweather" w:hAnsi="Merriweather" w:cs="Times New Roman (Body CS)"/>
-          <w:b/>
-          <w:bCs/>
-          <w:position w:val="-2"/>
-          <w:sz w:val="18"/>
-          <w:szCs w:val="18"/>
-          <w:bdr w:val="none" w:sz="0" w:space="0" w:color="auto" w:frame="1"/>
-        </w:rPr>
-        <w:fldChar w:fldCharType="end"/>
-      </w:r>
+      <w:bookmarkStart w:id="16" w:name="_Hlk170477584"/>
+      <w:bookmarkEnd w:id="14"/>
     </w:p>
     <w:p>
       <w:pPr>
         <w:pStyle w:val="ListBullet"/>
-        <w:spacing w:after="0" w:line="259" w:lineRule="auto"/>
-        <w:rPr>
-          <w:rFonts w:ascii="Merriweather" w:hAnsi="Merriweather"/>
-          <w:sz w:val="15"/>
-          <w:szCs w:val="15"/>
-        </w:rPr>
-      </w:pPr>
-      <w:r>
-        <w:rPr>
-          <w:rFonts w:ascii="Merriweather" w:hAnsi="Merriweather"/>
-          <w:sz w:val="15"/>
-          <w:szCs w:val="15"/>
-        </w:rPr>
-        <w:t>Proc. SPIE 11496, New Concepts in Solar and Thermal Radiation Conversion III, 114960G (2020) A. Garg, P. Sharma, V. Verma, and T. Kaur</w:t>
-      </w:r>
-      <w:bookmarkEnd w:id="16"/>
-      <w:r>
-        <w:rPr>
-          <w:rFonts w:ascii="Merriweather" w:hAnsi="Merriweather"/>
-          <w:sz w:val="15"/>
-          <w:szCs w:val="15"/>
-        </w:rPr>
-        <w:t>.</w:t>
-      </w:r>
-    </w:p>
-    <w:p>
-      <w:pPr>
-        <w:pStyle w:val="ListBullet"/>
+        <w:numPr>
+          <w:ilvl w:val="0"/>
+          <w:numId w:val="14"/>
+        </w:numPr>
         <w:pBdr>
           <w:bottom w:val="single" w:sz="2" w:space="5" w:color="A6A6A6" w:themeColor="background1" w:themeShade="A6"/>
         </w:pBdr>
-        <w:spacing w:before="60" w:after="0" w:line="259" w:lineRule="auto"/>
+        <w:spacing w:after="0" w:line="259" w:lineRule="auto"/>
+        <w:ind w:left="142" w:hanging="142"/>
         <w:rPr>
           <w:rFonts w:ascii="Merriweather" w:hAnsi="Merriweather"/>
-          <w:sz w:val="15"/>
-          <w:szCs w:val="15"/>
+          <w:sz w:val="16"/>
+          <w:szCs w:val="16"/>
         </w:rPr>
       </w:pPr>
-      <w:hyperlink r:id="rId31" w:history="1">
+      <w:hyperlink r:id="rId30" w:anchor="publications" w:history="1">
         <w:r>
           <w:rPr>
             <w:rStyle w:val="Hyperlink"/>
@@ -2859,76 +2763,32 @@
             <w:b/>
             <w:bCs/>
             <w:color w:val="000000" w:themeColor="text1"/>
-            <w:sz w:val="15"/>
-            <w:szCs w:val="15"/>
+            <w:sz w:val="16"/>
+            <w:szCs w:val="16"/>
             <w:u w:val="none"/>
           </w:rPr>
-          <w:t xml:space="preserve">Artificial Intelligence assisted Smart Mirror </w:t>
+          <w:t>Published 3 research papers in two international journals.</w:t>
         </w:r>
+        <w:bookmarkEnd w:id="16"/>
         <w:r>
           <w:rPr>
             <w:rStyle w:val="Hyperlink"/>
             <w:rFonts w:ascii="Merriweather" w:hAnsi="Merriweather" w:cs="Times New Roman (Body CS)"/>
-            <w:b/>
-            <w:bCs/>
-            <w:color w:val="000000" w:themeColor="text1"/>
-            <w:position w:val="-2"/>
-            <w:sz w:val="18"/>
-            <w:szCs w:val="18"/>
-            <w:u w:val="none"/>
-            <w:bdr w:val="none" w:sz="0" w:space="0" w:color="auto" w:frame="1"/>
-          </w:rPr>
-          <w:fldChar w:fldCharType="begin"/>
-        </w:r>
-        <w:r>
-          <w:rPr>
-            <w:rStyle w:val="Hyperlink"/>
-            <w:rFonts w:ascii="Merriweather" w:hAnsi="Merriweather" w:cs="Times New Roman (Body CS)"/>
-            <w:b/>
-            <w:bCs/>
-            <w:color w:val="000000" w:themeColor="text1"/>
-            <w:position w:val="-2"/>
-            <w:sz w:val="18"/>
-            <w:szCs w:val="18"/>
-            <w:u w:val="none"/>
-            <w:bdr w:val="none" w:sz="0" w:space="0" w:color="auto" w:frame="1"/>
-          </w:rPr>
-          <w:instrText xml:space="preserve"> INCLUDEPICTURE "https://lh7-us.googleusercontent.com/docsz/AD_4nXdLrlgZ0FFS8Nx_9zNMc6SHF4M-hJixO8JnADfrX5LywJcthI7LET4rw-8KDy06hubIZreW5CDCdXocVj1hRYjjZEYnRpHIC15M1R4S2yDOzM5fsLdqhtTMPvPLJP2Q3RY1g1YIaIu2DbzNcK5aA518Ew?key=KkeisQUXDTuUvhCVvuq7ow" \* MERGEFORMATINET </w:instrText>
-        </w:r>
-        <w:r>
-          <w:rPr>
-            <w:rStyle w:val="Hyperlink"/>
-            <w:rFonts w:ascii="Merriweather" w:hAnsi="Merriweather" w:cs="Times New Roman (Body CS)"/>
-            <w:b/>
-            <w:bCs/>
-            <w:color w:val="000000" w:themeColor="text1"/>
-            <w:position w:val="-2"/>
-            <w:sz w:val="18"/>
-            <w:szCs w:val="18"/>
-            <w:u w:val="none"/>
-            <w:bdr w:val="none" w:sz="0" w:space="0" w:color="auto" w:frame="1"/>
-          </w:rPr>
-          <w:fldChar w:fldCharType="separate"/>
-        </w:r>
-        <w:r>
-          <w:rPr>
-            <w:rStyle w:val="Hyperlink"/>
-            <w:rFonts w:ascii="Merriweather" w:hAnsi="Merriweather" w:cs="Times New Roman (Body CS)"/>
-            <w:b/>
-            <w:bCs/>
             <w:noProof/>
             <w:color w:val="000000" w:themeColor="text1"/>
             <w:position w:val="-2"/>
-            <w:sz w:val="18"/>
+            <w:sz w:val="16"/>
             <w:szCs w:val="18"/>
             <w:u w:val="none"/>
             <w:bdr w:val="none" w:sz="0" w:space="0" w:color="auto" w:frame="1"/>
           </w:rPr>
           <w:drawing>
-            <wp:inline distT="0" distB="0" distL="0" distR="0" wp14:anchorId="0C91B1C4" wp14:editId="43D94FDE">
-              <wp:extent cx="72000" cy="72000"/>
-              <wp:effectExtent l="0" t="0" r="4445" b="4445"/>
-              <wp:docPr id="748587741" name="Picture 19"/>
+            <wp:inline distT="0" distB="0" distL="0" distR="0" wp14:anchorId="7C924F31" wp14:editId="13F50AC8">
+              <wp:extent cx="101600" cy="101600"/>
+              <wp:effectExtent l="0" t="0" r="0" b="0"/>
+              <wp:docPr id="1199840465" name="Picture 1">
+                <a:hlinkClick xmlns:a="http://schemas.openxmlformats.org/drawingml/2006/main" r:id="rId24"/>
+              </wp:docPr>
               <wp:cNvGraphicFramePr>
                 <a:graphicFrameLocks xmlns:a="http://schemas.openxmlformats.org/drawingml/2006/main" noChangeAspect="1"/>
               </wp:cNvGraphicFramePr>
@@ -2936,13 +2796,15 @@
                 <a:graphicData uri="http://schemas.openxmlformats.org/drawingml/2006/picture">
                   <pic:pic xmlns:pic="http://schemas.openxmlformats.org/drawingml/2006/picture">
                     <pic:nvPicPr>
-                      <pic:cNvPr id="0" name="Picture 83"/>
+                      <pic:cNvPr id="996940777" name="Picture 1">
+                        <a:hlinkClick r:id="rId24"/>
+                      </pic:cNvPr>
                       <pic:cNvPicPr>
                         <a:picLocks noChangeAspect="1" noChangeArrowheads="1"/>
                       </pic:cNvPicPr>
                     </pic:nvPicPr>
                     <pic:blipFill>
-                      <a:blip r:embed="rId30" cstate="print">
+                      <a:blip r:embed="rId25" cstate="print">
                         <a:extLst>
                           <a:ext uri="{28A0092B-C50C-407E-A947-70E740481C1C}">
                             <a14:useLocalDpi xmlns:a14="http://schemas.microsoft.com/office/drawing/2010/main" val="0"/>
@@ -2957,7 +2819,7 @@
                     <pic:spPr bwMode="auto">
                       <a:xfrm>
                         <a:off x="0" y="0"/>
-                        <a:ext cx="72000" cy="72000"/>
+                        <a:ext cx="101600" cy="101600"/>
                       </a:xfrm>
                       <a:prstGeom prst="rect">
                         <a:avLst/>
@@ -2973,65 +2835,7 @@
             </wp:inline>
           </w:drawing>
         </w:r>
-        <w:r>
-          <w:rPr>
-            <w:rStyle w:val="Hyperlink"/>
-            <w:rFonts w:ascii="Merriweather" w:hAnsi="Merriweather" w:cs="Times New Roman (Body CS)"/>
-            <w:b/>
-            <w:bCs/>
-            <w:color w:val="000000" w:themeColor="text1"/>
-            <w:position w:val="-2"/>
-            <w:sz w:val="18"/>
-            <w:szCs w:val="18"/>
-            <w:u w:val="none"/>
-            <w:bdr w:val="none" w:sz="0" w:space="0" w:color="auto" w:frame="1"/>
-          </w:rPr>
-          <w:fldChar w:fldCharType="end"/>
-        </w:r>
       </w:hyperlink>
-      <w:r>
-        <w:rPr>
-          <w:rFonts w:ascii="Merriweather" w:hAnsi="Merriweather"/>
-          <w:b/>
-          <w:bCs/>
-          <w:sz w:val="15"/>
-          <w:szCs w:val="15"/>
-        </w:rPr>
-        <w:br/>
-      </w:r>
-      <w:r>
-        <w:rPr>
-          <w:rFonts w:ascii="Merriweather" w:hAnsi="Merriweather"/>
-          <w:sz w:val="15"/>
-          <w:szCs w:val="15"/>
-        </w:rPr>
-        <w:t>International Journal of Scientific and Technical Advancements, 6</w:t>
-      </w:r>
-      <w:r>
-        <w:rPr>
-          <w:rFonts w:ascii="Merriweather" w:hAnsi="Merriweather"/>
-          <w:sz w:val="15"/>
-          <w:szCs w:val="15"/>
-        </w:rPr>
-        <w:t>.</w:t>
-      </w:r>
-      <w:r>
-        <w:rPr>
-          <w:rFonts w:ascii="Merriweather" w:hAnsi="Merriweather"/>
-          <w:sz w:val="15"/>
-          <w:szCs w:val="15"/>
-        </w:rPr>
-        <w:t xml:space="preserve"> Issue 4, pp. 33-38 (2020) A. Garg, P. Sharma, V. Verma, and S. Yadav, A. Tyagi</w:t>
-      </w:r>
-      <w:bookmarkEnd w:id="15"/>
-      <w:r>
-        <w:rPr>
-          <w:rFonts w:ascii="Merriweather" w:hAnsi="Merriweather"/>
-          <w:sz w:val="15"/>
-          <w:szCs w:val="15"/>
-        </w:rPr>
-        <w:t>.</w:t>
-      </w:r>
     </w:p>
     <w:p>
       <w:pPr>
@@ -3045,15 +2849,15 @@
         <w:spacing w:after="0"/>
         <w:rPr>
           <w:rFonts w:ascii="Merriweather" w:hAnsi="Merriweather"/>
-          <w:sz w:val="21"/>
-          <w:szCs w:val="22"/>
+          <w:sz w:val="22"/>
+          <w:szCs w:val="24"/>
         </w:rPr>
       </w:pPr>
       <w:r>
         <w:rPr>
           <w:rFonts w:ascii="Merriweather" w:hAnsi="Merriweather"/>
-          <w:sz w:val="21"/>
-          <w:szCs w:val="22"/>
+          <w:sz w:val="22"/>
+          <w:szCs w:val="24"/>
         </w:rPr>
         <w:t>ROLES &amp; RESPONSIBILITIES</w:t>
       </w:r>
@@ -3070,16 +2874,14 @@
         <w:rPr>
           <w:rFonts w:ascii="Merriweather" w:hAnsi="Merriweather"/>
           <w:color w:val="000000" w:themeColor="text1"/>
-          <w:sz w:val="18"/>
-          <w:szCs w:val="18"/>
+          <w:szCs w:val="20"/>
         </w:rPr>
       </w:pPr>
       <w:r>
         <w:rPr>
           <w:rFonts w:ascii="Merriweather" w:hAnsi="Merriweather"/>
           <w:color w:val="000000" w:themeColor="text1"/>
-          <w:sz w:val="18"/>
-          <w:szCs w:val="18"/>
+          <w:szCs w:val="20"/>
         </w:rPr>
         <w:t>Notion Template Creator &amp; Campus Leader</w:t>
       </w:r>
@@ -3087,8 +2889,7 @@
         <w:rPr>
           <w:rFonts w:ascii="Merriweather" w:hAnsi="Merriweather"/>
           <w:color w:val="000000" w:themeColor="text1"/>
-          <w:sz w:val="18"/>
-          <w:szCs w:val="18"/>
+          <w:szCs w:val="20"/>
         </w:rPr>
         <w:tab/>
       </w:r>
@@ -3098,8 +2899,8 @@
           <w:b w:val="0"/>
           <w:bCs/>
           <w:color w:val="000000" w:themeColor="text1"/>
-          <w:sz w:val="15"/>
-          <w:szCs w:val="16"/>
+          <w:sz w:val="16"/>
+          <w:szCs w:val="18"/>
         </w:rPr>
         <w:t>May 2023 - Present</w:t>
       </w:r>
@@ -3109,15 +2910,15 @@
         <w:spacing w:after="20"/>
         <w:rPr>
           <w:rFonts w:ascii="Merriweather" w:hAnsi="Merriweather"/>
-          <w:sz w:val="15"/>
-          <w:szCs w:val="15"/>
+          <w:sz w:val="16"/>
+          <w:szCs w:val="16"/>
         </w:rPr>
       </w:pPr>
       <w:r>
         <w:rPr>
           <w:rFonts w:ascii="Merriweather" w:hAnsi="Merriweather"/>
-          <w:sz w:val="15"/>
-          <w:szCs w:val="15"/>
+          <w:sz w:val="16"/>
+          <w:szCs w:val="16"/>
         </w:rPr>
         <w:t>Notion Labs Inc. (notion.so)</w:t>
       </w:r>
@@ -3135,25 +2936,17 @@
           <w:rFonts w:ascii="Merriweather" w:hAnsi="Merriweather"/>
           <w:b/>
           <w:bCs/>
-          <w:sz w:val="15"/>
-          <w:szCs w:val="15"/>
+          <w:sz w:val="16"/>
+          <w:szCs w:val="16"/>
         </w:rPr>
       </w:pPr>
       <w:r>
         <w:rPr>
           <w:rFonts w:ascii="Merriweather" w:hAnsi="Merriweather"/>
-          <w:sz w:val="15"/>
-          <w:szCs w:val="15"/>
+          <w:sz w:val="16"/>
+          <w:szCs w:val="16"/>
         </w:rPr>
-        <w:t>Worked with Notion’s community team and assisted in nationwide events and collaborated with students globally for community initiatives. Enhanced the Campus Leader onboarding process by volunteering to integrate Notion using its API, Airtable, and Zapier</w:t>
-      </w:r>
-      <w:r>
-        <w:rPr>
-          <w:rFonts w:ascii="Merriweather" w:hAnsi="Merriweather"/>
-          <w:sz w:val="15"/>
-          <w:szCs w:val="15"/>
-        </w:rPr>
-        <w:t>.</w:t>
+        <w:t>Worked with Notion’s community team and assisted in nationwide events and collaborated with students globally for community initiatives. Enhanced the Campus Leader onboarding process by volunteering to integrate Notion using its API, Airtable, and Zapier.</w:t>
       </w:r>
     </w:p>
     <w:p>
@@ -3167,16 +2960,14 @@
         <w:rPr>
           <w:rFonts w:ascii="Merriweather" w:hAnsi="Merriweather"/>
           <w:color w:val="000000" w:themeColor="text1"/>
-          <w:sz w:val="18"/>
-          <w:szCs w:val="18"/>
+          <w:szCs w:val="20"/>
         </w:rPr>
       </w:pPr>
       <w:r>
         <w:rPr>
           <w:rFonts w:ascii="Merriweather" w:hAnsi="Merriweather"/>
           <w:color w:val="000000" w:themeColor="text1"/>
-          <w:sz w:val="18"/>
-          <w:szCs w:val="18"/>
+          <w:szCs w:val="20"/>
         </w:rPr>
         <w:t>President</w:t>
       </w:r>
@@ -3184,8 +2975,7 @@
         <w:rPr>
           <w:rFonts w:ascii="Merriweather" w:hAnsi="Merriweather"/>
           <w:color w:val="000000" w:themeColor="text1"/>
-          <w:sz w:val="18"/>
-          <w:szCs w:val="18"/>
+          <w:szCs w:val="20"/>
         </w:rPr>
         <w:tab/>
       </w:r>
@@ -3195,8 +2985,8 @@
           <w:b w:val="0"/>
           <w:bCs/>
           <w:color w:val="000000" w:themeColor="text1"/>
-          <w:sz w:val="15"/>
-          <w:szCs w:val="16"/>
+          <w:sz w:val="16"/>
+          <w:szCs w:val="18"/>
         </w:rPr>
         <w:t>June 2019 - June 2020</w:t>
       </w:r>
@@ -3206,15 +2996,15 @@
         <w:spacing w:after="20"/>
         <w:rPr>
           <w:rFonts w:ascii="Merriweather" w:hAnsi="Merriweather"/>
-          <w:sz w:val="15"/>
-          <w:szCs w:val="15"/>
+          <w:sz w:val="16"/>
+          <w:szCs w:val="16"/>
         </w:rPr>
       </w:pPr>
       <w:r>
         <w:rPr>
           <w:rFonts w:ascii="Merriweather" w:hAnsi="Merriweather"/>
-          <w:sz w:val="15"/>
-          <w:szCs w:val="15"/>
+          <w:sz w:val="16"/>
+          <w:szCs w:val="16"/>
         </w:rPr>
         <w:t>SPIE, International society for Optics and Photonics (spie.org)</w:t>
       </w:r>
@@ -3235,15 +3025,15 @@
           <w:rFonts w:ascii="Merriweather" w:hAnsi="Merriweather"/>
           <w:b/>
           <w:bCs/>
-          <w:sz w:val="15"/>
-          <w:szCs w:val="15"/>
+          <w:sz w:val="16"/>
+          <w:szCs w:val="16"/>
         </w:rPr>
       </w:pPr>
       <w:r>
         <w:rPr>
           <w:rFonts w:ascii="Merriweather" w:hAnsi="Merriweather"/>
-          <w:sz w:val="15"/>
-          <w:szCs w:val="15"/>
+          <w:sz w:val="16"/>
+          <w:szCs w:val="16"/>
         </w:rPr>
         <w:t>Led SPIE Student Chapter at Univ. of Delhi, boosting membership by 30%, organizing trips, workshops, and speaker events, and expanding global presence. Planned and executed a project exhibition with 20+ projects.</w:t>
       </w:r>
@@ -30269,6 +30059,26 @@
 </file>
 
 <file path=customXml/item1.xml><?xml version="1.0" encoding="utf-8"?>
+<p:properties xmlns:p="http://schemas.microsoft.com/office/2006/metadata/properties" xmlns:xsi="http://www.w3.org/2001/XMLSchema-instance" xmlns:pc="http://schemas.microsoft.com/office/infopath/2007/PartnerControls">
+  <documentManagement>
+    <_ip_UnifiedCompliancePolicyUIAction xmlns="http://schemas.microsoft.com/sharepoint/v3" xsi:nil="true"/>
+    <Image xmlns="71af3243-3dd4-4a8d-8c0d-dd76da1f02a5">
+      <Url xsi:nil="true"/>
+      <Description xsi:nil="true"/>
+    </Image>
+    <Status xmlns="71af3243-3dd4-4a8d-8c0d-dd76da1f02a5">Not started</Status>
+    <Background xmlns="71af3243-3dd4-4a8d-8c0d-dd76da1f02a5">false</Background>
+    <_ip_UnifiedCompliancePolicyProperties xmlns="http://schemas.microsoft.com/sharepoint/v3" xsi:nil="true"/>
+    <ImageTagsTaxHTField xmlns="71af3243-3dd4-4a8d-8c0d-dd76da1f02a5">
+      <Terms xmlns="http://schemas.microsoft.com/office/infopath/2007/PartnerControls"/>
+    </ImageTagsTaxHTField>
+    <TaxCatchAll xmlns="230e9df3-be65-4c73-a93b-d1236ebd677e" xsi:nil="true"/>
+    <MediaServiceKeyPoints xmlns="71af3243-3dd4-4a8d-8c0d-dd76da1f02a5" xsi:nil="true"/>
+  </documentManagement>
+</p:properties>
+</file>
+
+<file path=customXml/item2.xml><?xml version="1.0" encoding="utf-8"?>
 <ct:contentTypeSchema xmlns:ct="http://schemas.microsoft.com/office/2006/metadata/contentType" xmlns:ma="http://schemas.microsoft.com/office/2006/metadata/properties/metaAttributes" ct:_="" ma:_="" ma:contentTypeName="Document" ma:contentTypeID="0x01010079F111ED35F8CC479449609E8A0923A6" ma:contentTypeVersion="26" ma:contentTypeDescription="Create a new document." ma:contentTypeScope="" ma:versionID="ac37c1753acd5e330d2062ccec26ea66">
   <xsd:schema xmlns:xsd="http://www.w3.org/2001/XMLSchema" xmlns:xs="http://www.w3.org/2001/XMLSchema" xmlns:p="http://schemas.microsoft.com/office/2006/metadata/properties" xmlns:ns1="http://schemas.microsoft.com/sharepoint/v3" xmlns:ns2="71af3243-3dd4-4a8d-8c0d-dd76da1f02a5" xmlns:ns3="16c05727-aa75-4e4a-9b5f-8a80a1165891" xmlns:ns4="230e9df3-be65-4c73-a93b-d1236ebd677e" targetNamespace="http://schemas.microsoft.com/office/2006/metadata/properties" ma:root="true" ma:fieldsID="3b340c7101c92c5120abd06486f94548" ns1:_="" ns2:_="" ns3:_="" ns4:_="">
     <xsd:import namespace="http://schemas.microsoft.com/sharepoint/v3"/>
@@ -30568,7 +30378,7 @@
 </ct:contentTypeSchema>
 </file>
 
-<file path=customXml/item2.xml><?xml version="1.0" encoding="utf-8"?>
+<file path=customXml/item3.xml><?xml version="1.0" encoding="utf-8"?>
 <?mso-contentType ?>
 <FormTemplates xmlns="http://schemas.microsoft.com/sharepoint/v3/contenttype/forms">
   <Display>DocumentLibraryForm</Display>
@@ -30577,31 +30387,23 @@
 </FormTemplates>
 </file>
 
-<file path=customXml/item3.xml><?xml version="1.0" encoding="utf-8"?>
+<file path=customXml/item4.xml><?xml version="1.0" encoding="utf-8"?>
 <b:Sources xmlns:b="http://schemas.openxmlformats.org/officeDocument/2006/bibliography" xmlns="http://schemas.openxmlformats.org/officeDocument/2006/bibliography" SelectedStyle="/APASixthEditionOfficeOnline.xsl" StyleName="APA" Version="6"/>
 </file>
 
-<file path=customXml/item4.xml><?xml version="1.0" encoding="utf-8"?>
-<p:properties xmlns:p="http://schemas.microsoft.com/office/2006/metadata/properties" xmlns:xsi="http://www.w3.org/2001/XMLSchema-instance" xmlns:pc="http://schemas.microsoft.com/office/infopath/2007/PartnerControls">
-  <documentManagement>
-    <_ip_UnifiedCompliancePolicyUIAction xmlns="http://schemas.microsoft.com/sharepoint/v3" xsi:nil="true"/>
-    <Image xmlns="71af3243-3dd4-4a8d-8c0d-dd76da1f02a5">
-      <Url xsi:nil="true"/>
-      <Description xsi:nil="true"/>
-    </Image>
-    <Status xmlns="71af3243-3dd4-4a8d-8c0d-dd76da1f02a5">Not started</Status>
-    <Background xmlns="71af3243-3dd4-4a8d-8c0d-dd76da1f02a5">false</Background>
-    <_ip_UnifiedCompliancePolicyProperties xmlns="http://schemas.microsoft.com/sharepoint/v3" xsi:nil="true"/>
-    <ImageTagsTaxHTField xmlns="71af3243-3dd4-4a8d-8c0d-dd76da1f02a5">
-      <Terms xmlns="http://schemas.microsoft.com/office/infopath/2007/PartnerControls"/>
-    </ImageTagsTaxHTField>
-    <TaxCatchAll xmlns="230e9df3-be65-4c73-a93b-d1236ebd677e" xsi:nil="true"/>
-    <MediaServiceKeyPoints xmlns="71af3243-3dd4-4a8d-8c0d-dd76da1f02a5" xsi:nil="true"/>
-  </documentManagement>
-</p:properties>
+<file path=customXml/itemProps1.xml><?xml version="1.0" encoding="utf-8"?>
+<ds:datastoreItem xmlns:ds="http://schemas.openxmlformats.org/officeDocument/2006/customXml" ds:itemID="{80D0490C-BDB1-4A9A-A49C-25CBFE2C5597}">
+  <ds:schemaRefs>
+    <ds:schemaRef ds:uri="http://schemas.microsoft.com/office/2006/metadata/properties"/>
+    <ds:schemaRef ds:uri="http://schemas.microsoft.com/office/infopath/2007/PartnerControls"/>
+    <ds:schemaRef ds:uri="http://schemas.microsoft.com/sharepoint/v3"/>
+    <ds:schemaRef ds:uri="71af3243-3dd4-4a8d-8c0d-dd76da1f02a5"/>
+    <ds:schemaRef ds:uri="230e9df3-be65-4c73-a93b-d1236ebd677e"/>
+  </ds:schemaRefs>
+</ds:datastoreItem>
 </file>
 
-<file path=customXml/itemProps1.xml><?xml version="1.0" encoding="utf-8"?>
+<file path=customXml/itemProps2.xml><?xml version="1.0" encoding="utf-8"?>
 <ds:datastoreItem xmlns:ds="http://schemas.openxmlformats.org/officeDocument/2006/customXml" ds:itemID="{B0570184-621B-494D-88AC-1C0C84E908FF}">
   <ds:schemaRefs>
     <ds:schemaRef ds:uri="http://schemas.microsoft.com/office/2006/metadata/contentType"/>
@@ -30622,7 +30424,7 @@
 </ds:datastoreItem>
 </file>
 
-<file path=customXml/itemProps2.xml><?xml version="1.0" encoding="utf-8"?>
+<file path=customXml/itemProps3.xml><?xml version="1.0" encoding="utf-8"?>
 <ds:datastoreItem xmlns:ds="http://schemas.openxmlformats.org/officeDocument/2006/customXml" ds:itemID="{D3D0AF68-AC2E-4F8B-9602-D8083AE7A50C}">
   <ds:schemaRefs>
     <ds:schemaRef ds:uri="http://schemas.microsoft.com/sharepoint/v3/contenttype/forms"/>
@@ -30630,7 +30432,7 @@
 </ds:datastoreItem>
 </file>
 
-<file path=customXml/itemProps3.xml><?xml version="1.0" encoding="utf-8"?>
+<file path=customXml/itemProps4.xml><?xml version="1.0" encoding="utf-8"?>
 <ds:datastoreItem xmlns:ds="http://schemas.openxmlformats.org/officeDocument/2006/customXml" ds:itemID="{5469B176-0A62-1D46-BB38-22C82945D4E0}">
   <ds:schemaRefs>
     <ds:schemaRef ds:uri="http://schemas.openxmlformats.org/officeDocument/2006/bibliography"/>
@@ -30638,18 +30440,6 @@
 </ds:datastoreItem>
 </file>
 
-<file path=customXml/itemProps4.xml><?xml version="1.0" encoding="utf-8"?>
-<ds:datastoreItem xmlns:ds="http://schemas.openxmlformats.org/officeDocument/2006/customXml" ds:itemID="{80D0490C-BDB1-4A9A-A49C-25CBFE2C5597}">
-  <ds:schemaRefs>
-    <ds:schemaRef ds:uri="http://schemas.microsoft.com/office/2006/metadata/properties"/>
-    <ds:schemaRef ds:uri="http://schemas.microsoft.com/office/infopath/2007/PartnerControls"/>
-    <ds:schemaRef ds:uri="http://schemas.microsoft.com/sharepoint/v3"/>
-    <ds:schemaRef ds:uri="71af3243-3dd4-4a8d-8c0d-dd76da1f02a5"/>
-    <ds:schemaRef ds:uri="230e9df3-be65-4c73-a93b-d1236ebd677e"/>
-  </ds:schemaRefs>
-</ds:datastoreItem>
-</file>
-
 <file path=docMetadata/LabelInfo.xml><?xml version="1.0" encoding="utf-8"?>
 <clbl:labelList xmlns:clbl="http://schemas.microsoft.com/office/2020/mipLabelMetadata"/>
 </file>
</xml_diff>

<commit_message>
updated and added raect
</commit_message>
<xml_diff>
--- a/public/prince_sharma_resume.docx
+++ b/public/prince_sharma_resume.docx
@@ -1950,7 +1950,29 @@
           <w:sz w:val="16"/>
           <w:szCs w:val="18"/>
         </w:rPr>
-        <w:t>Next.js, Django, Tailwind CSS</w:t>
+        <w:t>Next.js</w:t>
+      </w:r>
+      <w:r>
+        <w:rPr>
+          <w:rFonts w:ascii="Merriweather" w:hAnsi="Merriweather"/>
+          <w:b w:val="0"/>
+          <w:bCs/>
+          <w:color w:val="000000" w:themeColor="text1"/>
+          <w:sz w:val="16"/>
+          <w:szCs w:val="18"/>
+        </w:rPr>
+        <w:t>,</w:t>
+      </w:r>
+      <w:r>
+        <w:rPr>
+          <w:rFonts w:ascii="Merriweather" w:hAnsi="Merriweather"/>
+          <w:b w:val="0"/>
+          <w:bCs/>
+          <w:color w:val="000000" w:themeColor="text1"/>
+          <w:sz w:val="16"/>
+          <w:szCs w:val="18"/>
+        </w:rPr>
+        <w:t xml:space="preserve"> Django, Tailwind CSS</w:t>
       </w:r>
     </w:p>
     <w:p>
@@ -1987,7 +2009,29 @@
           <w:sz w:val="16"/>
           <w:szCs w:val="18"/>
         </w:rPr>
-        <w:t>Zappa, Beautiful Soup, Selenium</w:t>
+        <w:t>Zappa,</w:t>
+      </w:r>
+      <w:r>
+        <w:rPr>
+          <w:rFonts w:ascii="Merriweather" w:hAnsi="Merriweather"/>
+          <w:b w:val="0"/>
+          <w:bCs/>
+          <w:color w:val="000000" w:themeColor="text1"/>
+          <w:sz w:val="16"/>
+          <w:szCs w:val="18"/>
+        </w:rPr>
+        <w:t xml:space="preserve"> React,</w:t>
+      </w:r>
+      <w:r>
+        <w:rPr>
+          <w:rFonts w:ascii="Merriweather" w:hAnsi="Merriweather"/>
+          <w:b w:val="0"/>
+          <w:bCs/>
+          <w:color w:val="000000" w:themeColor="text1"/>
+          <w:sz w:val="16"/>
+          <w:szCs w:val="18"/>
+        </w:rPr>
+        <w:t xml:space="preserve"> Beautiful Soup, Selenium</w:t>
       </w:r>
     </w:p>
     <w:bookmarkEnd w:id="13"/>
@@ -30059,26 +30103,6 @@
 </file>
 
 <file path=customXml/item1.xml><?xml version="1.0" encoding="utf-8"?>
-<p:properties xmlns:p="http://schemas.microsoft.com/office/2006/metadata/properties" xmlns:xsi="http://www.w3.org/2001/XMLSchema-instance" xmlns:pc="http://schemas.microsoft.com/office/infopath/2007/PartnerControls">
-  <documentManagement>
-    <_ip_UnifiedCompliancePolicyUIAction xmlns="http://schemas.microsoft.com/sharepoint/v3" xsi:nil="true"/>
-    <Image xmlns="71af3243-3dd4-4a8d-8c0d-dd76da1f02a5">
-      <Url xsi:nil="true"/>
-      <Description xsi:nil="true"/>
-    </Image>
-    <Status xmlns="71af3243-3dd4-4a8d-8c0d-dd76da1f02a5">Not started</Status>
-    <Background xmlns="71af3243-3dd4-4a8d-8c0d-dd76da1f02a5">false</Background>
-    <_ip_UnifiedCompliancePolicyProperties xmlns="http://schemas.microsoft.com/sharepoint/v3" xsi:nil="true"/>
-    <ImageTagsTaxHTField xmlns="71af3243-3dd4-4a8d-8c0d-dd76da1f02a5">
-      <Terms xmlns="http://schemas.microsoft.com/office/infopath/2007/PartnerControls"/>
-    </ImageTagsTaxHTField>
-    <TaxCatchAll xmlns="230e9df3-be65-4c73-a93b-d1236ebd677e" xsi:nil="true"/>
-    <MediaServiceKeyPoints xmlns="71af3243-3dd4-4a8d-8c0d-dd76da1f02a5" xsi:nil="true"/>
-  </documentManagement>
-</p:properties>
-</file>
-
-<file path=customXml/item2.xml><?xml version="1.0" encoding="utf-8"?>
 <ct:contentTypeSchema xmlns:ct="http://schemas.microsoft.com/office/2006/metadata/contentType" xmlns:ma="http://schemas.microsoft.com/office/2006/metadata/properties/metaAttributes" ct:_="" ma:_="" ma:contentTypeName="Document" ma:contentTypeID="0x01010079F111ED35F8CC479449609E8A0923A6" ma:contentTypeVersion="26" ma:contentTypeDescription="Create a new document." ma:contentTypeScope="" ma:versionID="ac37c1753acd5e330d2062ccec26ea66">
   <xsd:schema xmlns:xsd="http://www.w3.org/2001/XMLSchema" xmlns:xs="http://www.w3.org/2001/XMLSchema" xmlns:p="http://schemas.microsoft.com/office/2006/metadata/properties" xmlns:ns1="http://schemas.microsoft.com/sharepoint/v3" xmlns:ns2="71af3243-3dd4-4a8d-8c0d-dd76da1f02a5" xmlns:ns3="16c05727-aa75-4e4a-9b5f-8a80a1165891" xmlns:ns4="230e9df3-be65-4c73-a93b-d1236ebd677e" targetNamespace="http://schemas.microsoft.com/office/2006/metadata/properties" ma:root="true" ma:fieldsID="3b340c7101c92c5120abd06486f94548" ns1:_="" ns2:_="" ns3:_="" ns4:_="">
     <xsd:import namespace="http://schemas.microsoft.com/sharepoint/v3"/>
@@ -30378,7 +30402,31 @@
 </ct:contentTypeSchema>
 </file>
 
+<file path=customXml/item2.xml><?xml version="1.0" encoding="utf-8"?>
+<p:properties xmlns:p="http://schemas.microsoft.com/office/2006/metadata/properties" xmlns:xsi="http://www.w3.org/2001/XMLSchema-instance" xmlns:pc="http://schemas.microsoft.com/office/infopath/2007/PartnerControls">
+  <documentManagement>
+    <_ip_UnifiedCompliancePolicyUIAction xmlns="http://schemas.microsoft.com/sharepoint/v3" xsi:nil="true"/>
+    <Image xmlns="71af3243-3dd4-4a8d-8c0d-dd76da1f02a5">
+      <Url xsi:nil="true"/>
+      <Description xsi:nil="true"/>
+    </Image>
+    <Status xmlns="71af3243-3dd4-4a8d-8c0d-dd76da1f02a5">Not started</Status>
+    <Background xmlns="71af3243-3dd4-4a8d-8c0d-dd76da1f02a5">false</Background>
+    <_ip_UnifiedCompliancePolicyProperties xmlns="http://schemas.microsoft.com/sharepoint/v3" xsi:nil="true"/>
+    <ImageTagsTaxHTField xmlns="71af3243-3dd4-4a8d-8c0d-dd76da1f02a5">
+      <Terms xmlns="http://schemas.microsoft.com/office/infopath/2007/PartnerControls"/>
+    </ImageTagsTaxHTField>
+    <TaxCatchAll xmlns="230e9df3-be65-4c73-a93b-d1236ebd677e" xsi:nil="true"/>
+    <MediaServiceKeyPoints xmlns="71af3243-3dd4-4a8d-8c0d-dd76da1f02a5" xsi:nil="true"/>
+  </documentManagement>
+</p:properties>
+</file>
+
 <file path=customXml/item3.xml><?xml version="1.0" encoding="utf-8"?>
+<b:Sources xmlns:b="http://schemas.openxmlformats.org/officeDocument/2006/bibliography" xmlns="http://schemas.openxmlformats.org/officeDocument/2006/bibliography" SelectedStyle="/APASixthEditionOfficeOnline.xsl" StyleName="APA" Version="6"/>
+</file>
+
+<file path=customXml/item4.xml><?xml version="1.0" encoding="utf-8"?>
 <?mso-contentType ?>
 <FormTemplates xmlns="http://schemas.microsoft.com/sharepoint/v3/contenttype/forms">
   <Display>DocumentLibraryForm</Display>
@@ -30387,23 +30435,7 @@
 </FormTemplates>
 </file>
 
-<file path=customXml/item4.xml><?xml version="1.0" encoding="utf-8"?>
-<b:Sources xmlns:b="http://schemas.openxmlformats.org/officeDocument/2006/bibliography" xmlns="http://schemas.openxmlformats.org/officeDocument/2006/bibliography" SelectedStyle="/APASixthEditionOfficeOnline.xsl" StyleName="APA" Version="6"/>
-</file>
-
 <file path=customXml/itemProps1.xml><?xml version="1.0" encoding="utf-8"?>
-<ds:datastoreItem xmlns:ds="http://schemas.openxmlformats.org/officeDocument/2006/customXml" ds:itemID="{80D0490C-BDB1-4A9A-A49C-25CBFE2C5597}">
-  <ds:schemaRefs>
-    <ds:schemaRef ds:uri="http://schemas.microsoft.com/office/2006/metadata/properties"/>
-    <ds:schemaRef ds:uri="http://schemas.microsoft.com/office/infopath/2007/PartnerControls"/>
-    <ds:schemaRef ds:uri="http://schemas.microsoft.com/sharepoint/v3"/>
-    <ds:schemaRef ds:uri="71af3243-3dd4-4a8d-8c0d-dd76da1f02a5"/>
-    <ds:schemaRef ds:uri="230e9df3-be65-4c73-a93b-d1236ebd677e"/>
-  </ds:schemaRefs>
-</ds:datastoreItem>
-</file>
-
-<file path=customXml/itemProps2.xml><?xml version="1.0" encoding="utf-8"?>
 <ds:datastoreItem xmlns:ds="http://schemas.openxmlformats.org/officeDocument/2006/customXml" ds:itemID="{B0570184-621B-494D-88AC-1C0C84E908FF}">
   <ds:schemaRefs>
     <ds:schemaRef ds:uri="http://schemas.microsoft.com/office/2006/metadata/contentType"/>
@@ -30424,7 +30456,27 @@
 </ds:datastoreItem>
 </file>
 
+<file path=customXml/itemProps2.xml><?xml version="1.0" encoding="utf-8"?>
+<ds:datastoreItem xmlns:ds="http://schemas.openxmlformats.org/officeDocument/2006/customXml" ds:itemID="{80D0490C-BDB1-4A9A-A49C-25CBFE2C5597}">
+  <ds:schemaRefs>
+    <ds:schemaRef ds:uri="http://schemas.microsoft.com/office/2006/metadata/properties"/>
+    <ds:schemaRef ds:uri="http://schemas.microsoft.com/office/infopath/2007/PartnerControls"/>
+    <ds:schemaRef ds:uri="http://schemas.microsoft.com/sharepoint/v3"/>
+    <ds:schemaRef ds:uri="71af3243-3dd4-4a8d-8c0d-dd76da1f02a5"/>
+    <ds:schemaRef ds:uri="230e9df3-be65-4c73-a93b-d1236ebd677e"/>
+  </ds:schemaRefs>
+</ds:datastoreItem>
+</file>
+
 <file path=customXml/itemProps3.xml><?xml version="1.0" encoding="utf-8"?>
+<ds:datastoreItem xmlns:ds="http://schemas.openxmlformats.org/officeDocument/2006/customXml" ds:itemID="{5469B176-0A62-1D46-BB38-22C82945D4E0}">
+  <ds:schemaRefs>
+    <ds:schemaRef ds:uri="http://schemas.openxmlformats.org/officeDocument/2006/bibliography"/>
+  </ds:schemaRefs>
+</ds:datastoreItem>
+</file>
+
+<file path=customXml/itemProps4.xml><?xml version="1.0" encoding="utf-8"?>
 <ds:datastoreItem xmlns:ds="http://schemas.openxmlformats.org/officeDocument/2006/customXml" ds:itemID="{D3D0AF68-AC2E-4F8B-9602-D8083AE7A50C}">
   <ds:schemaRefs>
     <ds:schemaRef ds:uri="http://schemas.microsoft.com/sharepoint/v3/contenttype/forms"/>
@@ -30432,14 +30484,6 @@
 </ds:datastoreItem>
 </file>
 
-<file path=customXml/itemProps4.xml><?xml version="1.0" encoding="utf-8"?>
-<ds:datastoreItem xmlns:ds="http://schemas.openxmlformats.org/officeDocument/2006/customXml" ds:itemID="{5469B176-0A62-1D46-BB38-22C82945D4E0}">
-  <ds:schemaRefs>
-    <ds:schemaRef ds:uri="http://schemas.openxmlformats.org/officeDocument/2006/bibliography"/>
-  </ds:schemaRefs>
-</ds:datastoreItem>
-</file>
-
 <file path=docMetadata/LabelInfo.xml><?xml version="1.0" encoding="utf-8"?>
 <clbl:labelList xmlns:clbl="http://schemas.microsoft.com/office/2020/mipLabelMetadata"/>
 </file>
</xml_diff>